<commit_message>
docs: Add detailed Software Requirements Specification
This commit introduces the Software Requirements Specification (SRS) document, outlining the comprehensive functional and non-functional requirements for the recipe suggestion application.
</commit_message>
<xml_diff>
--- a/Software Requirements Specification_for git.docx
+++ b/Software Requirements Specification_for git.docx
@@ -1172,9 +1172,1889 @@
     </w:p>
     <w:p>
       <w:pPr>
+        <w:spacing w:before="100" w:beforeAutospacing="1" w:after="100" w:afterAutospacing="1"/>
         <w:jc w:val="both"/>
         <w:rPr>
-          <w:rFonts w:ascii="Calibri" w:hAnsi="Calibri" w:cs="Calibri"/>
+          <w:rFonts w:ascii="Calibri" w:eastAsia="Times New Roman" w:hAnsi="Calibri" w:cs="Calibri"/>
+          <w:b/>
+          <w:bCs/>
+          <w:color w:val="000000"/>
+          <w:kern w:val="36"/>
+          <w:sz w:val="36"/>
+          <w:szCs w:val="36"/>
+          <w:lang w:eastAsia="en-GB"/>
+          <w14:ligatures w14:val="none"/>
+        </w:rPr>
+      </w:pPr>
+      <w:r>
+        <w:rPr>
+          <w:rFonts w:ascii="Calibri" w:eastAsia="Times New Roman" w:hAnsi="Calibri" w:cs="Calibri"/>
+          <w:b/>
+          <w:bCs/>
+          <w:color w:val="000000"/>
+          <w:kern w:val="36"/>
+          <w:sz w:val="36"/>
+          <w:szCs w:val="36"/>
+          <w:lang w:eastAsia="en-GB"/>
+          <w14:ligatures w14:val="none"/>
+        </w:rPr>
+        <w:lastRenderedPageBreak/>
+        <w:t>3</w:t>
+      </w:r>
+      <w:r>
+        <w:rPr>
+          <w:rFonts w:ascii="Calibri" w:eastAsia="Times New Roman" w:hAnsi="Calibri" w:cs="Calibri"/>
+          <w:b/>
+          <w:bCs/>
+          <w:color w:val="000000"/>
+          <w:kern w:val="36"/>
+          <w:sz w:val="36"/>
+          <w:szCs w:val="36"/>
+          <w:lang w:eastAsia="en-GB"/>
+          <w14:ligatures w14:val="none"/>
+        </w:rPr>
+        <w:t>. Overall Description</w:t>
+      </w:r>
+    </w:p>
+    <w:p>
+      <w:pPr>
+        <w:spacing w:before="100" w:beforeAutospacing="1" w:after="100" w:afterAutospacing="1"/>
+        <w:jc w:val="both"/>
+        <w:rPr>
+          <w:rFonts w:ascii="Calibri" w:eastAsia="Times New Roman" w:hAnsi="Calibri" w:cs="Calibri"/>
+          <w:b/>
+          <w:bCs/>
+          <w:color w:val="000000"/>
+          <w:kern w:val="36"/>
+          <w:sz w:val="36"/>
+          <w:szCs w:val="36"/>
+          <w:lang w:eastAsia="en-GB"/>
+          <w14:ligatures w14:val="none"/>
+        </w:rPr>
+      </w:pPr>
+      <w:r>
+        <w:rPr>
+          <w:rFonts w:ascii="Calibri" w:eastAsia="Times New Roman" w:hAnsi="Calibri" w:cs="Calibri"/>
+          <w:b/>
+          <w:bCs/>
+          <w:color w:val="000000"/>
+          <w:kern w:val="36"/>
+          <w:sz w:val="36"/>
+          <w:szCs w:val="36"/>
+          <w:lang w:eastAsia="en-GB"/>
+          <w14:ligatures w14:val="none"/>
+        </w:rPr>
+        <w:t>3.1 External Interfaces</w:t>
+      </w:r>
+    </w:p>
+    <w:p>
+      <w:pPr>
+        <w:spacing w:before="100" w:beforeAutospacing="1" w:after="100" w:afterAutospacing="1"/>
+        <w:jc w:val="both"/>
+        <w:rPr>
+          <w:rFonts w:ascii="Calibri" w:eastAsia="Times New Roman" w:hAnsi="Calibri" w:cs="Calibri"/>
+          <w:b/>
+          <w:bCs/>
+          <w:color w:val="000000"/>
+          <w:kern w:val="36"/>
+          <w:sz w:val="36"/>
+          <w:szCs w:val="36"/>
+          <w:lang w:eastAsia="en-GB"/>
+          <w14:ligatures w14:val="none"/>
+        </w:rPr>
+      </w:pPr>
+      <w:r>
+        <w:rPr>
+          <w:rFonts w:ascii="Calibri" w:eastAsia="Times New Roman" w:hAnsi="Calibri" w:cs="Calibri"/>
+          <w:b/>
+          <w:bCs/>
+          <w:color w:val="000000"/>
+          <w:kern w:val="36"/>
+          <w:sz w:val="36"/>
+          <w:szCs w:val="36"/>
+          <w:lang w:eastAsia="en-GB"/>
+          <w14:ligatures w14:val="none"/>
+        </w:rPr>
+        <w:t>3.1.1 User Interfaces</w:t>
+      </w:r>
+    </w:p>
+    <w:p>
+      <w:pPr>
+        <w:pStyle w:val="ListParagraph"/>
+        <w:numPr>
+          <w:ilvl w:val="0"/>
+          <w:numId w:val="79"/>
+        </w:numPr>
+        <w:spacing w:before="100" w:beforeAutospacing="1" w:after="100" w:afterAutospacing="1"/>
+        <w:jc w:val="both"/>
+        <w:rPr>
+          <w:rFonts w:ascii="Calibri" w:eastAsia="Times New Roman" w:hAnsi="Calibri" w:cs="Calibri"/>
+          <w:color w:val="000000"/>
+          <w:kern w:val="0"/>
+          <w:lang w:eastAsia="en-GB"/>
+          <w14:ligatures w14:val="none"/>
+        </w:rPr>
+      </w:pPr>
+      <w:r>
+        <w:rPr>
+          <w:rFonts w:ascii="Calibri" w:eastAsia="Times New Roman" w:hAnsi="Calibri" w:cs="Calibri"/>
+          <w:color w:val="000000"/>
+          <w:kern w:val="0"/>
+          <w:lang w:eastAsia="en-GB"/>
+          <w14:ligatures w14:val="none"/>
+        </w:rPr>
+        <w:t>Responsive single-page web application (SPA) supporting both desktop and mobile</w:t>
+      </w:r>
+      <w:r>
+        <w:rPr>
+          <w:rFonts w:ascii="Calibri" w:eastAsia="Times New Roman" w:hAnsi="Calibri" w:cs="Calibri"/>
+          <w:color w:val="000000"/>
+          <w:kern w:val="0"/>
+          <w:lang w:eastAsia="en-GB"/>
+          <w14:ligatures w14:val="none"/>
+        </w:rPr>
+        <w:t xml:space="preserve"> </w:t>
+      </w:r>
+      <w:r>
+        <w:rPr>
+          <w:rFonts w:ascii="Calibri" w:eastAsia="Times New Roman" w:hAnsi="Calibri" w:cs="Calibri"/>
+          <w:color w:val="000000"/>
+          <w:kern w:val="0"/>
+          <w:lang w:eastAsia="en-GB"/>
+          <w14:ligatures w14:val="none"/>
+        </w:rPr>
+        <w:t>views.</w:t>
+      </w:r>
+    </w:p>
+    <w:p>
+      <w:pPr>
+        <w:pStyle w:val="ListParagraph"/>
+        <w:numPr>
+          <w:ilvl w:val="0"/>
+          <w:numId w:val="79"/>
+        </w:numPr>
+        <w:spacing w:before="100" w:beforeAutospacing="1" w:after="100" w:afterAutospacing="1"/>
+        <w:jc w:val="both"/>
+        <w:rPr>
+          <w:rFonts w:ascii="Calibri" w:eastAsia="Times New Roman" w:hAnsi="Calibri" w:cs="Calibri"/>
+          <w:color w:val="000000"/>
+          <w:kern w:val="0"/>
+          <w:lang w:eastAsia="en-GB"/>
+          <w14:ligatures w14:val="none"/>
+        </w:rPr>
+      </w:pPr>
+      <w:r>
+        <w:rPr>
+          <w:rFonts w:ascii="Calibri" w:eastAsia="Times New Roman" w:hAnsi="Calibri" w:cs="Calibri"/>
+          <w:color w:val="000000"/>
+          <w:kern w:val="0"/>
+          <w:lang w:eastAsia="en-GB"/>
+          <w14:ligatures w14:val="none"/>
+        </w:rPr>
+        <w:t>Registration page allowing users to sign up and login securely.</w:t>
+      </w:r>
+    </w:p>
+    <w:p>
+      <w:pPr>
+        <w:pStyle w:val="ListParagraph"/>
+        <w:numPr>
+          <w:ilvl w:val="0"/>
+          <w:numId w:val="79"/>
+        </w:numPr>
+        <w:spacing w:before="100" w:beforeAutospacing="1" w:after="100" w:afterAutospacing="1"/>
+        <w:jc w:val="both"/>
+        <w:rPr>
+          <w:rFonts w:ascii="Calibri" w:eastAsia="Times New Roman" w:hAnsi="Calibri" w:cs="Calibri"/>
+          <w:color w:val="000000"/>
+          <w:kern w:val="0"/>
+          <w:lang w:eastAsia="en-GB"/>
+          <w14:ligatures w14:val="none"/>
+        </w:rPr>
+      </w:pPr>
+      <w:r>
+        <w:rPr>
+          <w:rFonts w:ascii="Calibri" w:eastAsia="Times New Roman" w:hAnsi="Calibri" w:cs="Calibri"/>
+          <w:color w:val="000000"/>
+          <w:kern w:val="0"/>
+          <w:lang w:eastAsia="en-GB"/>
+          <w14:ligatures w14:val="none"/>
+        </w:rPr>
+        <w:t xml:space="preserve">Clean and simple homepage featuring an ingredient input field, </w:t>
+      </w:r>
+      <w:r>
+        <w:rPr>
+          <w:rFonts w:ascii="Calibri" w:eastAsia="Times New Roman" w:hAnsi="Calibri" w:cs="Calibri"/>
+          <w:color w:val="000000"/>
+          <w:kern w:val="0"/>
+          <w:lang w:eastAsia="en-GB"/>
+          <w14:ligatures w14:val="none"/>
+        </w:rPr>
+        <w:t>search button, Favorites and random recipe</w:t>
+      </w:r>
+      <w:r>
+        <w:rPr>
+          <w:rFonts w:ascii="Calibri" w:eastAsia="Times New Roman" w:hAnsi="Calibri" w:cs="Calibri"/>
+          <w:color w:val="000000"/>
+          <w:kern w:val="0"/>
+          <w:lang w:eastAsia="en-GB"/>
+          <w14:ligatures w14:val="none"/>
+        </w:rPr>
+        <w:t>.</w:t>
+      </w:r>
+    </w:p>
+    <w:p>
+      <w:pPr>
+        <w:pStyle w:val="ListParagraph"/>
+        <w:numPr>
+          <w:ilvl w:val="0"/>
+          <w:numId w:val="79"/>
+        </w:numPr>
+        <w:spacing w:before="100" w:beforeAutospacing="1" w:after="100" w:afterAutospacing="1"/>
+        <w:jc w:val="both"/>
+        <w:rPr>
+          <w:rFonts w:ascii="Calibri" w:eastAsia="Times New Roman" w:hAnsi="Calibri" w:cs="Calibri"/>
+          <w:color w:val="000000"/>
+          <w:kern w:val="0"/>
+          <w:lang w:eastAsia="en-GB"/>
+          <w14:ligatures w14:val="none"/>
+        </w:rPr>
+      </w:pPr>
+      <w:r>
+        <w:rPr>
+          <w:rFonts w:ascii="Calibri" w:eastAsia="Times New Roman" w:hAnsi="Calibri" w:cs="Calibri"/>
+          <w:color w:val="000000"/>
+          <w:kern w:val="0"/>
+          <w:lang w:eastAsia="en-GB"/>
+          <w14:ligatures w14:val="none"/>
+        </w:rPr>
+        <w:t>Ingredient input with auto-suggest dropdown for common items.</w:t>
+      </w:r>
+    </w:p>
+    <w:p>
+      <w:pPr>
+        <w:pStyle w:val="ListParagraph"/>
+        <w:numPr>
+          <w:ilvl w:val="0"/>
+          <w:numId w:val="79"/>
+        </w:numPr>
+        <w:spacing w:before="100" w:beforeAutospacing="1" w:after="100" w:afterAutospacing="1"/>
+        <w:jc w:val="both"/>
+        <w:rPr>
+          <w:rFonts w:ascii="Calibri" w:eastAsia="Times New Roman" w:hAnsi="Calibri" w:cs="Calibri"/>
+          <w:color w:val="000000"/>
+          <w:kern w:val="0"/>
+          <w:lang w:eastAsia="en-GB"/>
+          <w14:ligatures w14:val="none"/>
+        </w:rPr>
+      </w:pPr>
+      <w:r>
+        <w:rPr>
+          <w:rFonts w:ascii="Calibri" w:eastAsia="Times New Roman" w:hAnsi="Calibri" w:cs="Calibri"/>
+          <w:color w:val="000000"/>
+          <w:kern w:val="0"/>
+          <w:lang w:eastAsia="en-GB"/>
+          <w14:ligatures w14:val="none"/>
+        </w:rPr>
+        <w:t>Visual recipe cards displaying the recipe name, ingredient list, preparation steps</w:t>
+      </w:r>
+      <w:r>
+        <w:rPr>
+          <w:rFonts w:ascii="Calibri" w:eastAsia="Times New Roman" w:hAnsi="Calibri" w:cs="Calibri"/>
+          <w:color w:val="000000"/>
+          <w:kern w:val="0"/>
+          <w:lang w:eastAsia="en-GB"/>
+          <w14:ligatures w14:val="none"/>
+        </w:rPr>
+        <w:t>.</w:t>
+      </w:r>
+    </w:p>
+    <w:p>
+      <w:pPr>
+        <w:spacing w:before="100" w:beforeAutospacing="1" w:after="100" w:afterAutospacing="1"/>
+        <w:jc w:val="both"/>
+        <w:rPr>
+          <w:rFonts w:ascii="Calibri" w:eastAsia="Times New Roman" w:hAnsi="Calibri" w:cs="Calibri"/>
+          <w:b/>
+          <w:bCs/>
+          <w:color w:val="000000"/>
+          <w:kern w:val="0"/>
+          <w:sz w:val="36"/>
+          <w:szCs w:val="36"/>
+          <w:lang w:eastAsia="en-GB"/>
+          <w14:ligatures w14:val="none"/>
+        </w:rPr>
+      </w:pPr>
+      <w:r>
+        <w:rPr>
+          <w:rFonts w:ascii="Calibri" w:eastAsia="Times New Roman" w:hAnsi="Calibri" w:cs="Calibri"/>
+          <w:b/>
+          <w:bCs/>
+          <w:color w:val="000000"/>
+          <w:kern w:val="0"/>
+          <w:sz w:val="36"/>
+          <w:szCs w:val="36"/>
+          <w:lang w:eastAsia="en-GB"/>
+          <w14:ligatures w14:val="none"/>
+        </w:rPr>
+        <w:t>3.1.2 Hardware Interfaces</w:t>
+      </w:r>
+    </w:p>
+    <w:p>
+      <w:pPr>
+        <w:pStyle w:val="ListParagraph"/>
+        <w:numPr>
+          <w:ilvl w:val="0"/>
+          <w:numId w:val="80"/>
+        </w:numPr>
+        <w:spacing w:before="100" w:beforeAutospacing="1" w:after="100" w:afterAutospacing="1"/>
+        <w:jc w:val="both"/>
+        <w:rPr>
+          <w:rFonts w:ascii="Calibri" w:eastAsia="Times New Roman" w:hAnsi="Calibri" w:cs="Calibri"/>
+          <w:color w:val="000000"/>
+          <w:kern w:val="0"/>
+          <w:lang w:eastAsia="en-GB"/>
+          <w14:ligatures w14:val="none"/>
+        </w:rPr>
+      </w:pPr>
+      <w:r>
+        <w:rPr>
+          <w:rFonts w:ascii="Calibri" w:eastAsia="Times New Roman" w:hAnsi="Calibri" w:cs="Calibri"/>
+          <w:color w:val="000000"/>
+          <w:kern w:val="0"/>
+          <w:lang w:eastAsia="en-GB"/>
+          <w14:ligatures w14:val="none"/>
+        </w:rPr>
+        <w:t>End-user devices such as desktops, laptops, tablets, and smartphones equipped with modern browsers</w:t>
+      </w:r>
+      <w:r>
+        <w:rPr>
+          <w:rFonts w:ascii="Calibri" w:eastAsia="Times New Roman" w:hAnsi="Calibri" w:cs="Calibri"/>
+          <w:color w:val="000000"/>
+          <w:kern w:val="0"/>
+          <w:lang w:eastAsia="en-GB"/>
+          <w14:ligatures w14:val="none"/>
+        </w:rPr>
+        <w:t>.</w:t>
+      </w:r>
+    </w:p>
+    <w:p>
+      <w:pPr>
+        <w:spacing w:before="100" w:beforeAutospacing="1" w:after="100" w:afterAutospacing="1"/>
+        <w:jc w:val="both"/>
+        <w:rPr>
+          <w:rFonts w:ascii="Calibri" w:eastAsia="Times New Roman" w:hAnsi="Calibri" w:cs="Calibri"/>
+          <w:b/>
+          <w:bCs/>
+          <w:color w:val="000000"/>
+          <w:kern w:val="0"/>
+          <w:sz w:val="36"/>
+          <w:szCs w:val="36"/>
+          <w:lang w:eastAsia="en-GB"/>
+          <w14:ligatures w14:val="none"/>
+        </w:rPr>
+      </w:pPr>
+      <w:r>
+        <w:rPr>
+          <w:rFonts w:ascii="Calibri" w:eastAsia="Times New Roman" w:hAnsi="Calibri" w:cs="Calibri"/>
+          <w:b/>
+          <w:bCs/>
+          <w:color w:val="000000"/>
+          <w:kern w:val="0"/>
+          <w:sz w:val="36"/>
+          <w:szCs w:val="36"/>
+          <w:lang w:eastAsia="en-GB"/>
+          <w14:ligatures w14:val="none"/>
+        </w:rPr>
+        <w:t>3.1.3 Software Interfaces</w:t>
+      </w:r>
+    </w:p>
+    <w:p>
+      <w:pPr>
+        <w:pStyle w:val="ListParagraph"/>
+        <w:numPr>
+          <w:ilvl w:val="0"/>
+          <w:numId w:val="80"/>
+        </w:numPr>
+        <w:spacing w:before="100" w:beforeAutospacing="1" w:after="100" w:afterAutospacing="1"/>
+        <w:jc w:val="both"/>
+        <w:rPr>
+          <w:rFonts w:ascii="Calibri" w:eastAsia="Times New Roman" w:hAnsi="Calibri" w:cs="Calibri"/>
+          <w:color w:val="000000"/>
+          <w:kern w:val="0"/>
+          <w:lang w:eastAsia="en-GB"/>
+          <w14:ligatures w14:val="none"/>
+        </w:rPr>
+      </w:pPr>
+      <w:r>
+        <w:rPr>
+          <w:rFonts w:ascii="Calibri" w:eastAsia="Times New Roman" w:hAnsi="Calibri" w:cs="Calibri"/>
+          <w:color w:val="000000"/>
+          <w:kern w:val="0"/>
+          <w:lang w:eastAsia="en-GB"/>
+          <w14:ligatures w14:val="none"/>
+        </w:rPr>
+        <w:t>RESTful API integration for internal database operations.</w:t>
+      </w:r>
+    </w:p>
+    <w:p>
+      <w:pPr>
+        <w:pStyle w:val="ListParagraph"/>
+        <w:numPr>
+          <w:ilvl w:val="0"/>
+          <w:numId w:val="80"/>
+        </w:numPr>
+        <w:spacing w:before="100" w:beforeAutospacing="1" w:after="100" w:afterAutospacing="1"/>
+        <w:jc w:val="both"/>
+        <w:rPr>
+          <w:rFonts w:ascii="Calibri" w:eastAsia="Times New Roman" w:hAnsi="Calibri" w:cs="Calibri"/>
+          <w:color w:val="000000"/>
+          <w:kern w:val="0"/>
+          <w:lang w:eastAsia="en-GB"/>
+          <w14:ligatures w14:val="none"/>
+        </w:rPr>
+      </w:pPr>
+      <w:r>
+        <w:rPr>
+          <w:rFonts w:ascii="Calibri" w:eastAsia="Times New Roman" w:hAnsi="Calibri" w:cs="Calibri"/>
+          <w:color w:val="000000"/>
+          <w:kern w:val="0"/>
+          <w:lang w:eastAsia="en-GB"/>
+          <w14:ligatures w14:val="none"/>
+        </w:rPr>
+        <w:t>Database connectivity using MongoDB.</w:t>
+      </w:r>
+    </w:p>
+    <w:p>
+      <w:pPr>
+        <w:pStyle w:val="ListParagraph"/>
+        <w:numPr>
+          <w:ilvl w:val="0"/>
+          <w:numId w:val="80"/>
+        </w:numPr>
+        <w:spacing w:before="100" w:beforeAutospacing="1" w:after="100" w:afterAutospacing="1"/>
+        <w:jc w:val="both"/>
+        <w:rPr>
+          <w:rFonts w:ascii="Calibri" w:eastAsia="Times New Roman" w:hAnsi="Calibri" w:cs="Calibri"/>
+          <w:color w:val="000000"/>
+          <w:kern w:val="0"/>
+          <w:lang w:eastAsia="en-GB"/>
+          <w14:ligatures w14:val="none"/>
+        </w:rPr>
+      </w:pPr>
+      <w:r>
+        <w:rPr>
+          <w:rFonts w:ascii="Calibri" w:eastAsia="Times New Roman" w:hAnsi="Calibri" w:cs="Calibri"/>
+          <w:color w:val="000000"/>
+          <w:kern w:val="0"/>
+          <w:lang w:eastAsia="en-GB"/>
+          <w14:ligatures w14:val="none"/>
+        </w:rPr>
+        <w:t>Use of Materialize CSS framework for frontend styling.</w:t>
+      </w:r>
+    </w:p>
+    <w:p>
+      <w:pPr>
+        <w:spacing w:before="100" w:beforeAutospacing="1" w:after="100" w:afterAutospacing="1"/>
+        <w:jc w:val="both"/>
+        <w:rPr>
+          <w:rFonts w:ascii="Calibri" w:eastAsia="Times New Roman" w:hAnsi="Calibri" w:cs="Calibri"/>
+          <w:b/>
+          <w:bCs/>
+          <w:color w:val="000000"/>
+          <w:kern w:val="0"/>
+          <w:sz w:val="36"/>
+          <w:szCs w:val="36"/>
+          <w:lang w:eastAsia="en-GB"/>
+          <w14:ligatures w14:val="none"/>
+        </w:rPr>
+      </w:pPr>
+      <w:r>
+        <w:rPr>
+          <w:rFonts w:ascii="Calibri" w:eastAsia="Times New Roman" w:hAnsi="Calibri" w:cs="Calibri"/>
+          <w:b/>
+          <w:bCs/>
+          <w:color w:val="000000"/>
+          <w:kern w:val="0"/>
+          <w:sz w:val="36"/>
+          <w:szCs w:val="36"/>
+          <w:lang w:eastAsia="en-GB"/>
+          <w14:ligatures w14:val="none"/>
+        </w:rPr>
+        <w:t>3.1.4 Communication Interfaces</w:t>
+      </w:r>
+    </w:p>
+    <w:p>
+      <w:pPr>
+        <w:pStyle w:val="ListParagraph"/>
+        <w:numPr>
+          <w:ilvl w:val="0"/>
+          <w:numId w:val="81"/>
+        </w:numPr>
+        <w:spacing w:before="100" w:beforeAutospacing="1" w:after="100" w:afterAutospacing="1"/>
+        <w:jc w:val="both"/>
+        <w:rPr>
+          <w:rFonts w:ascii="Calibri" w:eastAsia="Times New Roman" w:hAnsi="Calibri" w:cs="Calibri"/>
+          <w:color w:val="000000"/>
+          <w:kern w:val="0"/>
+          <w:lang w:eastAsia="en-GB"/>
+          <w14:ligatures w14:val="none"/>
+        </w:rPr>
+      </w:pPr>
+      <w:r>
+        <w:rPr>
+          <w:rFonts w:ascii="Calibri" w:eastAsia="Times New Roman" w:hAnsi="Calibri" w:cs="Calibri"/>
+          <w:color w:val="000000"/>
+          <w:kern w:val="0"/>
+          <w:lang w:eastAsia="en-GB"/>
+          <w14:ligatures w14:val="none"/>
+        </w:rPr>
+        <w:t>All communication between client and server will use HTTPS to ensure secure data transmission.</w:t>
+      </w:r>
+    </w:p>
+    <w:p>
+      <w:pPr>
+        <w:spacing w:before="100" w:beforeAutospacing="1" w:after="100" w:afterAutospacing="1"/>
+        <w:jc w:val="both"/>
+        <w:rPr>
+          <w:rFonts w:ascii="Calibri" w:eastAsia="Times New Roman" w:hAnsi="Calibri" w:cs="Calibri"/>
+          <w:b/>
+          <w:bCs/>
+          <w:color w:val="000000"/>
+          <w:kern w:val="0"/>
+          <w:sz w:val="36"/>
+          <w:szCs w:val="36"/>
+          <w:lang w:eastAsia="en-GB"/>
+          <w14:ligatures w14:val="none"/>
+        </w:rPr>
+      </w:pPr>
+      <w:r>
+        <w:rPr>
+          <w:rFonts w:ascii="Calibri" w:eastAsia="Times New Roman" w:hAnsi="Calibri" w:cs="Calibri"/>
+          <w:b/>
+          <w:bCs/>
+          <w:color w:val="000000"/>
+          <w:kern w:val="0"/>
+          <w:sz w:val="36"/>
+          <w:szCs w:val="36"/>
+          <w:lang w:eastAsia="en-GB"/>
+          <w14:ligatures w14:val="none"/>
+        </w:rPr>
+        <w:t>3.2 Functional Requirements</w:t>
+      </w:r>
+    </w:p>
+    <w:p>
+      <w:pPr>
+        <w:spacing w:before="100" w:beforeAutospacing="1" w:after="100" w:afterAutospacing="1"/>
+        <w:jc w:val="both"/>
+        <w:rPr>
+          <w:rFonts w:ascii="Calibri" w:eastAsia="Times New Roman" w:hAnsi="Calibri" w:cs="Calibri"/>
+          <w:b/>
+          <w:bCs/>
+          <w:color w:val="000000"/>
+          <w:kern w:val="0"/>
+          <w:sz w:val="36"/>
+          <w:szCs w:val="36"/>
+          <w:lang w:eastAsia="en-GB"/>
+          <w14:ligatures w14:val="none"/>
+        </w:rPr>
+      </w:pPr>
+      <w:r>
+        <w:rPr>
+          <w:rFonts w:ascii="Calibri" w:eastAsia="Times New Roman" w:hAnsi="Calibri" w:cs="Calibri"/>
+          <w:b/>
+          <w:bCs/>
+          <w:color w:val="000000"/>
+          <w:kern w:val="0"/>
+          <w:sz w:val="36"/>
+          <w:szCs w:val="36"/>
+          <w:lang w:eastAsia="en-GB"/>
+          <w14:ligatures w14:val="none"/>
+        </w:rPr>
+        <w:t>3.2.1 User registration and authentication</w:t>
+      </w:r>
+    </w:p>
+    <w:p>
+      <w:pPr>
+        <w:pStyle w:val="ListParagraph"/>
+        <w:numPr>
+          <w:ilvl w:val="0"/>
+          <w:numId w:val="81"/>
+        </w:numPr>
+        <w:spacing w:before="100" w:beforeAutospacing="1" w:after="100" w:afterAutospacing="1"/>
+        <w:jc w:val="both"/>
+        <w:rPr>
+          <w:rFonts w:ascii="Calibri" w:eastAsia="Times New Roman" w:hAnsi="Calibri" w:cs="Calibri"/>
+          <w:color w:val="000000"/>
+          <w:kern w:val="0"/>
+          <w:lang w:eastAsia="en-GB"/>
+          <w14:ligatures w14:val="none"/>
+        </w:rPr>
+      </w:pPr>
+      <w:r>
+        <w:rPr>
+          <w:rFonts w:ascii="Calibri" w:eastAsia="Times New Roman" w:hAnsi="Calibri" w:cs="Calibri"/>
+          <w:color w:val="000000"/>
+          <w:kern w:val="0"/>
+          <w:lang w:eastAsia="en-GB"/>
+          <w14:ligatures w14:val="none"/>
+        </w:rPr>
+        <w:t xml:space="preserve">FR1: The system shall allow users to register with an email address and password. </w:t>
+      </w:r>
+    </w:p>
+    <w:p>
+      <w:pPr>
+        <w:pStyle w:val="ListParagraph"/>
+        <w:numPr>
+          <w:ilvl w:val="0"/>
+          <w:numId w:val="81"/>
+        </w:numPr>
+        <w:spacing w:before="100" w:beforeAutospacing="1" w:after="100" w:afterAutospacing="1"/>
+        <w:jc w:val="both"/>
+        <w:rPr>
+          <w:rFonts w:ascii="Calibri" w:eastAsia="Times New Roman" w:hAnsi="Calibri" w:cs="Calibri"/>
+          <w:color w:val="000000"/>
+          <w:kern w:val="0"/>
+          <w:lang w:eastAsia="en-GB"/>
+          <w14:ligatures w14:val="none"/>
+        </w:rPr>
+      </w:pPr>
+      <w:r>
+        <w:rPr>
+          <w:rFonts w:ascii="Calibri" w:eastAsia="Times New Roman" w:hAnsi="Calibri" w:cs="Calibri"/>
+          <w:color w:val="000000"/>
+          <w:kern w:val="0"/>
+          <w:lang w:eastAsia="en-GB"/>
+          <w14:ligatures w14:val="none"/>
+        </w:rPr>
+        <w:t>FR2: The system shall authenticate users securely and allow login/logout functionality</w:t>
+      </w:r>
+      <w:r>
+        <w:rPr>
+          <w:rFonts w:ascii="Calibri" w:eastAsia="Times New Roman" w:hAnsi="Calibri" w:cs="Calibri"/>
+          <w:color w:val="000000"/>
+          <w:kern w:val="0"/>
+          <w:lang w:eastAsia="en-GB"/>
+          <w14:ligatures w14:val="none"/>
+        </w:rPr>
+        <w:t>.</w:t>
+      </w:r>
+    </w:p>
+    <w:p>
+      <w:pPr>
+        <w:pStyle w:val="ListParagraph"/>
+        <w:numPr>
+          <w:ilvl w:val="0"/>
+          <w:numId w:val="81"/>
+        </w:numPr>
+        <w:spacing w:before="100" w:beforeAutospacing="1" w:after="100" w:afterAutospacing="1"/>
+        <w:jc w:val="both"/>
+        <w:rPr>
+          <w:rFonts w:ascii="Calibri" w:eastAsia="Times New Roman" w:hAnsi="Calibri" w:cs="Calibri"/>
+          <w:color w:val="000000"/>
+          <w:kern w:val="0"/>
+          <w:lang w:eastAsia="en-GB"/>
+          <w14:ligatures w14:val="none"/>
+        </w:rPr>
+      </w:pPr>
+      <w:r>
+        <w:rPr>
+          <w:rFonts w:ascii="Calibri" w:eastAsia="Times New Roman" w:hAnsi="Calibri" w:cs="Calibri"/>
+          <w:color w:val="000000"/>
+          <w:kern w:val="0"/>
+          <w:lang w:eastAsia="en-GB"/>
+          <w14:ligatures w14:val="none"/>
+        </w:rPr>
+        <w:t xml:space="preserve">FR3: Only authenticated users shall be able to access the </w:t>
+      </w:r>
+      <w:r>
+        <w:rPr>
+          <w:rFonts w:ascii="Calibri" w:eastAsia="Times New Roman" w:hAnsi="Calibri" w:cs="Calibri"/>
+          <w:color w:val="000000"/>
+          <w:kern w:val="0"/>
+          <w:lang w:eastAsia="en-GB"/>
+          <w14:ligatures w14:val="none"/>
+        </w:rPr>
+        <w:t>Favorite</w:t>
+      </w:r>
+      <w:r>
+        <w:rPr>
+          <w:rFonts w:ascii="Calibri" w:eastAsia="Times New Roman" w:hAnsi="Calibri" w:cs="Calibri"/>
+          <w:color w:val="000000"/>
+          <w:kern w:val="0"/>
+          <w:lang w:eastAsia="en-GB"/>
+          <w14:ligatures w14:val="none"/>
+        </w:rPr>
+        <w:t xml:space="preserve"> button</w:t>
+      </w:r>
+      <w:r>
+        <w:rPr>
+          <w:rFonts w:ascii="Calibri" w:eastAsia="Times New Roman" w:hAnsi="Calibri" w:cs="Calibri"/>
+          <w:color w:val="000000"/>
+          <w:kern w:val="0"/>
+          <w:lang w:eastAsia="en-GB"/>
+          <w14:ligatures w14:val="none"/>
+        </w:rPr>
+        <w:t xml:space="preserve"> and can Favorite any recipe.</w:t>
+      </w:r>
+    </w:p>
+    <w:p>
+      <w:pPr>
+        <w:spacing w:before="100" w:beforeAutospacing="1" w:after="100" w:afterAutospacing="1"/>
+        <w:jc w:val="both"/>
+        <w:rPr>
+          <w:rFonts w:ascii="Calibri" w:eastAsia="Times New Roman" w:hAnsi="Calibri" w:cs="Calibri"/>
+          <w:b/>
+          <w:bCs/>
+          <w:color w:val="000000"/>
+          <w:kern w:val="0"/>
+          <w:sz w:val="36"/>
+          <w:szCs w:val="36"/>
+          <w:lang w:eastAsia="en-GB"/>
+          <w14:ligatures w14:val="none"/>
+        </w:rPr>
+      </w:pPr>
+      <w:r>
+        <w:rPr>
+          <w:rFonts w:ascii="Calibri" w:eastAsia="Times New Roman" w:hAnsi="Calibri" w:cs="Calibri"/>
+          <w:b/>
+          <w:bCs/>
+          <w:color w:val="000000"/>
+          <w:kern w:val="0"/>
+          <w:sz w:val="36"/>
+          <w:szCs w:val="36"/>
+          <w:lang w:eastAsia="en-GB"/>
+          <w14:ligatures w14:val="none"/>
+        </w:rPr>
+        <w:t>3.2.2 Ingredient Input</w:t>
+      </w:r>
+    </w:p>
+    <w:p>
+      <w:pPr>
+        <w:pStyle w:val="ListParagraph"/>
+        <w:numPr>
+          <w:ilvl w:val="0"/>
+          <w:numId w:val="82"/>
+        </w:numPr>
+        <w:spacing w:before="100" w:beforeAutospacing="1" w:after="100" w:afterAutospacing="1"/>
+        <w:jc w:val="both"/>
+        <w:rPr>
+          <w:rFonts w:ascii="Calibri" w:eastAsia="Times New Roman" w:hAnsi="Calibri" w:cs="Calibri"/>
+          <w:color w:val="000000"/>
+          <w:kern w:val="0"/>
+          <w:lang w:eastAsia="en-GB"/>
+          <w14:ligatures w14:val="none"/>
+        </w:rPr>
+      </w:pPr>
+      <w:r>
+        <w:rPr>
+          <w:rFonts w:ascii="Calibri" w:eastAsia="Times New Roman" w:hAnsi="Calibri" w:cs="Calibri"/>
+          <w:color w:val="000000"/>
+          <w:kern w:val="0"/>
+          <w:lang w:eastAsia="en-GB"/>
+          <w14:ligatures w14:val="none"/>
+        </w:rPr>
+        <w:t>FR4: The system shall provide an input field allowing multiple ingredients to be typed</w:t>
+      </w:r>
+      <w:r>
+        <w:rPr>
+          <w:rFonts w:ascii="Calibri" w:eastAsia="Times New Roman" w:hAnsi="Calibri" w:cs="Calibri"/>
+          <w:color w:val="000000"/>
+          <w:kern w:val="0"/>
+          <w:lang w:eastAsia="en-GB"/>
+          <w14:ligatures w14:val="none"/>
+        </w:rPr>
+        <w:t>.</w:t>
+      </w:r>
+    </w:p>
+    <w:p>
+      <w:pPr>
+        <w:pStyle w:val="ListParagraph"/>
+        <w:numPr>
+          <w:ilvl w:val="0"/>
+          <w:numId w:val="82"/>
+        </w:numPr>
+        <w:spacing w:before="100" w:beforeAutospacing="1" w:after="100" w:afterAutospacing="1"/>
+        <w:jc w:val="both"/>
+        <w:rPr>
+          <w:rFonts w:ascii="Calibri" w:eastAsia="Times New Roman" w:hAnsi="Calibri" w:cs="Calibri"/>
+          <w:color w:val="000000"/>
+          <w:kern w:val="0"/>
+          <w:lang w:eastAsia="en-GB"/>
+          <w14:ligatures w14:val="none"/>
+        </w:rPr>
+      </w:pPr>
+      <w:r>
+        <w:rPr>
+          <w:rFonts w:ascii="Calibri" w:eastAsia="Times New Roman" w:hAnsi="Calibri" w:cs="Calibri"/>
+          <w:color w:val="000000"/>
+          <w:kern w:val="0"/>
+          <w:lang w:eastAsia="en-GB"/>
+          <w14:ligatures w14:val="none"/>
+        </w:rPr>
+        <w:lastRenderedPageBreak/>
+        <w:t>FR5: The system shall validate the ingredients against a predefined database and suggest corrections if needed.</w:t>
+      </w:r>
+    </w:p>
+    <w:p>
+      <w:pPr>
+        <w:pStyle w:val="ListParagraph"/>
+        <w:spacing w:before="100" w:beforeAutospacing="1" w:after="100" w:afterAutospacing="1"/>
+        <w:jc w:val="both"/>
+        <w:rPr>
+          <w:rFonts w:ascii="Calibri" w:eastAsia="Times New Roman" w:hAnsi="Calibri" w:cs="Calibri"/>
+          <w:color w:val="000000"/>
+          <w:kern w:val="0"/>
+          <w:lang w:eastAsia="en-GB"/>
+          <w14:ligatures w14:val="none"/>
+        </w:rPr>
+      </w:pPr>
+    </w:p>
+    <w:p>
+      <w:pPr>
+        <w:spacing w:before="100" w:beforeAutospacing="1" w:after="100" w:afterAutospacing="1"/>
+        <w:jc w:val="both"/>
+        <w:rPr>
+          <w:rFonts w:ascii="Calibri" w:eastAsia="Times New Roman" w:hAnsi="Calibri" w:cs="Calibri"/>
+          <w:b/>
+          <w:bCs/>
+          <w:color w:val="000000"/>
+          <w:kern w:val="0"/>
+          <w:sz w:val="36"/>
+          <w:szCs w:val="36"/>
+          <w:lang w:eastAsia="en-GB"/>
+          <w14:ligatures w14:val="none"/>
+        </w:rPr>
+      </w:pPr>
+      <w:r>
+        <w:rPr>
+          <w:rFonts w:ascii="Calibri" w:eastAsia="Times New Roman" w:hAnsi="Calibri" w:cs="Calibri"/>
+          <w:b/>
+          <w:bCs/>
+          <w:color w:val="000000"/>
+          <w:kern w:val="0"/>
+          <w:sz w:val="36"/>
+          <w:szCs w:val="36"/>
+          <w:lang w:eastAsia="en-GB"/>
+          <w14:ligatures w14:val="none"/>
+        </w:rPr>
+        <w:t>3.2.3 Recipe Suggestion</w:t>
+      </w:r>
+    </w:p>
+    <w:p>
+      <w:pPr>
+        <w:pStyle w:val="ListParagraph"/>
+        <w:numPr>
+          <w:ilvl w:val="0"/>
+          <w:numId w:val="84"/>
+        </w:numPr>
+        <w:spacing w:before="100" w:beforeAutospacing="1" w:after="100" w:afterAutospacing="1"/>
+        <w:jc w:val="both"/>
+        <w:rPr>
+          <w:rFonts w:ascii="Calibri" w:eastAsia="Times New Roman" w:hAnsi="Calibri" w:cs="Calibri"/>
+          <w:color w:val="000000"/>
+          <w:kern w:val="0"/>
+          <w:lang w:eastAsia="en-GB"/>
+          <w14:ligatures w14:val="none"/>
+        </w:rPr>
+      </w:pPr>
+      <w:r>
+        <w:rPr>
+          <w:rFonts w:ascii="Calibri" w:eastAsia="Times New Roman" w:hAnsi="Calibri" w:cs="Calibri"/>
+          <w:color w:val="000000"/>
+          <w:kern w:val="0"/>
+          <w:lang w:eastAsia="en-GB"/>
+          <w14:ligatures w14:val="none"/>
+        </w:rPr>
+        <w:t>FR6: Upon submitting ingredients, the system shall query the database and generate</w:t>
+      </w:r>
+      <w:r>
+        <w:rPr>
+          <w:rFonts w:ascii="Calibri" w:eastAsia="Times New Roman" w:hAnsi="Calibri" w:cs="Calibri"/>
+          <w:color w:val="000000"/>
+          <w:kern w:val="0"/>
+          <w:lang w:eastAsia="en-GB"/>
+          <w14:ligatures w14:val="none"/>
+        </w:rPr>
+        <w:t xml:space="preserve"> </w:t>
+      </w:r>
+      <w:r>
+        <w:rPr>
+          <w:rFonts w:ascii="Calibri" w:eastAsia="Times New Roman" w:hAnsi="Calibri" w:cs="Calibri"/>
+          <w:color w:val="000000"/>
+          <w:kern w:val="0"/>
+          <w:lang w:eastAsia="en-GB"/>
+          <w14:ligatures w14:val="none"/>
+        </w:rPr>
+        <w:t>relevant recipe suggestions.</w:t>
+      </w:r>
+    </w:p>
+    <w:p>
+      <w:pPr>
+        <w:pStyle w:val="ListParagraph"/>
+        <w:numPr>
+          <w:ilvl w:val="0"/>
+          <w:numId w:val="84"/>
+        </w:numPr>
+        <w:spacing w:before="100" w:beforeAutospacing="1" w:after="100" w:afterAutospacing="1"/>
+        <w:jc w:val="both"/>
+        <w:rPr>
+          <w:rFonts w:ascii="Calibri" w:eastAsia="Times New Roman" w:hAnsi="Calibri" w:cs="Calibri"/>
+          <w:color w:val="000000"/>
+          <w:kern w:val="0"/>
+          <w:lang w:eastAsia="en-GB"/>
+          <w14:ligatures w14:val="none"/>
+        </w:rPr>
+      </w:pPr>
+      <w:r>
+        <w:rPr>
+          <w:rFonts w:ascii="Calibri" w:eastAsia="Times New Roman" w:hAnsi="Calibri" w:cs="Calibri"/>
+          <w:color w:val="000000"/>
+          <w:kern w:val="0"/>
+          <w:lang w:eastAsia="en-GB"/>
+          <w14:ligatures w14:val="none"/>
+        </w:rPr>
+        <w:t>FR7: The system shall prioritize recipe suggestions based on the number of matching</w:t>
+      </w:r>
+      <w:r>
+        <w:rPr>
+          <w:rFonts w:ascii="Calibri" w:eastAsia="Times New Roman" w:hAnsi="Calibri" w:cs="Calibri"/>
+          <w:color w:val="000000"/>
+          <w:kern w:val="0"/>
+          <w:lang w:eastAsia="en-GB"/>
+          <w14:ligatures w14:val="none"/>
+        </w:rPr>
+        <w:t xml:space="preserve"> </w:t>
+      </w:r>
+      <w:r>
+        <w:rPr>
+          <w:rFonts w:ascii="Calibri" w:eastAsia="Times New Roman" w:hAnsi="Calibri" w:cs="Calibri"/>
+          <w:color w:val="000000"/>
+          <w:kern w:val="0"/>
+          <w:lang w:eastAsia="en-GB"/>
+          <w14:ligatures w14:val="none"/>
+        </w:rPr>
+        <w:t>ingredients and overall feasibility.</w:t>
+      </w:r>
+    </w:p>
+    <w:p>
+      <w:pPr>
+        <w:spacing w:before="100" w:beforeAutospacing="1" w:after="100" w:afterAutospacing="1"/>
+        <w:jc w:val="both"/>
+        <w:rPr>
+          <w:rFonts w:ascii="Calibri" w:eastAsia="Times New Roman" w:hAnsi="Calibri" w:cs="Calibri"/>
+          <w:b/>
+          <w:bCs/>
+          <w:color w:val="000000"/>
+          <w:kern w:val="0"/>
+          <w:sz w:val="36"/>
+          <w:szCs w:val="36"/>
+          <w:lang w:eastAsia="en-GB"/>
+          <w14:ligatures w14:val="none"/>
+        </w:rPr>
+      </w:pPr>
+      <w:r>
+        <w:rPr>
+          <w:rFonts w:ascii="Calibri" w:eastAsia="Times New Roman" w:hAnsi="Calibri" w:cs="Calibri"/>
+          <w:b/>
+          <w:bCs/>
+          <w:color w:val="000000"/>
+          <w:kern w:val="0"/>
+          <w:sz w:val="36"/>
+          <w:szCs w:val="36"/>
+          <w:lang w:eastAsia="en-GB"/>
+          <w14:ligatures w14:val="none"/>
+        </w:rPr>
+        <w:t>3.2.4 Recipe Display</w:t>
+      </w:r>
+    </w:p>
+    <w:p>
+      <w:pPr>
+        <w:pStyle w:val="ListParagraph"/>
+        <w:numPr>
+          <w:ilvl w:val="0"/>
+          <w:numId w:val="85"/>
+        </w:numPr>
+        <w:spacing w:before="100" w:beforeAutospacing="1" w:after="100" w:afterAutospacing="1"/>
+        <w:jc w:val="both"/>
+        <w:rPr>
+          <w:rFonts w:ascii="Calibri" w:eastAsia="Times New Roman" w:hAnsi="Calibri" w:cs="Calibri"/>
+          <w:color w:val="000000"/>
+          <w:kern w:val="0"/>
+          <w:lang w:eastAsia="en-GB"/>
+          <w14:ligatures w14:val="none"/>
+        </w:rPr>
+      </w:pPr>
+      <w:r>
+        <w:rPr>
+          <w:rFonts w:ascii="Calibri" w:eastAsia="Times New Roman" w:hAnsi="Calibri" w:cs="Calibri"/>
+          <w:color w:val="000000"/>
+          <w:kern w:val="0"/>
+          <w:lang w:eastAsia="en-GB"/>
+          <w14:ligatures w14:val="none"/>
+        </w:rPr>
+        <w:t>FR8: Each recipe card shall display the recipe title, ingredient list, preparation</w:t>
+      </w:r>
+      <w:r>
+        <w:rPr>
+          <w:rFonts w:ascii="Calibri" w:eastAsia="Times New Roman" w:hAnsi="Calibri" w:cs="Calibri"/>
+          <w:color w:val="000000"/>
+          <w:kern w:val="0"/>
+          <w:lang w:eastAsia="en-GB"/>
+          <w14:ligatures w14:val="none"/>
+        </w:rPr>
+        <w:t xml:space="preserve"> </w:t>
+      </w:r>
+      <w:r>
+        <w:rPr>
+          <w:rFonts w:ascii="Calibri" w:eastAsia="Times New Roman" w:hAnsi="Calibri" w:cs="Calibri"/>
+          <w:color w:val="000000"/>
+          <w:kern w:val="0"/>
+          <w:lang w:eastAsia="en-GB"/>
+          <w14:ligatures w14:val="none"/>
+        </w:rPr>
+        <w:t>instructions, and estimated preparation time.</w:t>
+      </w:r>
+    </w:p>
+    <w:p>
+      <w:pPr>
+        <w:spacing w:before="100" w:beforeAutospacing="1" w:after="100" w:afterAutospacing="1"/>
+        <w:jc w:val="both"/>
+        <w:rPr>
+          <w:rFonts w:ascii="Calibri" w:eastAsia="Times New Roman" w:hAnsi="Calibri" w:cs="Calibri"/>
+          <w:b/>
+          <w:bCs/>
+          <w:color w:val="000000"/>
+          <w:kern w:val="0"/>
+          <w:sz w:val="36"/>
+          <w:szCs w:val="36"/>
+          <w:lang w:eastAsia="en-GB"/>
+          <w14:ligatures w14:val="none"/>
+        </w:rPr>
+      </w:pPr>
+      <w:r>
+        <w:rPr>
+          <w:rFonts w:ascii="Calibri" w:eastAsia="Times New Roman" w:hAnsi="Calibri" w:cs="Calibri"/>
+          <w:b/>
+          <w:bCs/>
+          <w:color w:val="000000"/>
+          <w:kern w:val="0"/>
+          <w:sz w:val="36"/>
+          <w:szCs w:val="36"/>
+          <w:lang w:eastAsia="en-GB"/>
+          <w14:ligatures w14:val="none"/>
+        </w:rPr>
+        <w:t>3.2.5 Error Handling</w:t>
+      </w:r>
+    </w:p>
+    <w:p>
+      <w:pPr>
+        <w:pStyle w:val="ListParagraph"/>
+        <w:numPr>
+          <w:ilvl w:val="0"/>
+          <w:numId w:val="85"/>
+        </w:numPr>
+        <w:spacing w:before="100" w:beforeAutospacing="1" w:after="100" w:afterAutospacing="1"/>
+        <w:jc w:val="both"/>
+        <w:rPr>
+          <w:rFonts w:ascii="Calibri" w:eastAsia="Times New Roman" w:hAnsi="Calibri" w:cs="Calibri"/>
+          <w:color w:val="000000"/>
+          <w:kern w:val="0"/>
+          <w:lang w:eastAsia="en-GB"/>
+          <w14:ligatures w14:val="none"/>
+        </w:rPr>
+      </w:pPr>
+      <w:r>
+        <w:rPr>
+          <w:rFonts w:ascii="Calibri" w:eastAsia="Times New Roman" w:hAnsi="Calibri" w:cs="Calibri"/>
+          <w:color w:val="000000"/>
+          <w:kern w:val="0"/>
+          <w:lang w:eastAsia="en-GB"/>
+          <w14:ligatures w14:val="none"/>
+        </w:rPr>
+        <w:t>FR</w:t>
+      </w:r>
+      <w:r>
+        <w:rPr>
+          <w:rFonts w:ascii="Calibri" w:eastAsia="Times New Roman" w:hAnsi="Calibri" w:cs="Calibri"/>
+          <w:color w:val="000000"/>
+          <w:kern w:val="0"/>
+          <w:lang w:eastAsia="en-GB"/>
+          <w14:ligatures w14:val="none"/>
+        </w:rPr>
+        <w:t>9</w:t>
+      </w:r>
+      <w:r>
+        <w:rPr>
+          <w:rFonts w:ascii="Calibri" w:eastAsia="Times New Roman" w:hAnsi="Calibri" w:cs="Calibri"/>
+          <w:color w:val="000000"/>
+          <w:kern w:val="0"/>
+          <w:lang w:eastAsia="en-GB"/>
+          <w14:ligatures w14:val="none"/>
+        </w:rPr>
+        <w:t>: If no matching recipes are found, the system shall display a friendly error</w:t>
+      </w:r>
+      <w:r>
+        <w:rPr>
+          <w:rFonts w:ascii="Calibri" w:eastAsia="Times New Roman" w:hAnsi="Calibri" w:cs="Calibri"/>
+          <w:color w:val="000000"/>
+          <w:kern w:val="0"/>
+          <w:lang w:eastAsia="en-GB"/>
+          <w14:ligatures w14:val="none"/>
+        </w:rPr>
+        <w:t xml:space="preserve"> </w:t>
+      </w:r>
+      <w:r>
+        <w:rPr>
+          <w:rFonts w:ascii="Calibri" w:eastAsia="Times New Roman" w:hAnsi="Calibri" w:cs="Calibri"/>
+          <w:color w:val="000000"/>
+          <w:kern w:val="0"/>
+          <w:lang w:eastAsia="en-GB"/>
+          <w14:ligatures w14:val="none"/>
+        </w:rPr>
+        <w:t>message suggesting broader or different ingredient entries.</w:t>
+      </w:r>
+    </w:p>
+    <w:p>
+      <w:pPr>
+        <w:spacing w:before="100" w:beforeAutospacing="1" w:after="100" w:afterAutospacing="1"/>
+        <w:jc w:val="both"/>
+        <w:rPr>
+          <w:rFonts w:ascii="Calibri" w:eastAsia="Times New Roman" w:hAnsi="Calibri" w:cs="Calibri"/>
+          <w:b/>
+          <w:bCs/>
+          <w:color w:val="000000"/>
+          <w:kern w:val="0"/>
+          <w:sz w:val="36"/>
+          <w:szCs w:val="36"/>
+          <w:lang w:eastAsia="en-GB"/>
+          <w14:ligatures w14:val="none"/>
+        </w:rPr>
+      </w:pPr>
+      <w:r>
+        <w:rPr>
+          <w:rFonts w:ascii="Calibri" w:eastAsia="Times New Roman" w:hAnsi="Calibri" w:cs="Calibri"/>
+          <w:b/>
+          <w:bCs/>
+          <w:color w:val="000000"/>
+          <w:kern w:val="0"/>
+          <w:sz w:val="36"/>
+          <w:szCs w:val="36"/>
+          <w:lang w:eastAsia="en-GB"/>
+          <w14:ligatures w14:val="none"/>
+        </w:rPr>
+        <w:t>3.3 Non-Functional Requirements</w:t>
+      </w:r>
+    </w:p>
+    <w:p>
+      <w:pPr>
+        <w:spacing w:before="100" w:beforeAutospacing="1" w:after="100" w:afterAutospacing="1"/>
+        <w:jc w:val="both"/>
+        <w:rPr>
+          <w:rFonts w:ascii="Calibri" w:eastAsia="Times New Roman" w:hAnsi="Calibri" w:cs="Calibri"/>
+          <w:b/>
+          <w:bCs/>
+          <w:color w:val="000000"/>
+          <w:kern w:val="0"/>
+          <w:sz w:val="36"/>
+          <w:szCs w:val="36"/>
+          <w:lang w:eastAsia="en-GB"/>
+          <w14:ligatures w14:val="none"/>
+        </w:rPr>
+      </w:pPr>
+      <w:r>
+        <w:rPr>
+          <w:rFonts w:ascii="Calibri" w:eastAsia="Times New Roman" w:hAnsi="Calibri" w:cs="Calibri"/>
+          <w:b/>
+          <w:bCs/>
+          <w:color w:val="000000"/>
+          <w:kern w:val="0"/>
+          <w:sz w:val="36"/>
+          <w:szCs w:val="36"/>
+          <w:lang w:eastAsia="en-GB"/>
+          <w14:ligatures w14:val="none"/>
+        </w:rPr>
+        <w:t>3.3.1 Performance Requirements</w:t>
+      </w:r>
+    </w:p>
+    <w:p>
+      <w:pPr>
+        <w:pStyle w:val="ListParagraph"/>
+        <w:numPr>
+          <w:ilvl w:val="0"/>
+          <w:numId w:val="85"/>
+        </w:numPr>
+        <w:spacing w:before="100" w:beforeAutospacing="1" w:after="100" w:afterAutospacing="1"/>
+        <w:jc w:val="both"/>
+        <w:rPr>
+          <w:rFonts w:ascii="Calibri" w:eastAsia="Times New Roman" w:hAnsi="Calibri" w:cs="Calibri"/>
+          <w:color w:val="000000"/>
+          <w:kern w:val="0"/>
+          <w:lang w:eastAsia="en-GB"/>
+          <w14:ligatures w14:val="none"/>
+        </w:rPr>
+      </w:pPr>
+      <w:r>
+        <w:rPr>
+          <w:rFonts w:ascii="Calibri" w:eastAsia="Times New Roman" w:hAnsi="Calibri" w:cs="Calibri"/>
+          <w:color w:val="000000"/>
+          <w:kern w:val="0"/>
+          <w:lang w:eastAsia="en-GB"/>
+          <w14:ligatures w14:val="none"/>
+        </w:rPr>
+        <w:t>NFR1: Recipe suggestions must be generated and displayed within 20 seconds after</w:t>
+      </w:r>
+      <w:r>
+        <w:rPr>
+          <w:rFonts w:ascii="Calibri" w:eastAsia="Times New Roman" w:hAnsi="Calibri" w:cs="Calibri"/>
+          <w:color w:val="000000"/>
+          <w:kern w:val="0"/>
+          <w:lang w:eastAsia="en-GB"/>
+          <w14:ligatures w14:val="none"/>
+        </w:rPr>
+        <w:t xml:space="preserve"> </w:t>
+      </w:r>
+      <w:r>
+        <w:rPr>
+          <w:rFonts w:ascii="Calibri" w:eastAsia="Times New Roman" w:hAnsi="Calibri" w:cs="Calibri"/>
+          <w:color w:val="000000"/>
+          <w:kern w:val="0"/>
+          <w:lang w:eastAsia="en-GB"/>
+          <w14:ligatures w14:val="none"/>
+        </w:rPr>
+        <w:t>user input submission.</w:t>
+      </w:r>
+    </w:p>
+    <w:p>
+      <w:pPr>
+        <w:pStyle w:val="ListParagraph"/>
+        <w:numPr>
+          <w:ilvl w:val="0"/>
+          <w:numId w:val="85"/>
+        </w:numPr>
+        <w:spacing w:before="100" w:beforeAutospacing="1" w:after="100" w:afterAutospacing="1"/>
+        <w:jc w:val="both"/>
+        <w:rPr>
+          <w:rFonts w:ascii="Calibri" w:eastAsia="Times New Roman" w:hAnsi="Calibri" w:cs="Calibri"/>
+          <w:color w:val="000000"/>
+          <w:kern w:val="0"/>
+          <w:lang w:eastAsia="en-GB"/>
+          <w14:ligatures w14:val="none"/>
+        </w:rPr>
+      </w:pPr>
+      <w:r>
+        <w:rPr>
+          <w:rFonts w:ascii="Calibri" w:eastAsia="Times New Roman" w:hAnsi="Calibri" w:cs="Calibri"/>
+          <w:color w:val="000000"/>
+          <w:kern w:val="0"/>
+          <w:lang w:eastAsia="en-GB"/>
+          <w14:ligatures w14:val="none"/>
+        </w:rPr>
+        <w:t>NFR2: The platform must efficiently handle at least 50 concurrent active users without</w:t>
+      </w:r>
+      <w:r>
+        <w:rPr>
+          <w:rFonts w:ascii="Calibri" w:eastAsia="Times New Roman" w:hAnsi="Calibri" w:cs="Calibri"/>
+          <w:color w:val="000000"/>
+          <w:kern w:val="0"/>
+          <w:lang w:eastAsia="en-GB"/>
+          <w14:ligatures w14:val="none"/>
+        </w:rPr>
+        <w:t xml:space="preserve"> </w:t>
+      </w:r>
+      <w:r>
+        <w:rPr>
+          <w:rFonts w:ascii="Calibri" w:eastAsia="Times New Roman" w:hAnsi="Calibri" w:cs="Calibri"/>
+          <w:color w:val="000000"/>
+          <w:kern w:val="0"/>
+          <w:lang w:eastAsia="en-GB"/>
+          <w14:ligatures w14:val="none"/>
+        </w:rPr>
+        <w:t>degradation in performance.</w:t>
+      </w:r>
+    </w:p>
+    <w:p>
+      <w:pPr>
+        <w:spacing w:before="100" w:beforeAutospacing="1" w:after="100" w:afterAutospacing="1"/>
+        <w:jc w:val="both"/>
+        <w:rPr>
+          <w:rFonts w:ascii="Calibri" w:eastAsia="Times New Roman" w:hAnsi="Calibri" w:cs="Calibri"/>
+          <w:b/>
+          <w:bCs/>
+          <w:color w:val="000000"/>
+          <w:kern w:val="0"/>
+          <w:sz w:val="36"/>
+          <w:szCs w:val="36"/>
+          <w:lang w:eastAsia="en-GB"/>
+          <w14:ligatures w14:val="none"/>
+        </w:rPr>
+      </w:pPr>
+      <w:r>
+        <w:rPr>
+          <w:rFonts w:ascii="Calibri" w:eastAsia="Times New Roman" w:hAnsi="Calibri" w:cs="Calibri"/>
+          <w:b/>
+          <w:bCs/>
+          <w:color w:val="000000"/>
+          <w:kern w:val="0"/>
+          <w:sz w:val="36"/>
+          <w:szCs w:val="36"/>
+          <w:lang w:eastAsia="en-GB"/>
+          <w14:ligatures w14:val="none"/>
+        </w:rPr>
+        <w:t>3.3.2 Security Requirements</w:t>
+      </w:r>
+    </w:p>
+    <w:p>
+      <w:pPr>
+        <w:pStyle w:val="ListParagraph"/>
+        <w:numPr>
+          <w:ilvl w:val="0"/>
+          <w:numId w:val="86"/>
+        </w:numPr>
+        <w:spacing w:before="100" w:beforeAutospacing="1" w:after="100" w:afterAutospacing="1"/>
+        <w:jc w:val="both"/>
+        <w:rPr>
+          <w:rFonts w:ascii="Calibri" w:eastAsia="Times New Roman" w:hAnsi="Calibri" w:cs="Calibri"/>
+          <w:color w:val="000000"/>
+          <w:kern w:val="0"/>
+          <w:lang w:eastAsia="en-GB"/>
+          <w14:ligatures w14:val="none"/>
+        </w:rPr>
+      </w:pPr>
+      <w:r>
+        <w:rPr>
+          <w:rFonts w:ascii="Calibri" w:eastAsia="Times New Roman" w:hAnsi="Calibri" w:cs="Calibri"/>
+          <w:color w:val="000000"/>
+          <w:kern w:val="0"/>
+          <w:lang w:eastAsia="en-GB"/>
+          <w14:ligatures w14:val="none"/>
+        </w:rPr>
+        <w:t>NFR3: All server communications must be encrypted using HTTPS with valid SSL</w:t>
+      </w:r>
+      <w:r>
+        <w:rPr>
+          <w:rFonts w:ascii="Calibri" w:eastAsia="Times New Roman" w:hAnsi="Calibri" w:cs="Calibri"/>
+          <w:color w:val="000000"/>
+          <w:kern w:val="0"/>
+          <w:lang w:eastAsia="en-GB"/>
+          <w14:ligatures w14:val="none"/>
+        </w:rPr>
+        <w:t xml:space="preserve"> </w:t>
+      </w:r>
+      <w:r>
+        <w:rPr>
+          <w:rFonts w:ascii="Calibri" w:eastAsia="Times New Roman" w:hAnsi="Calibri" w:cs="Calibri"/>
+          <w:color w:val="000000"/>
+          <w:kern w:val="0"/>
+          <w:lang w:eastAsia="en-GB"/>
+          <w14:ligatures w14:val="none"/>
+        </w:rPr>
+        <w:t>certificates.</w:t>
+      </w:r>
+    </w:p>
+    <w:p>
+      <w:pPr>
+        <w:pStyle w:val="ListParagraph"/>
+        <w:numPr>
+          <w:ilvl w:val="0"/>
+          <w:numId w:val="86"/>
+        </w:numPr>
+        <w:spacing w:before="100" w:beforeAutospacing="1" w:after="100" w:afterAutospacing="1"/>
+        <w:jc w:val="both"/>
+        <w:rPr>
+          <w:rFonts w:ascii="Calibri" w:eastAsia="Times New Roman" w:hAnsi="Calibri" w:cs="Calibri"/>
+          <w:color w:val="000000"/>
+          <w:kern w:val="0"/>
+          <w:lang w:eastAsia="en-GB"/>
+          <w14:ligatures w14:val="none"/>
+        </w:rPr>
+      </w:pPr>
+      <w:r>
+        <w:rPr>
+          <w:rFonts w:ascii="Calibri" w:eastAsia="Times New Roman" w:hAnsi="Calibri" w:cs="Calibri"/>
+          <w:color w:val="000000"/>
+          <w:kern w:val="0"/>
+          <w:lang w:eastAsia="en-GB"/>
+          <w14:ligatures w14:val="none"/>
+        </w:rPr>
+        <w:t>NFR4: Passwords must be securely hashed and stored in the database.</w:t>
+      </w:r>
+    </w:p>
+    <w:p>
+      <w:pPr>
+        <w:pStyle w:val="ListParagraph"/>
+        <w:numPr>
+          <w:ilvl w:val="0"/>
+          <w:numId w:val="86"/>
+        </w:numPr>
+        <w:spacing w:before="100" w:beforeAutospacing="1" w:after="100" w:afterAutospacing="1"/>
+        <w:jc w:val="both"/>
+        <w:rPr>
+          <w:rFonts w:ascii="Calibri" w:eastAsia="Times New Roman" w:hAnsi="Calibri" w:cs="Calibri"/>
+          <w:color w:val="000000"/>
+          <w:kern w:val="0"/>
+          <w:lang w:eastAsia="en-GB"/>
+          <w14:ligatures w14:val="none"/>
+        </w:rPr>
+      </w:pPr>
+      <w:r>
+        <w:rPr>
+          <w:rFonts w:ascii="Calibri" w:eastAsia="Times New Roman" w:hAnsi="Calibri" w:cs="Calibri"/>
+          <w:color w:val="000000"/>
+          <w:kern w:val="0"/>
+          <w:lang w:eastAsia="en-GB"/>
+          <w14:ligatures w14:val="none"/>
+        </w:rPr>
+        <w:t>NFR5: No personally identifiable information (PII) will be shared without consent.</w:t>
+      </w:r>
+    </w:p>
+    <w:p>
+      <w:pPr>
+        <w:spacing w:before="100" w:beforeAutospacing="1" w:after="100" w:afterAutospacing="1"/>
+        <w:jc w:val="both"/>
+        <w:rPr>
+          <w:rFonts w:ascii="Calibri" w:eastAsia="Times New Roman" w:hAnsi="Calibri" w:cs="Calibri"/>
+          <w:b/>
+          <w:bCs/>
+          <w:color w:val="000000"/>
+          <w:kern w:val="0"/>
+          <w:sz w:val="36"/>
+          <w:szCs w:val="36"/>
+          <w:lang w:eastAsia="en-GB"/>
+          <w14:ligatures w14:val="none"/>
+        </w:rPr>
+      </w:pPr>
+      <w:r>
+        <w:rPr>
+          <w:rFonts w:ascii="Calibri" w:eastAsia="Times New Roman" w:hAnsi="Calibri" w:cs="Calibri"/>
+          <w:b/>
+          <w:bCs/>
+          <w:color w:val="000000"/>
+          <w:kern w:val="0"/>
+          <w:sz w:val="36"/>
+          <w:szCs w:val="36"/>
+          <w:lang w:eastAsia="en-GB"/>
+          <w14:ligatures w14:val="none"/>
+        </w:rPr>
+        <w:t>3.3.3 Usability Requirements</w:t>
+      </w:r>
+    </w:p>
+    <w:p>
+      <w:pPr>
+        <w:pStyle w:val="ListParagraph"/>
+        <w:numPr>
+          <w:ilvl w:val="0"/>
+          <w:numId w:val="87"/>
+        </w:numPr>
+        <w:spacing w:before="100" w:beforeAutospacing="1" w:after="100" w:afterAutospacing="1"/>
+        <w:jc w:val="both"/>
+        <w:rPr>
+          <w:rFonts w:ascii="Calibri" w:eastAsia="Times New Roman" w:hAnsi="Calibri" w:cs="Calibri"/>
+          <w:color w:val="000000"/>
+          <w:kern w:val="0"/>
+          <w:lang w:eastAsia="en-GB"/>
+          <w14:ligatures w14:val="none"/>
+        </w:rPr>
+      </w:pPr>
+      <w:r>
+        <w:rPr>
+          <w:rFonts w:ascii="Calibri" w:eastAsia="Times New Roman" w:hAnsi="Calibri" w:cs="Calibri"/>
+          <w:color w:val="000000"/>
+          <w:kern w:val="0"/>
+          <w:lang w:eastAsia="en-GB"/>
+          <w14:ligatures w14:val="none"/>
+        </w:rPr>
+        <w:t>NFR6: Users must be able to register, login, input ingredients, and receive recipe</w:t>
+      </w:r>
+      <w:r>
+        <w:rPr>
+          <w:rFonts w:ascii="Calibri" w:eastAsia="Times New Roman" w:hAnsi="Calibri" w:cs="Calibri"/>
+          <w:color w:val="000000"/>
+          <w:kern w:val="0"/>
+          <w:lang w:eastAsia="en-GB"/>
+          <w14:ligatures w14:val="none"/>
+        </w:rPr>
+        <w:t xml:space="preserve"> </w:t>
+      </w:r>
+      <w:r>
+        <w:rPr>
+          <w:rFonts w:ascii="Calibri" w:eastAsia="Times New Roman" w:hAnsi="Calibri" w:cs="Calibri"/>
+          <w:color w:val="000000"/>
+          <w:kern w:val="0"/>
+          <w:lang w:eastAsia="en-GB"/>
+          <w14:ligatures w14:val="none"/>
+        </w:rPr>
+        <w:t>suggestions without needing a tutorial.</w:t>
+      </w:r>
+    </w:p>
+    <w:p>
+      <w:pPr>
+        <w:spacing w:before="100" w:beforeAutospacing="1" w:after="100" w:afterAutospacing="1"/>
+        <w:jc w:val="both"/>
+        <w:rPr>
+          <w:rFonts w:ascii="Calibri" w:eastAsia="Times New Roman" w:hAnsi="Calibri" w:cs="Calibri"/>
+          <w:b/>
+          <w:bCs/>
+          <w:color w:val="000000"/>
+          <w:kern w:val="0"/>
+          <w:sz w:val="36"/>
+          <w:szCs w:val="36"/>
+          <w:lang w:eastAsia="en-GB"/>
+          <w14:ligatures w14:val="none"/>
+        </w:rPr>
+      </w:pPr>
+      <w:r>
+        <w:rPr>
+          <w:rFonts w:ascii="Calibri" w:eastAsia="Times New Roman" w:hAnsi="Calibri" w:cs="Calibri"/>
+          <w:b/>
+          <w:bCs/>
+          <w:color w:val="000000"/>
+          <w:kern w:val="0"/>
+          <w:sz w:val="36"/>
+          <w:szCs w:val="36"/>
+          <w:lang w:eastAsia="en-GB"/>
+          <w14:ligatures w14:val="none"/>
+        </w:rPr>
+        <w:t>3.3.4 Availability Requirements</w:t>
+      </w:r>
+    </w:p>
+    <w:p>
+      <w:pPr>
+        <w:pStyle w:val="ListParagraph"/>
+        <w:numPr>
+          <w:ilvl w:val="0"/>
+          <w:numId w:val="87"/>
+        </w:numPr>
+        <w:spacing w:before="100" w:beforeAutospacing="1" w:after="100" w:afterAutospacing="1"/>
+        <w:jc w:val="both"/>
+        <w:rPr>
+          <w:rFonts w:ascii="Calibri" w:eastAsia="Times New Roman" w:hAnsi="Calibri" w:cs="Calibri"/>
+          <w:color w:val="000000"/>
+          <w:kern w:val="0"/>
+          <w:lang w:eastAsia="en-GB"/>
+          <w14:ligatures w14:val="none"/>
+        </w:rPr>
+      </w:pPr>
+      <w:r>
+        <w:rPr>
+          <w:rFonts w:ascii="Calibri" w:eastAsia="Times New Roman" w:hAnsi="Calibri" w:cs="Calibri"/>
+          <w:color w:val="000000"/>
+          <w:kern w:val="0"/>
+          <w:lang w:eastAsia="en-GB"/>
+          <w14:ligatures w14:val="none"/>
+        </w:rPr>
+        <w:lastRenderedPageBreak/>
+        <w:t xml:space="preserve">NFR7: The system must maintain an uptime of 99.5% or higher </w:t>
+      </w:r>
+      <w:proofErr w:type="gramStart"/>
+      <w:r>
+        <w:rPr>
+          <w:rFonts w:ascii="Calibri" w:eastAsia="Times New Roman" w:hAnsi="Calibri" w:cs="Calibri"/>
+          <w:color w:val="000000"/>
+          <w:kern w:val="0"/>
+          <w:lang w:eastAsia="en-GB"/>
+          <w14:ligatures w14:val="none"/>
+        </w:rPr>
+        <w:t>on a monthly basis</w:t>
+      </w:r>
+      <w:proofErr w:type="gramEnd"/>
+      <w:r>
+        <w:rPr>
+          <w:rFonts w:ascii="Calibri" w:eastAsia="Times New Roman" w:hAnsi="Calibri" w:cs="Calibri"/>
+          <w:color w:val="000000"/>
+          <w:kern w:val="0"/>
+          <w:lang w:eastAsia="en-GB"/>
+          <w14:ligatures w14:val="none"/>
+        </w:rPr>
+        <w:t>.</w:t>
+      </w:r>
+    </w:p>
+    <w:p>
+      <w:pPr>
+        <w:spacing w:before="100" w:beforeAutospacing="1" w:after="100" w:afterAutospacing="1"/>
+        <w:jc w:val="both"/>
+        <w:rPr>
+          <w:rFonts w:ascii="Calibri" w:eastAsia="Times New Roman" w:hAnsi="Calibri" w:cs="Calibri"/>
+          <w:b/>
+          <w:bCs/>
+          <w:color w:val="000000"/>
+          <w:kern w:val="0"/>
+          <w:sz w:val="36"/>
+          <w:szCs w:val="36"/>
+          <w:lang w:eastAsia="en-GB"/>
+          <w14:ligatures w14:val="none"/>
+        </w:rPr>
+      </w:pPr>
+      <w:r>
+        <w:rPr>
+          <w:rFonts w:ascii="Calibri" w:eastAsia="Times New Roman" w:hAnsi="Calibri" w:cs="Calibri"/>
+          <w:b/>
+          <w:bCs/>
+          <w:color w:val="000000"/>
+          <w:kern w:val="0"/>
+          <w:sz w:val="36"/>
+          <w:szCs w:val="36"/>
+          <w:lang w:eastAsia="en-GB"/>
+          <w14:ligatures w14:val="none"/>
+        </w:rPr>
+        <w:t>3.3.5 Maintainability Requirements</w:t>
+      </w:r>
+    </w:p>
+    <w:p>
+      <w:pPr>
+        <w:pStyle w:val="ListParagraph"/>
+        <w:numPr>
+          <w:ilvl w:val="0"/>
+          <w:numId w:val="87"/>
+        </w:numPr>
+        <w:spacing w:before="100" w:beforeAutospacing="1" w:after="100" w:afterAutospacing="1"/>
+        <w:jc w:val="both"/>
+        <w:rPr>
+          <w:rFonts w:ascii="Calibri" w:eastAsia="Times New Roman" w:hAnsi="Calibri" w:cs="Calibri"/>
+          <w:color w:val="000000"/>
+          <w:kern w:val="0"/>
+          <w:lang w:eastAsia="en-GB"/>
+          <w14:ligatures w14:val="none"/>
+        </w:rPr>
+      </w:pPr>
+      <w:r>
+        <w:rPr>
+          <w:rFonts w:ascii="Calibri" w:eastAsia="Times New Roman" w:hAnsi="Calibri" w:cs="Calibri"/>
+          <w:color w:val="000000"/>
+          <w:kern w:val="0"/>
+          <w:lang w:eastAsia="en-GB"/>
+          <w14:ligatures w14:val="none"/>
+        </w:rPr>
+        <w:t>NFR8: The application architecture must be modular and scalable, facilitating future</w:t>
+      </w:r>
+      <w:r>
+        <w:rPr>
+          <w:rFonts w:ascii="Calibri" w:eastAsia="Times New Roman" w:hAnsi="Calibri" w:cs="Calibri"/>
+          <w:color w:val="000000"/>
+          <w:kern w:val="0"/>
+          <w:lang w:eastAsia="en-GB"/>
+          <w14:ligatures w14:val="none"/>
+        </w:rPr>
+        <w:t xml:space="preserve"> </w:t>
+      </w:r>
+      <w:r>
+        <w:rPr>
+          <w:rFonts w:ascii="Calibri" w:eastAsia="Times New Roman" w:hAnsi="Calibri" w:cs="Calibri"/>
+          <w:color w:val="000000"/>
+          <w:kern w:val="0"/>
+          <w:lang w:eastAsia="en-GB"/>
+          <w14:ligatures w14:val="none"/>
+        </w:rPr>
+        <w:t>enhancements.</w:t>
+      </w:r>
+    </w:p>
+    <w:p>
+      <w:pPr>
+        <w:spacing w:before="100" w:beforeAutospacing="1" w:after="100" w:afterAutospacing="1"/>
+        <w:jc w:val="both"/>
+        <w:rPr>
+          <w:rFonts w:ascii="Calibri" w:eastAsia="Times New Roman" w:hAnsi="Calibri" w:cs="Calibri"/>
+          <w:b/>
+          <w:bCs/>
+          <w:color w:val="000000"/>
+          <w:kern w:val="0"/>
+          <w:sz w:val="36"/>
+          <w:szCs w:val="36"/>
+          <w:lang w:eastAsia="en-GB"/>
+          <w14:ligatures w14:val="none"/>
+        </w:rPr>
+      </w:pPr>
+      <w:r>
+        <w:rPr>
+          <w:rFonts w:ascii="Calibri" w:eastAsia="Times New Roman" w:hAnsi="Calibri" w:cs="Calibri"/>
+          <w:b/>
+          <w:bCs/>
+          <w:color w:val="000000"/>
+          <w:kern w:val="0"/>
+          <w:sz w:val="36"/>
+          <w:szCs w:val="36"/>
+          <w:lang w:eastAsia="en-GB"/>
+          <w14:ligatures w14:val="none"/>
+        </w:rPr>
+        <w:t>4. Supporting Information</w:t>
+      </w:r>
+    </w:p>
+    <w:p>
+      <w:pPr>
+        <w:spacing w:before="100" w:beforeAutospacing="1" w:after="100" w:afterAutospacing="1"/>
+        <w:jc w:val="both"/>
+        <w:rPr>
+          <w:rFonts w:ascii="Calibri" w:eastAsia="Times New Roman" w:hAnsi="Calibri" w:cs="Calibri"/>
+          <w:b/>
+          <w:bCs/>
+          <w:color w:val="000000"/>
+          <w:kern w:val="0"/>
+          <w:sz w:val="36"/>
+          <w:szCs w:val="36"/>
+          <w:lang w:eastAsia="en-GB"/>
+          <w14:ligatures w14:val="none"/>
+        </w:rPr>
+      </w:pPr>
+      <w:r>
+        <w:rPr>
+          <w:rFonts w:ascii="Calibri" w:eastAsia="Times New Roman" w:hAnsi="Calibri" w:cs="Calibri"/>
+          <w:b/>
+          <w:bCs/>
+          <w:color w:val="000000"/>
+          <w:kern w:val="0"/>
+          <w:sz w:val="36"/>
+          <w:szCs w:val="36"/>
+          <w:lang w:eastAsia="en-GB"/>
+          <w14:ligatures w14:val="none"/>
+        </w:rPr>
+        <w:t>4.1 System Architecture Overview</w:t>
+      </w:r>
+    </w:p>
+    <w:p>
+      <w:pPr>
+        <w:pStyle w:val="ListParagraph"/>
+        <w:numPr>
+          <w:ilvl w:val="0"/>
+          <w:numId w:val="87"/>
+        </w:numPr>
+        <w:spacing w:before="100" w:beforeAutospacing="1" w:after="100" w:afterAutospacing="1"/>
+        <w:jc w:val="both"/>
+        <w:rPr>
+          <w:rFonts w:ascii="Calibri" w:eastAsia="Times New Roman" w:hAnsi="Calibri" w:cs="Calibri"/>
+          <w:color w:val="000000"/>
+          <w:kern w:val="0"/>
+          <w:lang w:eastAsia="en-GB"/>
+          <w14:ligatures w14:val="none"/>
+        </w:rPr>
+      </w:pPr>
+      <w:r>
+        <w:rPr>
+          <w:rFonts w:ascii="Calibri" w:eastAsia="Times New Roman" w:hAnsi="Calibri" w:cs="Calibri"/>
+          <w:color w:val="000000"/>
+          <w:kern w:val="0"/>
+          <w:lang w:eastAsia="en-GB"/>
+          <w14:ligatures w14:val="none"/>
+        </w:rPr>
+        <w:t>Frontend: Developed using React.js Single Page Application framework.</w:t>
+      </w:r>
+    </w:p>
+    <w:p>
+      <w:pPr>
+        <w:pStyle w:val="ListParagraph"/>
+        <w:numPr>
+          <w:ilvl w:val="0"/>
+          <w:numId w:val="87"/>
+        </w:numPr>
+        <w:spacing w:before="100" w:beforeAutospacing="1" w:after="100" w:afterAutospacing="1"/>
+        <w:jc w:val="both"/>
+        <w:rPr>
+          <w:rFonts w:ascii="Calibri" w:eastAsia="Times New Roman" w:hAnsi="Calibri" w:cs="Calibri"/>
+          <w:color w:val="000000"/>
+          <w:kern w:val="0"/>
+          <w:lang w:eastAsia="en-GB"/>
+          <w14:ligatures w14:val="none"/>
+        </w:rPr>
+      </w:pPr>
+      <w:r>
+        <w:rPr>
+          <w:rFonts w:ascii="Calibri" w:eastAsia="Times New Roman" w:hAnsi="Calibri" w:cs="Calibri"/>
+          <w:color w:val="000000"/>
+          <w:kern w:val="0"/>
+          <w:lang w:eastAsia="en-GB"/>
+          <w14:ligatures w14:val="none"/>
+        </w:rPr>
+        <w:t>Backend: Implemented using Node.js to manage database queries and user authentication.</w:t>
+      </w:r>
+    </w:p>
+    <w:p>
+      <w:pPr>
+        <w:pStyle w:val="ListParagraph"/>
+        <w:numPr>
+          <w:ilvl w:val="0"/>
+          <w:numId w:val="87"/>
+        </w:numPr>
+        <w:spacing w:before="100" w:beforeAutospacing="1" w:after="100" w:afterAutospacing="1"/>
+        <w:jc w:val="both"/>
+        <w:rPr>
+          <w:rFonts w:ascii="Calibri" w:eastAsia="Times New Roman" w:hAnsi="Calibri" w:cs="Calibri"/>
+          <w:color w:val="000000"/>
+          <w:kern w:val="0"/>
+          <w:lang w:eastAsia="en-GB"/>
+          <w14:ligatures w14:val="none"/>
+        </w:rPr>
+      </w:pPr>
+      <w:r>
+        <w:rPr>
+          <w:rFonts w:ascii="Calibri" w:eastAsia="Times New Roman" w:hAnsi="Calibri" w:cs="Calibri"/>
+          <w:color w:val="000000"/>
+          <w:kern w:val="0"/>
+          <w:lang w:eastAsia="en-GB"/>
+          <w14:ligatures w14:val="none"/>
+        </w:rPr>
+        <w:t>Database: MongoDB used to store static recipe data, user accounts, and feedback logs</w:t>
+      </w:r>
+      <w:r>
+        <w:rPr>
+          <w:rFonts w:ascii="Calibri" w:eastAsia="Times New Roman" w:hAnsi="Calibri" w:cs="Calibri"/>
+          <w:color w:val="000000"/>
+          <w:kern w:val="0"/>
+          <w:lang w:eastAsia="en-GB"/>
+          <w14:ligatures w14:val="none"/>
+        </w:rPr>
+        <w:t>.</w:t>
+      </w:r>
+    </w:p>
+    <w:p>
+      <w:pPr>
+        <w:pStyle w:val="ListParagraph"/>
+        <w:numPr>
+          <w:ilvl w:val="0"/>
+          <w:numId w:val="87"/>
+        </w:numPr>
+        <w:spacing w:before="100" w:beforeAutospacing="1" w:after="100" w:afterAutospacing="1"/>
+        <w:jc w:val="both"/>
+        <w:rPr>
+          <w:rFonts w:ascii="Calibri" w:eastAsia="Times New Roman" w:hAnsi="Calibri" w:cs="Calibri"/>
+          <w:color w:val="000000"/>
+          <w:kern w:val="0"/>
+          <w:lang w:eastAsia="en-GB"/>
+          <w14:ligatures w14:val="none"/>
+        </w:rPr>
+      </w:pPr>
+      <w:r>
+        <w:rPr>
+          <w:rFonts w:ascii="Calibri" w:eastAsia="Times New Roman" w:hAnsi="Calibri" w:cs="Calibri"/>
+          <w:color w:val="000000"/>
+          <w:kern w:val="0"/>
+          <w:lang w:eastAsia="en-GB"/>
+          <w14:ligatures w14:val="none"/>
+        </w:rPr>
+        <w:t>Frontend Styling: Materialize CSS framework for responsive and clean design.</w:t>
+      </w:r>
+    </w:p>
+    <w:p>
+      <w:pPr>
+        <w:spacing w:before="100" w:beforeAutospacing="1" w:after="100" w:afterAutospacing="1"/>
+        <w:jc w:val="both"/>
+        <w:rPr>
+          <w:rFonts w:ascii="Calibri" w:eastAsia="Times New Roman" w:hAnsi="Calibri" w:cs="Calibri"/>
+          <w:color w:val="000000"/>
+          <w:kern w:val="0"/>
+          <w:lang w:eastAsia="en-GB"/>
+          <w14:ligatures w14:val="none"/>
+        </w:rPr>
+      </w:pPr>
+    </w:p>
+    <w:p>
+      <w:pPr>
+        <w:spacing w:before="100" w:beforeAutospacing="1" w:after="100" w:afterAutospacing="1"/>
+        <w:ind w:left="360"/>
+        <w:jc w:val="both"/>
+        <w:rPr>
+          <w:rFonts w:ascii="Calibri" w:eastAsia="Times New Roman" w:hAnsi="Calibri" w:cs="Calibri"/>
+          <w:color w:val="000000"/>
+          <w:kern w:val="0"/>
+          <w:lang w:eastAsia="en-GB"/>
+          <w14:ligatures w14:val="none"/>
         </w:rPr>
       </w:pPr>
     </w:p>
@@ -2975,6 +4855,119 @@
     </w:lvl>
   </w:abstractNum>
   <w:abstractNum w:abstractNumId="12" w15:restartNumberingAfterBreak="0">
+    <w:nsid w:val="1159240E"/>
+    <w:multiLevelType w:val="hybridMultilevel"/>
+    <w:tmpl w:val="0372842E"/>
+    <w:lvl w:ilvl="0" w:tplc="0C090001">
+      <w:start w:val="1"/>
+      <w:numFmt w:val="bullet"/>
+      <w:lvlText w:val=""/>
+      <w:lvlJc w:val="left"/>
+      <w:pPr>
+        <w:ind w:left="720" w:hanging="360"/>
+      </w:pPr>
+      <w:rPr>
+        <w:rFonts w:ascii="Symbol" w:hAnsi="Symbol" w:hint="default"/>
+      </w:rPr>
+    </w:lvl>
+    <w:lvl w:ilvl="1" w:tplc="0C090003" w:tentative="1">
+      <w:start w:val="1"/>
+      <w:numFmt w:val="bullet"/>
+      <w:lvlText w:val="o"/>
+      <w:lvlJc w:val="left"/>
+      <w:pPr>
+        <w:ind w:left="1440" w:hanging="360"/>
+      </w:pPr>
+      <w:rPr>
+        <w:rFonts w:ascii="Courier New" w:hAnsi="Courier New" w:cs="Courier New" w:hint="default"/>
+      </w:rPr>
+    </w:lvl>
+    <w:lvl w:ilvl="2" w:tplc="0C090005" w:tentative="1">
+      <w:start w:val="1"/>
+      <w:numFmt w:val="bullet"/>
+      <w:lvlText w:val=""/>
+      <w:lvlJc w:val="left"/>
+      <w:pPr>
+        <w:ind w:left="2160" w:hanging="360"/>
+      </w:pPr>
+      <w:rPr>
+        <w:rFonts w:ascii="Wingdings" w:hAnsi="Wingdings" w:hint="default"/>
+      </w:rPr>
+    </w:lvl>
+    <w:lvl w:ilvl="3" w:tplc="0C090001" w:tentative="1">
+      <w:start w:val="1"/>
+      <w:numFmt w:val="bullet"/>
+      <w:lvlText w:val=""/>
+      <w:lvlJc w:val="left"/>
+      <w:pPr>
+        <w:ind w:left="2880" w:hanging="360"/>
+      </w:pPr>
+      <w:rPr>
+        <w:rFonts w:ascii="Symbol" w:hAnsi="Symbol" w:hint="default"/>
+      </w:rPr>
+    </w:lvl>
+    <w:lvl w:ilvl="4" w:tplc="0C090003" w:tentative="1">
+      <w:start w:val="1"/>
+      <w:numFmt w:val="bullet"/>
+      <w:lvlText w:val="o"/>
+      <w:lvlJc w:val="left"/>
+      <w:pPr>
+        <w:ind w:left="3600" w:hanging="360"/>
+      </w:pPr>
+      <w:rPr>
+        <w:rFonts w:ascii="Courier New" w:hAnsi="Courier New" w:cs="Courier New" w:hint="default"/>
+      </w:rPr>
+    </w:lvl>
+    <w:lvl w:ilvl="5" w:tplc="0C090005" w:tentative="1">
+      <w:start w:val="1"/>
+      <w:numFmt w:val="bullet"/>
+      <w:lvlText w:val=""/>
+      <w:lvlJc w:val="left"/>
+      <w:pPr>
+        <w:ind w:left="4320" w:hanging="360"/>
+      </w:pPr>
+      <w:rPr>
+        <w:rFonts w:ascii="Wingdings" w:hAnsi="Wingdings" w:hint="default"/>
+      </w:rPr>
+    </w:lvl>
+    <w:lvl w:ilvl="6" w:tplc="0C090001" w:tentative="1">
+      <w:start w:val="1"/>
+      <w:numFmt w:val="bullet"/>
+      <w:lvlText w:val=""/>
+      <w:lvlJc w:val="left"/>
+      <w:pPr>
+        <w:ind w:left="5040" w:hanging="360"/>
+      </w:pPr>
+      <w:rPr>
+        <w:rFonts w:ascii="Symbol" w:hAnsi="Symbol" w:hint="default"/>
+      </w:rPr>
+    </w:lvl>
+    <w:lvl w:ilvl="7" w:tplc="0C090003" w:tentative="1">
+      <w:start w:val="1"/>
+      <w:numFmt w:val="bullet"/>
+      <w:lvlText w:val="o"/>
+      <w:lvlJc w:val="left"/>
+      <w:pPr>
+        <w:ind w:left="5760" w:hanging="360"/>
+      </w:pPr>
+      <w:rPr>
+        <w:rFonts w:ascii="Courier New" w:hAnsi="Courier New" w:cs="Courier New" w:hint="default"/>
+      </w:rPr>
+    </w:lvl>
+    <w:lvl w:ilvl="8" w:tplc="0C090005" w:tentative="1">
+      <w:start w:val="1"/>
+      <w:numFmt w:val="bullet"/>
+      <w:lvlText w:val=""/>
+      <w:lvlJc w:val="left"/>
+      <w:pPr>
+        <w:ind w:left="6480" w:hanging="360"/>
+      </w:pPr>
+      <w:rPr>
+        <w:rFonts w:ascii="Wingdings" w:hAnsi="Wingdings" w:hint="default"/>
+      </w:rPr>
+    </w:lvl>
+  </w:abstractNum>
+  <w:abstractNum w:abstractNumId="13" w15:restartNumberingAfterBreak="0">
     <w:nsid w:val="12C70BFF"/>
     <w:multiLevelType w:val="multilevel"/>
     <w:tmpl w:val="A9440346"/>
@@ -3123,7 +5116,7 @@
       </w:rPr>
     </w:lvl>
   </w:abstractNum>
-  <w:abstractNum w:abstractNumId="13" w15:restartNumberingAfterBreak="0">
+  <w:abstractNum w:abstractNumId="14" w15:restartNumberingAfterBreak="0">
     <w:nsid w:val="16211A5B"/>
     <w:multiLevelType w:val="multilevel"/>
     <w:tmpl w:val="AFF8582A"/>
@@ -3272,7 +5265,7 @@
       </w:rPr>
     </w:lvl>
   </w:abstractNum>
-  <w:abstractNum w:abstractNumId="14" w15:restartNumberingAfterBreak="0">
+  <w:abstractNum w:abstractNumId="15" w15:restartNumberingAfterBreak="0">
     <w:nsid w:val="16ED2E4E"/>
     <w:multiLevelType w:val="multilevel"/>
     <w:tmpl w:val="5978E3FC"/>
@@ -3421,7 +5414,7 @@
       </w:rPr>
     </w:lvl>
   </w:abstractNum>
-  <w:abstractNum w:abstractNumId="15" w15:restartNumberingAfterBreak="0">
+  <w:abstractNum w:abstractNumId="16" w15:restartNumberingAfterBreak="0">
     <w:nsid w:val="171A6CD4"/>
     <w:multiLevelType w:val="multilevel"/>
     <w:tmpl w:val="844CDCF8"/>
@@ -3570,7 +5563,7 @@
       </w:rPr>
     </w:lvl>
   </w:abstractNum>
-  <w:abstractNum w:abstractNumId="16" w15:restartNumberingAfterBreak="0">
+  <w:abstractNum w:abstractNumId="17" w15:restartNumberingAfterBreak="0">
     <w:nsid w:val="17555FE0"/>
     <w:multiLevelType w:val="multilevel"/>
     <w:tmpl w:val="CF9ACBA0"/>
@@ -3719,7 +5712,7 @@
       </w:rPr>
     </w:lvl>
   </w:abstractNum>
-  <w:abstractNum w:abstractNumId="17" w15:restartNumberingAfterBreak="0">
+  <w:abstractNum w:abstractNumId="18" w15:restartNumberingAfterBreak="0">
     <w:nsid w:val="191C6A35"/>
     <w:multiLevelType w:val="multilevel"/>
     <w:tmpl w:val="762CFBC2"/>
@@ -3868,7 +5861,7 @@
       </w:rPr>
     </w:lvl>
   </w:abstractNum>
-  <w:abstractNum w:abstractNumId="18" w15:restartNumberingAfterBreak="0">
+  <w:abstractNum w:abstractNumId="19" w15:restartNumberingAfterBreak="0">
     <w:nsid w:val="1DBC66B9"/>
     <w:multiLevelType w:val="multilevel"/>
     <w:tmpl w:val="08CCF922"/>
@@ -4017,7 +6010,7 @@
       </w:rPr>
     </w:lvl>
   </w:abstractNum>
-  <w:abstractNum w:abstractNumId="19" w15:restartNumberingAfterBreak="0">
+  <w:abstractNum w:abstractNumId="20" w15:restartNumberingAfterBreak="0">
     <w:nsid w:val="1E8C1EBE"/>
     <w:multiLevelType w:val="multilevel"/>
     <w:tmpl w:val="22C084F8"/>
@@ -4166,7 +6159,7 @@
       </w:rPr>
     </w:lvl>
   </w:abstractNum>
-  <w:abstractNum w:abstractNumId="20" w15:restartNumberingAfterBreak="0">
+  <w:abstractNum w:abstractNumId="21" w15:restartNumberingAfterBreak="0">
     <w:nsid w:val="1EED2AB1"/>
     <w:multiLevelType w:val="multilevel"/>
     <w:tmpl w:val="E870BEB0"/>
@@ -4315,7 +6308,7 @@
       </w:rPr>
     </w:lvl>
   </w:abstractNum>
-  <w:abstractNum w:abstractNumId="21" w15:restartNumberingAfterBreak="0">
+  <w:abstractNum w:abstractNumId="22" w15:restartNumberingAfterBreak="0">
     <w:nsid w:val="212C54D6"/>
     <w:multiLevelType w:val="multilevel"/>
     <w:tmpl w:val="9D38F390"/>
@@ -4464,7 +6457,7 @@
       </w:rPr>
     </w:lvl>
   </w:abstractNum>
-  <w:abstractNum w:abstractNumId="22" w15:restartNumberingAfterBreak="0">
+  <w:abstractNum w:abstractNumId="23" w15:restartNumberingAfterBreak="0">
     <w:nsid w:val="213A772F"/>
     <w:multiLevelType w:val="multilevel"/>
     <w:tmpl w:val="17CA2356"/>
@@ -4613,7 +6606,7 @@
       </w:rPr>
     </w:lvl>
   </w:abstractNum>
-  <w:abstractNum w:abstractNumId="23" w15:restartNumberingAfterBreak="0">
+  <w:abstractNum w:abstractNumId="24" w15:restartNumberingAfterBreak="0">
     <w:nsid w:val="23EF389B"/>
     <w:multiLevelType w:val="multilevel"/>
     <w:tmpl w:val="8824469E"/>
@@ -4762,7 +6755,7 @@
       </w:rPr>
     </w:lvl>
   </w:abstractNum>
-  <w:abstractNum w:abstractNumId="24" w15:restartNumberingAfterBreak="0">
+  <w:abstractNum w:abstractNumId="25" w15:restartNumberingAfterBreak="0">
     <w:nsid w:val="24713860"/>
     <w:multiLevelType w:val="multilevel"/>
     <w:tmpl w:val="DAAEE5EE"/>
@@ -4911,7 +6904,7 @@
       </w:rPr>
     </w:lvl>
   </w:abstractNum>
-  <w:abstractNum w:abstractNumId="25" w15:restartNumberingAfterBreak="0">
+  <w:abstractNum w:abstractNumId="26" w15:restartNumberingAfterBreak="0">
     <w:nsid w:val="26331A3E"/>
     <w:multiLevelType w:val="multilevel"/>
     <w:tmpl w:val="E184289A"/>
@@ -5060,7 +7053,7 @@
       </w:rPr>
     </w:lvl>
   </w:abstractNum>
-  <w:abstractNum w:abstractNumId="26" w15:restartNumberingAfterBreak="0">
+  <w:abstractNum w:abstractNumId="27" w15:restartNumberingAfterBreak="0">
     <w:nsid w:val="294B6CFD"/>
     <w:multiLevelType w:val="multilevel"/>
     <w:tmpl w:val="F3EC6A68"/>
@@ -5209,7 +7202,7 @@
       </w:rPr>
     </w:lvl>
   </w:abstractNum>
-  <w:abstractNum w:abstractNumId="27" w15:restartNumberingAfterBreak="0">
+  <w:abstractNum w:abstractNumId="28" w15:restartNumberingAfterBreak="0">
     <w:nsid w:val="2A0A05E2"/>
     <w:multiLevelType w:val="multilevel"/>
     <w:tmpl w:val="D9C60B9C"/>
@@ -5358,7 +7351,7 @@
       </w:rPr>
     </w:lvl>
   </w:abstractNum>
-  <w:abstractNum w:abstractNumId="28" w15:restartNumberingAfterBreak="0">
+  <w:abstractNum w:abstractNumId="29" w15:restartNumberingAfterBreak="0">
     <w:nsid w:val="2ADD28EA"/>
     <w:multiLevelType w:val="multilevel"/>
     <w:tmpl w:val="9D3CB050"/>
@@ -5507,7 +7500,7 @@
       </w:rPr>
     </w:lvl>
   </w:abstractNum>
-  <w:abstractNum w:abstractNumId="29" w15:restartNumberingAfterBreak="0">
+  <w:abstractNum w:abstractNumId="30" w15:restartNumberingAfterBreak="0">
     <w:nsid w:val="2B906078"/>
     <w:multiLevelType w:val="multilevel"/>
     <w:tmpl w:val="2916AC78"/>
@@ -5652,7 +7645,7 @@
       </w:rPr>
     </w:lvl>
   </w:abstractNum>
-  <w:abstractNum w:abstractNumId="30" w15:restartNumberingAfterBreak="0">
+  <w:abstractNum w:abstractNumId="31" w15:restartNumberingAfterBreak="0">
     <w:nsid w:val="2C156837"/>
     <w:multiLevelType w:val="multilevel"/>
     <w:tmpl w:val="9C0E6454"/>
@@ -5801,7 +7794,120 @@
       </w:rPr>
     </w:lvl>
   </w:abstractNum>
-  <w:abstractNum w:abstractNumId="31" w15:restartNumberingAfterBreak="0">
+  <w:abstractNum w:abstractNumId="32" w15:restartNumberingAfterBreak="0">
+    <w:nsid w:val="2C1E33FE"/>
+    <w:multiLevelType w:val="hybridMultilevel"/>
+    <w:tmpl w:val="DC5C55F6"/>
+    <w:lvl w:ilvl="0" w:tplc="0C090001">
+      <w:start w:val="1"/>
+      <w:numFmt w:val="bullet"/>
+      <w:lvlText w:val=""/>
+      <w:lvlJc w:val="left"/>
+      <w:pPr>
+        <w:ind w:left="720" w:hanging="360"/>
+      </w:pPr>
+      <w:rPr>
+        <w:rFonts w:ascii="Symbol" w:hAnsi="Symbol" w:hint="default"/>
+      </w:rPr>
+    </w:lvl>
+    <w:lvl w:ilvl="1" w:tplc="0C090003" w:tentative="1">
+      <w:start w:val="1"/>
+      <w:numFmt w:val="bullet"/>
+      <w:lvlText w:val="o"/>
+      <w:lvlJc w:val="left"/>
+      <w:pPr>
+        <w:ind w:left="1440" w:hanging="360"/>
+      </w:pPr>
+      <w:rPr>
+        <w:rFonts w:ascii="Courier New" w:hAnsi="Courier New" w:cs="Courier New" w:hint="default"/>
+      </w:rPr>
+    </w:lvl>
+    <w:lvl w:ilvl="2" w:tplc="0C090005" w:tentative="1">
+      <w:start w:val="1"/>
+      <w:numFmt w:val="bullet"/>
+      <w:lvlText w:val=""/>
+      <w:lvlJc w:val="left"/>
+      <w:pPr>
+        <w:ind w:left="2160" w:hanging="360"/>
+      </w:pPr>
+      <w:rPr>
+        <w:rFonts w:ascii="Wingdings" w:hAnsi="Wingdings" w:hint="default"/>
+      </w:rPr>
+    </w:lvl>
+    <w:lvl w:ilvl="3" w:tplc="0C090001" w:tentative="1">
+      <w:start w:val="1"/>
+      <w:numFmt w:val="bullet"/>
+      <w:lvlText w:val=""/>
+      <w:lvlJc w:val="left"/>
+      <w:pPr>
+        <w:ind w:left="2880" w:hanging="360"/>
+      </w:pPr>
+      <w:rPr>
+        <w:rFonts w:ascii="Symbol" w:hAnsi="Symbol" w:hint="default"/>
+      </w:rPr>
+    </w:lvl>
+    <w:lvl w:ilvl="4" w:tplc="0C090003" w:tentative="1">
+      <w:start w:val="1"/>
+      <w:numFmt w:val="bullet"/>
+      <w:lvlText w:val="o"/>
+      <w:lvlJc w:val="left"/>
+      <w:pPr>
+        <w:ind w:left="3600" w:hanging="360"/>
+      </w:pPr>
+      <w:rPr>
+        <w:rFonts w:ascii="Courier New" w:hAnsi="Courier New" w:cs="Courier New" w:hint="default"/>
+      </w:rPr>
+    </w:lvl>
+    <w:lvl w:ilvl="5" w:tplc="0C090005" w:tentative="1">
+      <w:start w:val="1"/>
+      <w:numFmt w:val="bullet"/>
+      <w:lvlText w:val=""/>
+      <w:lvlJc w:val="left"/>
+      <w:pPr>
+        <w:ind w:left="4320" w:hanging="360"/>
+      </w:pPr>
+      <w:rPr>
+        <w:rFonts w:ascii="Wingdings" w:hAnsi="Wingdings" w:hint="default"/>
+      </w:rPr>
+    </w:lvl>
+    <w:lvl w:ilvl="6" w:tplc="0C090001" w:tentative="1">
+      <w:start w:val="1"/>
+      <w:numFmt w:val="bullet"/>
+      <w:lvlText w:val=""/>
+      <w:lvlJc w:val="left"/>
+      <w:pPr>
+        <w:ind w:left="5040" w:hanging="360"/>
+      </w:pPr>
+      <w:rPr>
+        <w:rFonts w:ascii="Symbol" w:hAnsi="Symbol" w:hint="default"/>
+      </w:rPr>
+    </w:lvl>
+    <w:lvl w:ilvl="7" w:tplc="0C090003" w:tentative="1">
+      <w:start w:val="1"/>
+      <w:numFmt w:val="bullet"/>
+      <w:lvlText w:val="o"/>
+      <w:lvlJc w:val="left"/>
+      <w:pPr>
+        <w:ind w:left="5760" w:hanging="360"/>
+      </w:pPr>
+      <w:rPr>
+        <w:rFonts w:ascii="Courier New" w:hAnsi="Courier New" w:cs="Courier New" w:hint="default"/>
+      </w:rPr>
+    </w:lvl>
+    <w:lvl w:ilvl="8" w:tplc="0C090005" w:tentative="1">
+      <w:start w:val="1"/>
+      <w:numFmt w:val="bullet"/>
+      <w:lvlText w:val=""/>
+      <w:lvlJc w:val="left"/>
+      <w:pPr>
+        <w:ind w:left="6480" w:hanging="360"/>
+      </w:pPr>
+      <w:rPr>
+        <w:rFonts w:ascii="Wingdings" w:hAnsi="Wingdings" w:hint="default"/>
+      </w:rPr>
+    </w:lvl>
+  </w:abstractNum>
+  <w:abstractNum w:abstractNumId="33" w15:restartNumberingAfterBreak="0">
     <w:nsid w:val="314E3FCF"/>
     <w:multiLevelType w:val="multilevel"/>
     <w:tmpl w:val="355C888E"/>
@@ -5950,7 +8056,7 @@
       </w:rPr>
     </w:lvl>
   </w:abstractNum>
-  <w:abstractNum w:abstractNumId="32" w15:restartNumberingAfterBreak="0">
+  <w:abstractNum w:abstractNumId="34" w15:restartNumberingAfterBreak="0">
     <w:nsid w:val="32564705"/>
     <w:multiLevelType w:val="multilevel"/>
     <w:tmpl w:val="87C2C374"/>
@@ -6099,7 +8205,7 @@
       </w:rPr>
     </w:lvl>
   </w:abstractNum>
-  <w:abstractNum w:abstractNumId="33" w15:restartNumberingAfterBreak="0">
+  <w:abstractNum w:abstractNumId="35" w15:restartNumberingAfterBreak="0">
     <w:nsid w:val="33AF10A1"/>
     <w:multiLevelType w:val="multilevel"/>
     <w:tmpl w:val="443AB378"/>
@@ -6248,7 +8354,7 @@
       </w:rPr>
     </w:lvl>
   </w:abstractNum>
-  <w:abstractNum w:abstractNumId="34" w15:restartNumberingAfterBreak="0">
+  <w:abstractNum w:abstractNumId="36" w15:restartNumberingAfterBreak="0">
     <w:nsid w:val="34B4187B"/>
     <w:multiLevelType w:val="multilevel"/>
     <w:tmpl w:val="B7E41AD6"/>
@@ -6397,7 +8503,7 @@
       </w:rPr>
     </w:lvl>
   </w:abstractNum>
-  <w:abstractNum w:abstractNumId="35" w15:restartNumberingAfterBreak="0">
+  <w:abstractNum w:abstractNumId="37" w15:restartNumberingAfterBreak="0">
     <w:nsid w:val="366C7C3E"/>
     <w:multiLevelType w:val="multilevel"/>
     <w:tmpl w:val="47DADB46"/>
@@ -6542,7 +8648,7 @@
       </w:rPr>
     </w:lvl>
   </w:abstractNum>
-  <w:abstractNum w:abstractNumId="36" w15:restartNumberingAfterBreak="0">
+  <w:abstractNum w:abstractNumId="38" w15:restartNumberingAfterBreak="0">
     <w:nsid w:val="36B20B6F"/>
     <w:multiLevelType w:val="multilevel"/>
     <w:tmpl w:val="94CE3A70"/>
@@ -6691,7 +8797,7 @@
       </w:rPr>
     </w:lvl>
   </w:abstractNum>
-  <w:abstractNum w:abstractNumId="37" w15:restartNumberingAfterBreak="0">
+  <w:abstractNum w:abstractNumId="39" w15:restartNumberingAfterBreak="0">
     <w:nsid w:val="3B0B676F"/>
     <w:multiLevelType w:val="multilevel"/>
     <w:tmpl w:val="D896B242"/>
@@ -6836,7 +8942,7 @@
       </w:rPr>
     </w:lvl>
   </w:abstractNum>
-  <w:abstractNum w:abstractNumId="38" w15:restartNumberingAfterBreak="0">
+  <w:abstractNum w:abstractNumId="40" w15:restartNumberingAfterBreak="0">
     <w:nsid w:val="3B7F38B4"/>
     <w:multiLevelType w:val="multilevel"/>
     <w:tmpl w:val="3C74C284"/>
@@ -6985,7 +9091,7 @@
       </w:rPr>
     </w:lvl>
   </w:abstractNum>
-  <w:abstractNum w:abstractNumId="39" w15:restartNumberingAfterBreak="0">
+  <w:abstractNum w:abstractNumId="41" w15:restartNumberingAfterBreak="0">
     <w:nsid w:val="3BDA5553"/>
     <w:multiLevelType w:val="multilevel"/>
     <w:tmpl w:val="1B840508"/>
@@ -7134,7 +9240,7 @@
       </w:rPr>
     </w:lvl>
   </w:abstractNum>
-  <w:abstractNum w:abstractNumId="40" w15:restartNumberingAfterBreak="0">
+  <w:abstractNum w:abstractNumId="42" w15:restartNumberingAfterBreak="0">
     <w:nsid w:val="3F8B03A7"/>
     <w:multiLevelType w:val="multilevel"/>
     <w:tmpl w:val="BEFC7CC8"/>
@@ -7279,7 +9385,7 @@
       </w:rPr>
     </w:lvl>
   </w:abstractNum>
-  <w:abstractNum w:abstractNumId="41" w15:restartNumberingAfterBreak="0">
+  <w:abstractNum w:abstractNumId="43" w15:restartNumberingAfterBreak="0">
     <w:nsid w:val="40A416EE"/>
     <w:multiLevelType w:val="multilevel"/>
     <w:tmpl w:val="BE86BBD8"/>
@@ -7428,7 +9534,7 @@
       </w:rPr>
     </w:lvl>
   </w:abstractNum>
-  <w:abstractNum w:abstractNumId="42" w15:restartNumberingAfterBreak="0">
+  <w:abstractNum w:abstractNumId="44" w15:restartNumberingAfterBreak="0">
     <w:nsid w:val="43DD2AE7"/>
     <w:multiLevelType w:val="multilevel"/>
     <w:tmpl w:val="51DCFED0"/>
@@ -7577,7 +9683,7 @@
       </w:rPr>
     </w:lvl>
   </w:abstractNum>
-  <w:abstractNum w:abstractNumId="43" w15:restartNumberingAfterBreak="0">
+  <w:abstractNum w:abstractNumId="45" w15:restartNumberingAfterBreak="0">
     <w:nsid w:val="445B085E"/>
     <w:multiLevelType w:val="multilevel"/>
     <w:tmpl w:val="544697C4"/>
@@ -7722,7 +9828,7 @@
       </w:rPr>
     </w:lvl>
   </w:abstractNum>
-  <w:abstractNum w:abstractNumId="44" w15:restartNumberingAfterBreak="0">
+  <w:abstractNum w:abstractNumId="46" w15:restartNumberingAfterBreak="0">
     <w:nsid w:val="44A945CD"/>
     <w:multiLevelType w:val="multilevel"/>
     <w:tmpl w:val="36DACEA0"/>
@@ -7871,7 +9977,7 @@
       </w:rPr>
     </w:lvl>
   </w:abstractNum>
-  <w:abstractNum w:abstractNumId="45" w15:restartNumberingAfterBreak="0">
+  <w:abstractNum w:abstractNumId="47" w15:restartNumberingAfterBreak="0">
     <w:nsid w:val="47A96E2F"/>
     <w:multiLevelType w:val="multilevel"/>
     <w:tmpl w:val="8570868A"/>
@@ -8016,7 +10122,7 @@
       </w:rPr>
     </w:lvl>
   </w:abstractNum>
-  <w:abstractNum w:abstractNumId="46" w15:restartNumberingAfterBreak="0">
+  <w:abstractNum w:abstractNumId="48" w15:restartNumberingAfterBreak="0">
     <w:nsid w:val="4A2E0449"/>
     <w:multiLevelType w:val="multilevel"/>
     <w:tmpl w:val="4828BC6C"/>
@@ -8161,7 +10267,7 @@
       </w:rPr>
     </w:lvl>
   </w:abstractNum>
-  <w:abstractNum w:abstractNumId="47" w15:restartNumberingAfterBreak="0">
+  <w:abstractNum w:abstractNumId="49" w15:restartNumberingAfterBreak="0">
     <w:nsid w:val="4BAF3B56"/>
     <w:multiLevelType w:val="multilevel"/>
     <w:tmpl w:val="46D6E2AA"/>
@@ -8310,7 +10416,7 @@
       </w:rPr>
     </w:lvl>
   </w:abstractNum>
-  <w:abstractNum w:abstractNumId="48" w15:restartNumberingAfterBreak="0">
+  <w:abstractNum w:abstractNumId="50" w15:restartNumberingAfterBreak="0">
     <w:nsid w:val="4BF35C97"/>
     <w:multiLevelType w:val="multilevel"/>
     <w:tmpl w:val="D33E7DE0"/>
@@ -8459,7 +10565,7 @@
       </w:rPr>
     </w:lvl>
   </w:abstractNum>
-  <w:abstractNum w:abstractNumId="49" w15:restartNumberingAfterBreak="0">
+  <w:abstractNum w:abstractNumId="51" w15:restartNumberingAfterBreak="0">
     <w:nsid w:val="4C7F67CD"/>
     <w:multiLevelType w:val="multilevel"/>
     <w:tmpl w:val="E20C6C6E"/>
@@ -8608,7 +10714,7 @@
       </w:rPr>
     </w:lvl>
   </w:abstractNum>
-  <w:abstractNum w:abstractNumId="50" w15:restartNumberingAfterBreak="0">
+  <w:abstractNum w:abstractNumId="52" w15:restartNumberingAfterBreak="0">
     <w:nsid w:val="4DD51DC6"/>
     <w:multiLevelType w:val="multilevel"/>
     <w:tmpl w:val="C1E8993A"/>
@@ -8757,7 +10863,7 @@
       </w:rPr>
     </w:lvl>
   </w:abstractNum>
-  <w:abstractNum w:abstractNumId="51" w15:restartNumberingAfterBreak="0">
+  <w:abstractNum w:abstractNumId="53" w15:restartNumberingAfterBreak="0">
     <w:nsid w:val="4EBC43DF"/>
     <w:multiLevelType w:val="multilevel"/>
     <w:tmpl w:val="E42E3D84"/>
@@ -8906,7 +11012,7 @@
       </w:rPr>
     </w:lvl>
   </w:abstractNum>
-  <w:abstractNum w:abstractNumId="52" w15:restartNumberingAfterBreak="0">
+  <w:abstractNum w:abstractNumId="54" w15:restartNumberingAfterBreak="0">
     <w:nsid w:val="4F6B1456"/>
     <w:multiLevelType w:val="multilevel"/>
     <w:tmpl w:val="CA70D914"/>
@@ -9055,7 +11161,7 @@
       </w:rPr>
     </w:lvl>
   </w:abstractNum>
-  <w:abstractNum w:abstractNumId="53" w15:restartNumberingAfterBreak="0">
+  <w:abstractNum w:abstractNumId="55" w15:restartNumberingAfterBreak="0">
     <w:nsid w:val="500D3AF0"/>
     <w:multiLevelType w:val="multilevel"/>
     <w:tmpl w:val="A4B07752"/>
@@ -9204,7 +11310,7 @@
       </w:rPr>
     </w:lvl>
   </w:abstractNum>
-  <w:abstractNum w:abstractNumId="54" w15:restartNumberingAfterBreak="0">
+  <w:abstractNum w:abstractNumId="56" w15:restartNumberingAfterBreak="0">
     <w:nsid w:val="51B853B0"/>
     <w:multiLevelType w:val="multilevel"/>
     <w:tmpl w:val="82F2E9BE"/>
@@ -9353,7 +11459,120 @@
       </w:rPr>
     </w:lvl>
   </w:abstractNum>
-  <w:abstractNum w:abstractNumId="55" w15:restartNumberingAfterBreak="0">
+  <w:abstractNum w:abstractNumId="57" w15:restartNumberingAfterBreak="0">
+    <w:nsid w:val="55835316"/>
+    <w:multiLevelType w:val="hybridMultilevel"/>
+    <w:tmpl w:val="76F404B2"/>
+    <w:lvl w:ilvl="0" w:tplc="0C090001">
+      <w:start w:val="1"/>
+      <w:numFmt w:val="bullet"/>
+      <w:lvlText w:val=""/>
+      <w:lvlJc w:val="left"/>
+      <w:pPr>
+        <w:ind w:left="720" w:hanging="360"/>
+      </w:pPr>
+      <w:rPr>
+        <w:rFonts w:ascii="Symbol" w:hAnsi="Symbol" w:hint="default"/>
+      </w:rPr>
+    </w:lvl>
+    <w:lvl w:ilvl="1" w:tplc="0C090003" w:tentative="1">
+      <w:start w:val="1"/>
+      <w:numFmt w:val="bullet"/>
+      <w:lvlText w:val="o"/>
+      <w:lvlJc w:val="left"/>
+      <w:pPr>
+        <w:ind w:left="1440" w:hanging="360"/>
+      </w:pPr>
+      <w:rPr>
+        <w:rFonts w:ascii="Courier New" w:hAnsi="Courier New" w:cs="Courier New" w:hint="default"/>
+      </w:rPr>
+    </w:lvl>
+    <w:lvl w:ilvl="2" w:tplc="0C090005" w:tentative="1">
+      <w:start w:val="1"/>
+      <w:numFmt w:val="bullet"/>
+      <w:lvlText w:val=""/>
+      <w:lvlJc w:val="left"/>
+      <w:pPr>
+        <w:ind w:left="2160" w:hanging="360"/>
+      </w:pPr>
+      <w:rPr>
+        <w:rFonts w:ascii="Wingdings" w:hAnsi="Wingdings" w:hint="default"/>
+      </w:rPr>
+    </w:lvl>
+    <w:lvl w:ilvl="3" w:tplc="0C090001" w:tentative="1">
+      <w:start w:val="1"/>
+      <w:numFmt w:val="bullet"/>
+      <w:lvlText w:val=""/>
+      <w:lvlJc w:val="left"/>
+      <w:pPr>
+        <w:ind w:left="2880" w:hanging="360"/>
+      </w:pPr>
+      <w:rPr>
+        <w:rFonts w:ascii="Symbol" w:hAnsi="Symbol" w:hint="default"/>
+      </w:rPr>
+    </w:lvl>
+    <w:lvl w:ilvl="4" w:tplc="0C090003" w:tentative="1">
+      <w:start w:val="1"/>
+      <w:numFmt w:val="bullet"/>
+      <w:lvlText w:val="o"/>
+      <w:lvlJc w:val="left"/>
+      <w:pPr>
+        <w:ind w:left="3600" w:hanging="360"/>
+      </w:pPr>
+      <w:rPr>
+        <w:rFonts w:ascii="Courier New" w:hAnsi="Courier New" w:cs="Courier New" w:hint="default"/>
+      </w:rPr>
+    </w:lvl>
+    <w:lvl w:ilvl="5" w:tplc="0C090005" w:tentative="1">
+      <w:start w:val="1"/>
+      <w:numFmt w:val="bullet"/>
+      <w:lvlText w:val=""/>
+      <w:lvlJc w:val="left"/>
+      <w:pPr>
+        <w:ind w:left="4320" w:hanging="360"/>
+      </w:pPr>
+      <w:rPr>
+        <w:rFonts w:ascii="Wingdings" w:hAnsi="Wingdings" w:hint="default"/>
+      </w:rPr>
+    </w:lvl>
+    <w:lvl w:ilvl="6" w:tplc="0C090001" w:tentative="1">
+      <w:start w:val="1"/>
+      <w:numFmt w:val="bullet"/>
+      <w:lvlText w:val=""/>
+      <w:lvlJc w:val="left"/>
+      <w:pPr>
+        <w:ind w:left="5040" w:hanging="360"/>
+      </w:pPr>
+      <w:rPr>
+        <w:rFonts w:ascii="Symbol" w:hAnsi="Symbol" w:hint="default"/>
+      </w:rPr>
+    </w:lvl>
+    <w:lvl w:ilvl="7" w:tplc="0C090003" w:tentative="1">
+      <w:start w:val="1"/>
+      <w:numFmt w:val="bullet"/>
+      <w:lvlText w:val="o"/>
+      <w:lvlJc w:val="left"/>
+      <w:pPr>
+        <w:ind w:left="5760" w:hanging="360"/>
+      </w:pPr>
+      <w:rPr>
+        <w:rFonts w:ascii="Courier New" w:hAnsi="Courier New" w:cs="Courier New" w:hint="default"/>
+      </w:rPr>
+    </w:lvl>
+    <w:lvl w:ilvl="8" w:tplc="0C090005" w:tentative="1">
+      <w:start w:val="1"/>
+      <w:numFmt w:val="bullet"/>
+      <w:lvlText w:val=""/>
+      <w:lvlJc w:val="left"/>
+      <w:pPr>
+        <w:ind w:left="6480" w:hanging="360"/>
+      </w:pPr>
+      <w:rPr>
+        <w:rFonts w:ascii="Wingdings" w:hAnsi="Wingdings" w:hint="default"/>
+      </w:rPr>
+    </w:lvl>
+  </w:abstractNum>
+  <w:abstractNum w:abstractNumId="58" w15:restartNumberingAfterBreak="0">
     <w:nsid w:val="56473705"/>
     <w:multiLevelType w:val="multilevel"/>
     <w:tmpl w:val="F55A2D46"/>
@@ -9502,7 +11721,7 @@
       </w:rPr>
     </w:lvl>
   </w:abstractNum>
-  <w:abstractNum w:abstractNumId="56" w15:restartNumberingAfterBreak="0">
+  <w:abstractNum w:abstractNumId="59" w15:restartNumberingAfterBreak="0">
     <w:nsid w:val="574C4275"/>
     <w:multiLevelType w:val="multilevel"/>
     <w:tmpl w:val="AC1E92DA"/>
@@ -9651,7 +11870,7 @@
       </w:rPr>
     </w:lvl>
   </w:abstractNum>
-  <w:abstractNum w:abstractNumId="57" w15:restartNumberingAfterBreak="0">
+  <w:abstractNum w:abstractNumId="60" w15:restartNumberingAfterBreak="0">
     <w:nsid w:val="58C55062"/>
     <w:multiLevelType w:val="multilevel"/>
     <w:tmpl w:val="0BBEC018"/>
@@ -9800,7 +12019,7 @@
       </w:rPr>
     </w:lvl>
   </w:abstractNum>
-  <w:abstractNum w:abstractNumId="58" w15:restartNumberingAfterBreak="0">
+  <w:abstractNum w:abstractNumId="61" w15:restartNumberingAfterBreak="0">
     <w:nsid w:val="5B9768AB"/>
     <w:multiLevelType w:val="multilevel"/>
     <w:tmpl w:val="5B040C92"/>
@@ -9949,7 +12168,7 @@
       </w:rPr>
     </w:lvl>
   </w:abstractNum>
-  <w:abstractNum w:abstractNumId="59" w15:restartNumberingAfterBreak="0">
+  <w:abstractNum w:abstractNumId="62" w15:restartNumberingAfterBreak="0">
     <w:nsid w:val="5BDB2470"/>
     <w:multiLevelType w:val="multilevel"/>
     <w:tmpl w:val="0AC0EC30"/>
@@ -10098,7 +12317,120 @@
       </w:rPr>
     </w:lvl>
   </w:abstractNum>
-  <w:abstractNum w:abstractNumId="60" w15:restartNumberingAfterBreak="0">
+  <w:abstractNum w:abstractNumId="63" w15:restartNumberingAfterBreak="0">
+    <w:nsid w:val="5DDE67B5"/>
+    <w:multiLevelType w:val="hybridMultilevel"/>
+    <w:tmpl w:val="A4E44F10"/>
+    <w:lvl w:ilvl="0" w:tplc="0C090001">
+      <w:start w:val="1"/>
+      <w:numFmt w:val="bullet"/>
+      <w:lvlText w:val=""/>
+      <w:lvlJc w:val="left"/>
+      <w:pPr>
+        <w:ind w:left="720" w:hanging="360"/>
+      </w:pPr>
+      <w:rPr>
+        <w:rFonts w:ascii="Symbol" w:hAnsi="Symbol" w:hint="default"/>
+      </w:rPr>
+    </w:lvl>
+    <w:lvl w:ilvl="1" w:tplc="0C090003" w:tentative="1">
+      <w:start w:val="1"/>
+      <w:numFmt w:val="bullet"/>
+      <w:lvlText w:val="o"/>
+      <w:lvlJc w:val="left"/>
+      <w:pPr>
+        <w:ind w:left="1440" w:hanging="360"/>
+      </w:pPr>
+      <w:rPr>
+        <w:rFonts w:ascii="Courier New" w:hAnsi="Courier New" w:cs="Courier New" w:hint="default"/>
+      </w:rPr>
+    </w:lvl>
+    <w:lvl w:ilvl="2" w:tplc="0C090005" w:tentative="1">
+      <w:start w:val="1"/>
+      <w:numFmt w:val="bullet"/>
+      <w:lvlText w:val=""/>
+      <w:lvlJc w:val="left"/>
+      <w:pPr>
+        <w:ind w:left="2160" w:hanging="360"/>
+      </w:pPr>
+      <w:rPr>
+        <w:rFonts w:ascii="Wingdings" w:hAnsi="Wingdings" w:hint="default"/>
+      </w:rPr>
+    </w:lvl>
+    <w:lvl w:ilvl="3" w:tplc="0C090001" w:tentative="1">
+      <w:start w:val="1"/>
+      <w:numFmt w:val="bullet"/>
+      <w:lvlText w:val=""/>
+      <w:lvlJc w:val="left"/>
+      <w:pPr>
+        <w:ind w:left="2880" w:hanging="360"/>
+      </w:pPr>
+      <w:rPr>
+        <w:rFonts w:ascii="Symbol" w:hAnsi="Symbol" w:hint="default"/>
+      </w:rPr>
+    </w:lvl>
+    <w:lvl w:ilvl="4" w:tplc="0C090003" w:tentative="1">
+      <w:start w:val="1"/>
+      <w:numFmt w:val="bullet"/>
+      <w:lvlText w:val="o"/>
+      <w:lvlJc w:val="left"/>
+      <w:pPr>
+        <w:ind w:left="3600" w:hanging="360"/>
+      </w:pPr>
+      <w:rPr>
+        <w:rFonts w:ascii="Courier New" w:hAnsi="Courier New" w:cs="Courier New" w:hint="default"/>
+      </w:rPr>
+    </w:lvl>
+    <w:lvl w:ilvl="5" w:tplc="0C090005" w:tentative="1">
+      <w:start w:val="1"/>
+      <w:numFmt w:val="bullet"/>
+      <w:lvlText w:val=""/>
+      <w:lvlJc w:val="left"/>
+      <w:pPr>
+        <w:ind w:left="4320" w:hanging="360"/>
+      </w:pPr>
+      <w:rPr>
+        <w:rFonts w:ascii="Wingdings" w:hAnsi="Wingdings" w:hint="default"/>
+      </w:rPr>
+    </w:lvl>
+    <w:lvl w:ilvl="6" w:tplc="0C090001" w:tentative="1">
+      <w:start w:val="1"/>
+      <w:numFmt w:val="bullet"/>
+      <w:lvlText w:val=""/>
+      <w:lvlJc w:val="left"/>
+      <w:pPr>
+        <w:ind w:left="5040" w:hanging="360"/>
+      </w:pPr>
+      <w:rPr>
+        <w:rFonts w:ascii="Symbol" w:hAnsi="Symbol" w:hint="default"/>
+      </w:rPr>
+    </w:lvl>
+    <w:lvl w:ilvl="7" w:tplc="0C090003" w:tentative="1">
+      <w:start w:val="1"/>
+      <w:numFmt w:val="bullet"/>
+      <w:lvlText w:val="o"/>
+      <w:lvlJc w:val="left"/>
+      <w:pPr>
+        <w:ind w:left="5760" w:hanging="360"/>
+      </w:pPr>
+      <w:rPr>
+        <w:rFonts w:ascii="Courier New" w:hAnsi="Courier New" w:cs="Courier New" w:hint="default"/>
+      </w:rPr>
+    </w:lvl>
+    <w:lvl w:ilvl="8" w:tplc="0C090005" w:tentative="1">
+      <w:start w:val="1"/>
+      <w:numFmt w:val="bullet"/>
+      <w:lvlText w:val=""/>
+      <w:lvlJc w:val="left"/>
+      <w:pPr>
+        <w:ind w:left="6480" w:hanging="360"/>
+      </w:pPr>
+      <w:rPr>
+        <w:rFonts w:ascii="Wingdings" w:hAnsi="Wingdings" w:hint="default"/>
+      </w:rPr>
+    </w:lvl>
+  </w:abstractNum>
+  <w:abstractNum w:abstractNumId="64" w15:restartNumberingAfterBreak="0">
     <w:nsid w:val="5E110F55"/>
     <w:multiLevelType w:val="multilevel"/>
     <w:tmpl w:val="A8A0888A"/>
@@ -10247,7 +12579,120 @@
       </w:rPr>
     </w:lvl>
   </w:abstractNum>
-  <w:abstractNum w:abstractNumId="61" w15:restartNumberingAfterBreak="0">
+  <w:abstractNum w:abstractNumId="65" w15:restartNumberingAfterBreak="0">
+    <w:nsid w:val="5EE666CA"/>
+    <w:multiLevelType w:val="hybridMultilevel"/>
+    <w:tmpl w:val="648A846C"/>
+    <w:lvl w:ilvl="0" w:tplc="0C090001">
+      <w:start w:val="1"/>
+      <w:numFmt w:val="bullet"/>
+      <w:lvlText w:val=""/>
+      <w:lvlJc w:val="left"/>
+      <w:pPr>
+        <w:ind w:left="720" w:hanging="360"/>
+      </w:pPr>
+      <w:rPr>
+        <w:rFonts w:ascii="Symbol" w:hAnsi="Symbol" w:hint="default"/>
+      </w:rPr>
+    </w:lvl>
+    <w:lvl w:ilvl="1" w:tplc="0C090003" w:tentative="1">
+      <w:start w:val="1"/>
+      <w:numFmt w:val="bullet"/>
+      <w:lvlText w:val="o"/>
+      <w:lvlJc w:val="left"/>
+      <w:pPr>
+        <w:ind w:left="1440" w:hanging="360"/>
+      </w:pPr>
+      <w:rPr>
+        <w:rFonts w:ascii="Courier New" w:hAnsi="Courier New" w:cs="Courier New" w:hint="default"/>
+      </w:rPr>
+    </w:lvl>
+    <w:lvl w:ilvl="2" w:tplc="0C090005" w:tentative="1">
+      <w:start w:val="1"/>
+      <w:numFmt w:val="bullet"/>
+      <w:lvlText w:val=""/>
+      <w:lvlJc w:val="left"/>
+      <w:pPr>
+        <w:ind w:left="2160" w:hanging="360"/>
+      </w:pPr>
+      <w:rPr>
+        <w:rFonts w:ascii="Wingdings" w:hAnsi="Wingdings" w:hint="default"/>
+      </w:rPr>
+    </w:lvl>
+    <w:lvl w:ilvl="3" w:tplc="0C090001" w:tentative="1">
+      <w:start w:val="1"/>
+      <w:numFmt w:val="bullet"/>
+      <w:lvlText w:val=""/>
+      <w:lvlJc w:val="left"/>
+      <w:pPr>
+        <w:ind w:left="2880" w:hanging="360"/>
+      </w:pPr>
+      <w:rPr>
+        <w:rFonts w:ascii="Symbol" w:hAnsi="Symbol" w:hint="default"/>
+      </w:rPr>
+    </w:lvl>
+    <w:lvl w:ilvl="4" w:tplc="0C090003" w:tentative="1">
+      <w:start w:val="1"/>
+      <w:numFmt w:val="bullet"/>
+      <w:lvlText w:val="o"/>
+      <w:lvlJc w:val="left"/>
+      <w:pPr>
+        <w:ind w:left="3600" w:hanging="360"/>
+      </w:pPr>
+      <w:rPr>
+        <w:rFonts w:ascii="Courier New" w:hAnsi="Courier New" w:cs="Courier New" w:hint="default"/>
+      </w:rPr>
+    </w:lvl>
+    <w:lvl w:ilvl="5" w:tplc="0C090005" w:tentative="1">
+      <w:start w:val="1"/>
+      <w:numFmt w:val="bullet"/>
+      <w:lvlText w:val=""/>
+      <w:lvlJc w:val="left"/>
+      <w:pPr>
+        <w:ind w:left="4320" w:hanging="360"/>
+      </w:pPr>
+      <w:rPr>
+        <w:rFonts w:ascii="Wingdings" w:hAnsi="Wingdings" w:hint="default"/>
+      </w:rPr>
+    </w:lvl>
+    <w:lvl w:ilvl="6" w:tplc="0C090001" w:tentative="1">
+      <w:start w:val="1"/>
+      <w:numFmt w:val="bullet"/>
+      <w:lvlText w:val=""/>
+      <w:lvlJc w:val="left"/>
+      <w:pPr>
+        <w:ind w:left="5040" w:hanging="360"/>
+      </w:pPr>
+      <w:rPr>
+        <w:rFonts w:ascii="Symbol" w:hAnsi="Symbol" w:hint="default"/>
+      </w:rPr>
+    </w:lvl>
+    <w:lvl w:ilvl="7" w:tplc="0C090003" w:tentative="1">
+      <w:start w:val="1"/>
+      <w:numFmt w:val="bullet"/>
+      <w:lvlText w:val="o"/>
+      <w:lvlJc w:val="left"/>
+      <w:pPr>
+        <w:ind w:left="5760" w:hanging="360"/>
+      </w:pPr>
+      <w:rPr>
+        <w:rFonts w:ascii="Courier New" w:hAnsi="Courier New" w:cs="Courier New" w:hint="default"/>
+      </w:rPr>
+    </w:lvl>
+    <w:lvl w:ilvl="8" w:tplc="0C090005" w:tentative="1">
+      <w:start w:val="1"/>
+      <w:numFmt w:val="bullet"/>
+      <w:lvlText w:val=""/>
+      <w:lvlJc w:val="left"/>
+      <w:pPr>
+        <w:ind w:left="6480" w:hanging="360"/>
+      </w:pPr>
+      <w:rPr>
+        <w:rFonts w:ascii="Wingdings" w:hAnsi="Wingdings" w:hint="default"/>
+      </w:rPr>
+    </w:lvl>
+  </w:abstractNum>
+  <w:abstractNum w:abstractNumId="66" w15:restartNumberingAfterBreak="0">
     <w:nsid w:val="617A43D3"/>
     <w:multiLevelType w:val="multilevel"/>
     <w:tmpl w:val="88743C8E"/>
@@ -10396,7 +12841,7 @@
       </w:rPr>
     </w:lvl>
   </w:abstractNum>
-  <w:abstractNum w:abstractNumId="62" w15:restartNumberingAfterBreak="0">
+  <w:abstractNum w:abstractNumId="67" w15:restartNumberingAfterBreak="0">
     <w:nsid w:val="63674385"/>
     <w:multiLevelType w:val="multilevel"/>
     <w:tmpl w:val="2154E352"/>
@@ -10545,7 +12990,7 @@
       </w:rPr>
     </w:lvl>
   </w:abstractNum>
-  <w:abstractNum w:abstractNumId="63" w15:restartNumberingAfterBreak="0">
+  <w:abstractNum w:abstractNumId="68" w15:restartNumberingAfterBreak="0">
     <w:nsid w:val="64B715B3"/>
     <w:multiLevelType w:val="multilevel"/>
     <w:tmpl w:val="55C60506"/>
@@ -10694,7 +13139,7 @@
       </w:rPr>
     </w:lvl>
   </w:abstractNum>
-  <w:abstractNum w:abstractNumId="64" w15:restartNumberingAfterBreak="0">
+  <w:abstractNum w:abstractNumId="69" w15:restartNumberingAfterBreak="0">
     <w:nsid w:val="65B63C81"/>
     <w:multiLevelType w:val="multilevel"/>
     <w:tmpl w:val="CFAC9346"/>
@@ -10843,7 +13288,7 @@
       </w:rPr>
     </w:lvl>
   </w:abstractNum>
-  <w:abstractNum w:abstractNumId="65" w15:restartNumberingAfterBreak="0">
+  <w:abstractNum w:abstractNumId="70" w15:restartNumberingAfterBreak="0">
     <w:nsid w:val="66E8272F"/>
     <w:multiLevelType w:val="multilevel"/>
     <w:tmpl w:val="DA600CEC"/>
@@ -10988,7 +13433,7 @@
       </w:rPr>
     </w:lvl>
   </w:abstractNum>
-  <w:abstractNum w:abstractNumId="66" w15:restartNumberingAfterBreak="0">
+  <w:abstractNum w:abstractNumId="71" w15:restartNumberingAfterBreak="0">
     <w:nsid w:val="67ED3C97"/>
     <w:multiLevelType w:val="multilevel"/>
     <w:tmpl w:val="72848DA2"/>
@@ -11137,7 +13582,7 @@
       </w:rPr>
     </w:lvl>
   </w:abstractNum>
-  <w:abstractNum w:abstractNumId="67" w15:restartNumberingAfterBreak="0">
+  <w:abstractNum w:abstractNumId="72" w15:restartNumberingAfterBreak="0">
     <w:nsid w:val="6A1D22CE"/>
     <w:multiLevelType w:val="multilevel"/>
     <w:tmpl w:val="FF029B18"/>
@@ -11286,7 +13731,7 @@
       </w:rPr>
     </w:lvl>
   </w:abstractNum>
-  <w:abstractNum w:abstractNumId="68" w15:restartNumberingAfterBreak="0">
+  <w:abstractNum w:abstractNumId="73" w15:restartNumberingAfterBreak="0">
     <w:nsid w:val="6A993137"/>
     <w:multiLevelType w:val="multilevel"/>
     <w:tmpl w:val="9F367740"/>
@@ -11435,7 +13880,7 @@
       </w:rPr>
     </w:lvl>
   </w:abstractNum>
-  <w:abstractNum w:abstractNumId="69" w15:restartNumberingAfterBreak="0">
+  <w:abstractNum w:abstractNumId="74" w15:restartNumberingAfterBreak="0">
     <w:nsid w:val="6BDC287A"/>
     <w:multiLevelType w:val="multilevel"/>
     <w:tmpl w:val="2C644B1A"/>
@@ -11584,7 +14029,120 @@
       </w:rPr>
     </w:lvl>
   </w:abstractNum>
-  <w:abstractNum w:abstractNumId="70" w15:restartNumberingAfterBreak="0">
+  <w:abstractNum w:abstractNumId="75" w15:restartNumberingAfterBreak="0">
+    <w:nsid w:val="6CA5425B"/>
+    <w:multiLevelType w:val="hybridMultilevel"/>
+    <w:tmpl w:val="5EBE16B4"/>
+    <w:lvl w:ilvl="0" w:tplc="0C090001">
+      <w:start w:val="1"/>
+      <w:numFmt w:val="bullet"/>
+      <w:lvlText w:val=""/>
+      <w:lvlJc w:val="left"/>
+      <w:pPr>
+        <w:ind w:left="720" w:hanging="360"/>
+      </w:pPr>
+      <w:rPr>
+        <w:rFonts w:ascii="Symbol" w:hAnsi="Symbol" w:hint="default"/>
+      </w:rPr>
+    </w:lvl>
+    <w:lvl w:ilvl="1" w:tplc="0C090003" w:tentative="1">
+      <w:start w:val="1"/>
+      <w:numFmt w:val="bullet"/>
+      <w:lvlText w:val="o"/>
+      <w:lvlJc w:val="left"/>
+      <w:pPr>
+        <w:ind w:left="1440" w:hanging="360"/>
+      </w:pPr>
+      <w:rPr>
+        <w:rFonts w:ascii="Courier New" w:hAnsi="Courier New" w:cs="Courier New" w:hint="default"/>
+      </w:rPr>
+    </w:lvl>
+    <w:lvl w:ilvl="2" w:tplc="0C090005" w:tentative="1">
+      <w:start w:val="1"/>
+      <w:numFmt w:val="bullet"/>
+      <w:lvlText w:val=""/>
+      <w:lvlJc w:val="left"/>
+      <w:pPr>
+        <w:ind w:left="2160" w:hanging="360"/>
+      </w:pPr>
+      <w:rPr>
+        <w:rFonts w:ascii="Wingdings" w:hAnsi="Wingdings" w:hint="default"/>
+      </w:rPr>
+    </w:lvl>
+    <w:lvl w:ilvl="3" w:tplc="0C090001" w:tentative="1">
+      <w:start w:val="1"/>
+      <w:numFmt w:val="bullet"/>
+      <w:lvlText w:val=""/>
+      <w:lvlJc w:val="left"/>
+      <w:pPr>
+        <w:ind w:left="2880" w:hanging="360"/>
+      </w:pPr>
+      <w:rPr>
+        <w:rFonts w:ascii="Symbol" w:hAnsi="Symbol" w:hint="default"/>
+      </w:rPr>
+    </w:lvl>
+    <w:lvl w:ilvl="4" w:tplc="0C090003" w:tentative="1">
+      <w:start w:val="1"/>
+      <w:numFmt w:val="bullet"/>
+      <w:lvlText w:val="o"/>
+      <w:lvlJc w:val="left"/>
+      <w:pPr>
+        <w:ind w:left="3600" w:hanging="360"/>
+      </w:pPr>
+      <w:rPr>
+        <w:rFonts w:ascii="Courier New" w:hAnsi="Courier New" w:cs="Courier New" w:hint="default"/>
+      </w:rPr>
+    </w:lvl>
+    <w:lvl w:ilvl="5" w:tplc="0C090005" w:tentative="1">
+      <w:start w:val="1"/>
+      <w:numFmt w:val="bullet"/>
+      <w:lvlText w:val=""/>
+      <w:lvlJc w:val="left"/>
+      <w:pPr>
+        <w:ind w:left="4320" w:hanging="360"/>
+      </w:pPr>
+      <w:rPr>
+        <w:rFonts w:ascii="Wingdings" w:hAnsi="Wingdings" w:hint="default"/>
+      </w:rPr>
+    </w:lvl>
+    <w:lvl w:ilvl="6" w:tplc="0C090001" w:tentative="1">
+      <w:start w:val="1"/>
+      <w:numFmt w:val="bullet"/>
+      <w:lvlText w:val=""/>
+      <w:lvlJc w:val="left"/>
+      <w:pPr>
+        <w:ind w:left="5040" w:hanging="360"/>
+      </w:pPr>
+      <w:rPr>
+        <w:rFonts w:ascii="Symbol" w:hAnsi="Symbol" w:hint="default"/>
+      </w:rPr>
+    </w:lvl>
+    <w:lvl w:ilvl="7" w:tplc="0C090003" w:tentative="1">
+      <w:start w:val="1"/>
+      <w:numFmt w:val="bullet"/>
+      <w:lvlText w:val="o"/>
+      <w:lvlJc w:val="left"/>
+      <w:pPr>
+        <w:ind w:left="5760" w:hanging="360"/>
+      </w:pPr>
+      <w:rPr>
+        <w:rFonts w:ascii="Courier New" w:hAnsi="Courier New" w:cs="Courier New" w:hint="default"/>
+      </w:rPr>
+    </w:lvl>
+    <w:lvl w:ilvl="8" w:tplc="0C090005" w:tentative="1">
+      <w:start w:val="1"/>
+      <w:numFmt w:val="bullet"/>
+      <w:lvlText w:val=""/>
+      <w:lvlJc w:val="left"/>
+      <w:pPr>
+        <w:ind w:left="6480" w:hanging="360"/>
+      </w:pPr>
+      <w:rPr>
+        <w:rFonts w:ascii="Wingdings" w:hAnsi="Wingdings" w:hint="default"/>
+      </w:rPr>
+    </w:lvl>
+  </w:abstractNum>
+  <w:abstractNum w:abstractNumId="76" w15:restartNumberingAfterBreak="0">
     <w:nsid w:val="6CD90315"/>
     <w:multiLevelType w:val="multilevel"/>
     <w:tmpl w:val="C53AD8B0"/>
@@ -11733,7 +14291,233 @@
       </w:rPr>
     </w:lvl>
   </w:abstractNum>
-  <w:abstractNum w:abstractNumId="71" w15:restartNumberingAfterBreak="0">
+  <w:abstractNum w:abstractNumId="77" w15:restartNumberingAfterBreak="0">
+    <w:nsid w:val="6E767B31"/>
+    <w:multiLevelType w:val="hybridMultilevel"/>
+    <w:tmpl w:val="2D4ADA4C"/>
+    <w:lvl w:ilvl="0" w:tplc="0C090001">
+      <w:start w:val="1"/>
+      <w:numFmt w:val="bullet"/>
+      <w:lvlText w:val=""/>
+      <w:lvlJc w:val="left"/>
+      <w:pPr>
+        <w:ind w:left="720" w:hanging="360"/>
+      </w:pPr>
+      <w:rPr>
+        <w:rFonts w:ascii="Symbol" w:hAnsi="Symbol" w:hint="default"/>
+      </w:rPr>
+    </w:lvl>
+    <w:lvl w:ilvl="1" w:tplc="0C090003" w:tentative="1">
+      <w:start w:val="1"/>
+      <w:numFmt w:val="bullet"/>
+      <w:lvlText w:val="o"/>
+      <w:lvlJc w:val="left"/>
+      <w:pPr>
+        <w:ind w:left="1440" w:hanging="360"/>
+      </w:pPr>
+      <w:rPr>
+        <w:rFonts w:ascii="Courier New" w:hAnsi="Courier New" w:cs="Courier New" w:hint="default"/>
+      </w:rPr>
+    </w:lvl>
+    <w:lvl w:ilvl="2" w:tplc="0C090005" w:tentative="1">
+      <w:start w:val="1"/>
+      <w:numFmt w:val="bullet"/>
+      <w:lvlText w:val=""/>
+      <w:lvlJc w:val="left"/>
+      <w:pPr>
+        <w:ind w:left="2160" w:hanging="360"/>
+      </w:pPr>
+      <w:rPr>
+        <w:rFonts w:ascii="Wingdings" w:hAnsi="Wingdings" w:hint="default"/>
+      </w:rPr>
+    </w:lvl>
+    <w:lvl w:ilvl="3" w:tplc="0C090001" w:tentative="1">
+      <w:start w:val="1"/>
+      <w:numFmt w:val="bullet"/>
+      <w:lvlText w:val=""/>
+      <w:lvlJc w:val="left"/>
+      <w:pPr>
+        <w:ind w:left="2880" w:hanging="360"/>
+      </w:pPr>
+      <w:rPr>
+        <w:rFonts w:ascii="Symbol" w:hAnsi="Symbol" w:hint="default"/>
+      </w:rPr>
+    </w:lvl>
+    <w:lvl w:ilvl="4" w:tplc="0C090003" w:tentative="1">
+      <w:start w:val="1"/>
+      <w:numFmt w:val="bullet"/>
+      <w:lvlText w:val="o"/>
+      <w:lvlJc w:val="left"/>
+      <w:pPr>
+        <w:ind w:left="3600" w:hanging="360"/>
+      </w:pPr>
+      <w:rPr>
+        <w:rFonts w:ascii="Courier New" w:hAnsi="Courier New" w:cs="Courier New" w:hint="default"/>
+      </w:rPr>
+    </w:lvl>
+    <w:lvl w:ilvl="5" w:tplc="0C090005" w:tentative="1">
+      <w:start w:val="1"/>
+      <w:numFmt w:val="bullet"/>
+      <w:lvlText w:val=""/>
+      <w:lvlJc w:val="left"/>
+      <w:pPr>
+        <w:ind w:left="4320" w:hanging="360"/>
+      </w:pPr>
+      <w:rPr>
+        <w:rFonts w:ascii="Wingdings" w:hAnsi="Wingdings" w:hint="default"/>
+      </w:rPr>
+    </w:lvl>
+    <w:lvl w:ilvl="6" w:tplc="0C090001" w:tentative="1">
+      <w:start w:val="1"/>
+      <w:numFmt w:val="bullet"/>
+      <w:lvlText w:val=""/>
+      <w:lvlJc w:val="left"/>
+      <w:pPr>
+        <w:ind w:left="5040" w:hanging="360"/>
+      </w:pPr>
+      <w:rPr>
+        <w:rFonts w:ascii="Symbol" w:hAnsi="Symbol" w:hint="default"/>
+      </w:rPr>
+    </w:lvl>
+    <w:lvl w:ilvl="7" w:tplc="0C090003" w:tentative="1">
+      <w:start w:val="1"/>
+      <w:numFmt w:val="bullet"/>
+      <w:lvlText w:val="o"/>
+      <w:lvlJc w:val="left"/>
+      <w:pPr>
+        <w:ind w:left="5760" w:hanging="360"/>
+      </w:pPr>
+      <w:rPr>
+        <w:rFonts w:ascii="Courier New" w:hAnsi="Courier New" w:cs="Courier New" w:hint="default"/>
+      </w:rPr>
+    </w:lvl>
+    <w:lvl w:ilvl="8" w:tplc="0C090005" w:tentative="1">
+      <w:start w:val="1"/>
+      <w:numFmt w:val="bullet"/>
+      <w:lvlText w:val=""/>
+      <w:lvlJc w:val="left"/>
+      <w:pPr>
+        <w:ind w:left="6480" w:hanging="360"/>
+      </w:pPr>
+      <w:rPr>
+        <w:rFonts w:ascii="Wingdings" w:hAnsi="Wingdings" w:hint="default"/>
+      </w:rPr>
+    </w:lvl>
+  </w:abstractNum>
+  <w:abstractNum w:abstractNumId="78" w15:restartNumberingAfterBreak="0">
+    <w:nsid w:val="72F02DCB"/>
+    <w:multiLevelType w:val="hybridMultilevel"/>
+    <w:tmpl w:val="E04098E4"/>
+    <w:lvl w:ilvl="0" w:tplc="0C090001">
+      <w:start w:val="1"/>
+      <w:numFmt w:val="bullet"/>
+      <w:lvlText w:val=""/>
+      <w:lvlJc w:val="left"/>
+      <w:pPr>
+        <w:ind w:left="720" w:hanging="360"/>
+      </w:pPr>
+      <w:rPr>
+        <w:rFonts w:ascii="Symbol" w:hAnsi="Symbol" w:hint="default"/>
+      </w:rPr>
+    </w:lvl>
+    <w:lvl w:ilvl="1" w:tplc="0C090003" w:tentative="1">
+      <w:start w:val="1"/>
+      <w:numFmt w:val="bullet"/>
+      <w:lvlText w:val="o"/>
+      <w:lvlJc w:val="left"/>
+      <w:pPr>
+        <w:ind w:left="1440" w:hanging="360"/>
+      </w:pPr>
+      <w:rPr>
+        <w:rFonts w:ascii="Courier New" w:hAnsi="Courier New" w:cs="Courier New" w:hint="default"/>
+      </w:rPr>
+    </w:lvl>
+    <w:lvl w:ilvl="2" w:tplc="0C090005" w:tentative="1">
+      <w:start w:val="1"/>
+      <w:numFmt w:val="bullet"/>
+      <w:lvlText w:val=""/>
+      <w:lvlJc w:val="left"/>
+      <w:pPr>
+        <w:ind w:left="2160" w:hanging="360"/>
+      </w:pPr>
+      <w:rPr>
+        <w:rFonts w:ascii="Wingdings" w:hAnsi="Wingdings" w:hint="default"/>
+      </w:rPr>
+    </w:lvl>
+    <w:lvl w:ilvl="3" w:tplc="0C090001" w:tentative="1">
+      <w:start w:val="1"/>
+      <w:numFmt w:val="bullet"/>
+      <w:lvlText w:val=""/>
+      <w:lvlJc w:val="left"/>
+      <w:pPr>
+        <w:ind w:left="2880" w:hanging="360"/>
+      </w:pPr>
+      <w:rPr>
+        <w:rFonts w:ascii="Symbol" w:hAnsi="Symbol" w:hint="default"/>
+      </w:rPr>
+    </w:lvl>
+    <w:lvl w:ilvl="4" w:tplc="0C090003" w:tentative="1">
+      <w:start w:val="1"/>
+      <w:numFmt w:val="bullet"/>
+      <w:lvlText w:val="o"/>
+      <w:lvlJc w:val="left"/>
+      <w:pPr>
+        <w:ind w:left="3600" w:hanging="360"/>
+      </w:pPr>
+      <w:rPr>
+        <w:rFonts w:ascii="Courier New" w:hAnsi="Courier New" w:cs="Courier New" w:hint="default"/>
+      </w:rPr>
+    </w:lvl>
+    <w:lvl w:ilvl="5" w:tplc="0C090005" w:tentative="1">
+      <w:start w:val="1"/>
+      <w:numFmt w:val="bullet"/>
+      <w:lvlText w:val=""/>
+      <w:lvlJc w:val="left"/>
+      <w:pPr>
+        <w:ind w:left="4320" w:hanging="360"/>
+      </w:pPr>
+      <w:rPr>
+        <w:rFonts w:ascii="Wingdings" w:hAnsi="Wingdings" w:hint="default"/>
+      </w:rPr>
+    </w:lvl>
+    <w:lvl w:ilvl="6" w:tplc="0C090001" w:tentative="1">
+      <w:start w:val="1"/>
+      <w:numFmt w:val="bullet"/>
+      <w:lvlText w:val=""/>
+      <w:lvlJc w:val="left"/>
+      <w:pPr>
+        <w:ind w:left="5040" w:hanging="360"/>
+      </w:pPr>
+      <w:rPr>
+        <w:rFonts w:ascii="Symbol" w:hAnsi="Symbol" w:hint="default"/>
+      </w:rPr>
+    </w:lvl>
+    <w:lvl w:ilvl="7" w:tplc="0C090003" w:tentative="1">
+      <w:start w:val="1"/>
+      <w:numFmt w:val="bullet"/>
+      <w:lvlText w:val="o"/>
+      <w:lvlJc w:val="left"/>
+      <w:pPr>
+        <w:ind w:left="5760" w:hanging="360"/>
+      </w:pPr>
+      <w:rPr>
+        <w:rFonts w:ascii="Courier New" w:hAnsi="Courier New" w:cs="Courier New" w:hint="default"/>
+      </w:rPr>
+    </w:lvl>
+    <w:lvl w:ilvl="8" w:tplc="0C090005" w:tentative="1">
+      <w:start w:val="1"/>
+      <w:numFmt w:val="bullet"/>
+      <w:lvlText w:val=""/>
+      <w:lvlJc w:val="left"/>
+      <w:pPr>
+        <w:ind w:left="6480" w:hanging="360"/>
+      </w:pPr>
+      <w:rPr>
+        <w:rFonts w:ascii="Wingdings" w:hAnsi="Wingdings" w:hint="default"/>
+      </w:rPr>
+    </w:lvl>
+  </w:abstractNum>
+  <w:abstractNum w:abstractNumId="79" w15:restartNumberingAfterBreak="0">
     <w:nsid w:val="73653F88"/>
     <w:multiLevelType w:val="multilevel"/>
     <w:tmpl w:val="2D52EDF4"/>
@@ -11882,7 +14666,7 @@
       </w:rPr>
     </w:lvl>
   </w:abstractNum>
-  <w:abstractNum w:abstractNumId="72" w15:restartNumberingAfterBreak="0">
+  <w:abstractNum w:abstractNumId="80" w15:restartNumberingAfterBreak="0">
     <w:nsid w:val="73C65499"/>
     <w:multiLevelType w:val="multilevel"/>
     <w:tmpl w:val="7F00B1C6"/>
@@ -12031,7 +14815,7 @@
       </w:rPr>
     </w:lvl>
   </w:abstractNum>
-  <w:abstractNum w:abstractNumId="73" w15:restartNumberingAfterBreak="0">
+  <w:abstractNum w:abstractNumId="81" w15:restartNumberingAfterBreak="0">
     <w:nsid w:val="74232D6E"/>
     <w:multiLevelType w:val="multilevel"/>
     <w:tmpl w:val="18EEC792"/>
@@ -12176,7 +14960,7 @@
       </w:rPr>
     </w:lvl>
   </w:abstractNum>
-  <w:abstractNum w:abstractNumId="74" w15:restartNumberingAfterBreak="0">
+  <w:abstractNum w:abstractNumId="82" w15:restartNumberingAfterBreak="0">
     <w:nsid w:val="75714D7B"/>
     <w:multiLevelType w:val="multilevel"/>
     <w:tmpl w:val="4AD43A48"/>
@@ -12321,7 +15105,7 @@
       </w:rPr>
     </w:lvl>
   </w:abstractNum>
-  <w:abstractNum w:abstractNumId="75" w15:restartNumberingAfterBreak="0">
+  <w:abstractNum w:abstractNumId="83" w15:restartNumberingAfterBreak="0">
     <w:nsid w:val="79AF0484"/>
     <w:multiLevelType w:val="multilevel"/>
     <w:tmpl w:val="D80858DC"/>
@@ -12470,7 +15254,7 @@
       </w:rPr>
     </w:lvl>
   </w:abstractNum>
-  <w:abstractNum w:abstractNumId="76" w15:restartNumberingAfterBreak="0">
+  <w:abstractNum w:abstractNumId="84" w15:restartNumberingAfterBreak="0">
     <w:nsid w:val="7DEB6DC2"/>
     <w:multiLevelType w:val="multilevel"/>
     <w:tmpl w:val="DCF07A58"/>
@@ -12619,7 +15403,7 @@
       </w:rPr>
     </w:lvl>
   </w:abstractNum>
-  <w:abstractNum w:abstractNumId="77" w15:restartNumberingAfterBreak="0">
+  <w:abstractNum w:abstractNumId="85" w15:restartNumberingAfterBreak="0">
     <w:nsid w:val="7F343704"/>
     <w:multiLevelType w:val="multilevel"/>
     <w:tmpl w:val="A5DE9DF2"/>
@@ -12768,59 +15552,172 @@
       </w:rPr>
     </w:lvl>
   </w:abstractNum>
+  <w:abstractNum w:abstractNumId="86" w15:restartNumberingAfterBreak="0">
+    <w:nsid w:val="7F413A8F"/>
+    <w:multiLevelType w:val="hybridMultilevel"/>
+    <w:tmpl w:val="725E0350"/>
+    <w:lvl w:ilvl="0" w:tplc="0C090001">
+      <w:start w:val="1"/>
+      <w:numFmt w:val="bullet"/>
+      <w:lvlText w:val=""/>
+      <w:lvlJc w:val="left"/>
+      <w:pPr>
+        <w:ind w:left="720" w:hanging="360"/>
+      </w:pPr>
+      <w:rPr>
+        <w:rFonts w:ascii="Symbol" w:hAnsi="Symbol" w:hint="default"/>
+      </w:rPr>
+    </w:lvl>
+    <w:lvl w:ilvl="1" w:tplc="0C090003" w:tentative="1">
+      <w:start w:val="1"/>
+      <w:numFmt w:val="bullet"/>
+      <w:lvlText w:val="o"/>
+      <w:lvlJc w:val="left"/>
+      <w:pPr>
+        <w:ind w:left="1440" w:hanging="360"/>
+      </w:pPr>
+      <w:rPr>
+        <w:rFonts w:ascii="Courier New" w:hAnsi="Courier New" w:cs="Courier New" w:hint="default"/>
+      </w:rPr>
+    </w:lvl>
+    <w:lvl w:ilvl="2" w:tplc="0C090005" w:tentative="1">
+      <w:start w:val="1"/>
+      <w:numFmt w:val="bullet"/>
+      <w:lvlText w:val=""/>
+      <w:lvlJc w:val="left"/>
+      <w:pPr>
+        <w:ind w:left="2160" w:hanging="360"/>
+      </w:pPr>
+      <w:rPr>
+        <w:rFonts w:ascii="Wingdings" w:hAnsi="Wingdings" w:hint="default"/>
+      </w:rPr>
+    </w:lvl>
+    <w:lvl w:ilvl="3" w:tplc="0C090001" w:tentative="1">
+      <w:start w:val="1"/>
+      <w:numFmt w:val="bullet"/>
+      <w:lvlText w:val=""/>
+      <w:lvlJc w:val="left"/>
+      <w:pPr>
+        <w:ind w:left="2880" w:hanging="360"/>
+      </w:pPr>
+      <w:rPr>
+        <w:rFonts w:ascii="Symbol" w:hAnsi="Symbol" w:hint="default"/>
+      </w:rPr>
+    </w:lvl>
+    <w:lvl w:ilvl="4" w:tplc="0C090003" w:tentative="1">
+      <w:start w:val="1"/>
+      <w:numFmt w:val="bullet"/>
+      <w:lvlText w:val="o"/>
+      <w:lvlJc w:val="left"/>
+      <w:pPr>
+        <w:ind w:left="3600" w:hanging="360"/>
+      </w:pPr>
+      <w:rPr>
+        <w:rFonts w:ascii="Courier New" w:hAnsi="Courier New" w:cs="Courier New" w:hint="default"/>
+      </w:rPr>
+    </w:lvl>
+    <w:lvl w:ilvl="5" w:tplc="0C090005" w:tentative="1">
+      <w:start w:val="1"/>
+      <w:numFmt w:val="bullet"/>
+      <w:lvlText w:val=""/>
+      <w:lvlJc w:val="left"/>
+      <w:pPr>
+        <w:ind w:left="4320" w:hanging="360"/>
+      </w:pPr>
+      <w:rPr>
+        <w:rFonts w:ascii="Wingdings" w:hAnsi="Wingdings" w:hint="default"/>
+      </w:rPr>
+    </w:lvl>
+    <w:lvl w:ilvl="6" w:tplc="0C090001" w:tentative="1">
+      <w:start w:val="1"/>
+      <w:numFmt w:val="bullet"/>
+      <w:lvlText w:val=""/>
+      <w:lvlJc w:val="left"/>
+      <w:pPr>
+        <w:ind w:left="5040" w:hanging="360"/>
+      </w:pPr>
+      <w:rPr>
+        <w:rFonts w:ascii="Symbol" w:hAnsi="Symbol" w:hint="default"/>
+      </w:rPr>
+    </w:lvl>
+    <w:lvl w:ilvl="7" w:tplc="0C090003" w:tentative="1">
+      <w:start w:val="1"/>
+      <w:numFmt w:val="bullet"/>
+      <w:lvlText w:val="o"/>
+      <w:lvlJc w:val="left"/>
+      <w:pPr>
+        <w:ind w:left="5760" w:hanging="360"/>
+      </w:pPr>
+      <w:rPr>
+        <w:rFonts w:ascii="Courier New" w:hAnsi="Courier New" w:cs="Courier New" w:hint="default"/>
+      </w:rPr>
+    </w:lvl>
+    <w:lvl w:ilvl="8" w:tplc="0C090005" w:tentative="1">
+      <w:start w:val="1"/>
+      <w:numFmt w:val="bullet"/>
+      <w:lvlText w:val=""/>
+      <w:lvlJc w:val="left"/>
+      <w:pPr>
+        <w:ind w:left="6480" w:hanging="360"/>
+      </w:pPr>
+      <w:rPr>
+        <w:rFonts w:ascii="Wingdings" w:hAnsi="Wingdings" w:hint="default"/>
+      </w:rPr>
+    </w:lvl>
+  </w:abstractNum>
   <w:num w:numId="1" w16cid:durableId="1175994693">
-    <w:abstractNumId w:val="24"/>
+    <w:abstractNumId w:val="25"/>
   </w:num>
   <w:num w:numId="2" w16cid:durableId="1324166577">
-    <w:abstractNumId w:val="28"/>
+    <w:abstractNumId w:val="29"/>
   </w:num>
   <w:num w:numId="3" w16cid:durableId="804278152">
-    <w:abstractNumId w:val="64"/>
+    <w:abstractNumId w:val="69"/>
   </w:num>
   <w:num w:numId="4" w16cid:durableId="1040133274">
-    <w:abstractNumId w:val="58"/>
+    <w:abstractNumId w:val="61"/>
   </w:num>
   <w:num w:numId="5" w16cid:durableId="601689840">
-    <w:abstractNumId w:val="39"/>
+    <w:abstractNumId w:val="41"/>
   </w:num>
   <w:num w:numId="6" w16cid:durableId="1753047802">
-    <w:abstractNumId w:val="32"/>
+    <w:abstractNumId w:val="34"/>
   </w:num>
   <w:num w:numId="7" w16cid:durableId="326717064">
-    <w:abstractNumId w:val="47"/>
+    <w:abstractNumId w:val="49"/>
   </w:num>
   <w:num w:numId="8" w16cid:durableId="2073767191">
     <w:abstractNumId w:val="1"/>
   </w:num>
   <w:num w:numId="9" w16cid:durableId="104740744">
-    <w:abstractNumId w:val="12"/>
+    <w:abstractNumId w:val="13"/>
   </w:num>
   <w:num w:numId="10" w16cid:durableId="1888763921">
     <w:abstractNumId w:val="11"/>
   </w:num>
   <w:num w:numId="11" w16cid:durableId="2108885319">
-    <w:abstractNumId w:val="76"/>
+    <w:abstractNumId w:val="84"/>
   </w:num>
   <w:num w:numId="12" w16cid:durableId="1424230553">
-    <w:abstractNumId w:val="13"/>
+    <w:abstractNumId w:val="14"/>
   </w:num>
   <w:num w:numId="13" w16cid:durableId="934827971">
-    <w:abstractNumId w:val="71"/>
+    <w:abstractNumId w:val="79"/>
   </w:num>
   <w:num w:numId="14" w16cid:durableId="1158152506">
-    <w:abstractNumId w:val="26"/>
+    <w:abstractNumId w:val="27"/>
   </w:num>
   <w:num w:numId="15" w16cid:durableId="1526284149">
-    <w:abstractNumId w:val="38"/>
+    <w:abstractNumId w:val="40"/>
   </w:num>
   <w:num w:numId="16" w16cid:durableId="1585186592">
-    <w:abstractNumId w:val="19"/>
+    <w:abstractNumId w:val="20"/>
   </w:num>
   <w:num w:numId="17" w16cid:durableId="1147744861">
-    <w:abstractNumId w:val="75"/>
+    <w:abstractNumId w:val="83"/>
   </w:num>
   <w:num w:numId="18" w16cid:durableId="1343898771">
-    <w:abstractNumId w:val="61"/>
+    <w:abstractNumId w:val="66"/>
   </w:num>
   <w:num w:numId="19" w16cid:durableId="1105423647">
     <w:abstractNumId w:val="0"/>
@@ -12829,148 +15726,148 @@
     <w:abstractNumId w:val="8"/>
   </w:num>
   <w:num w:numId="21" w16cid:durableId="1659454274">
-    <w:abstractNumId w:val="45"/>
+    <w:abstractNumId w:val="47"/>
   </w:num>
   <w:num w:numId="22" w16cid:durableId="832258801">
     <w:abstractNumId w:val="2"/>
   </w:num>
   <w:num w:numId="23" w16cid:durableId="19554198">
-    <w:abstractNumId w:val="46"/>
+    <w:abstractNumId w:val="48"/>
   </w:num>
   <w:num w:numId="24" w16cid:durableId="274018965">
+    <w:abstractNumId w:val="55"/>
+  </w:num>
+  <w:num w:numId="25" w16cid:durableId="1812626387">
+    <w:abstractNumId w:val="36"/>
+  </w:num>
+  <w:num w:numId="26" w16cid:durableId="176118954">
+    <w:abstractNumId w:val="68"/>
+  </w:num>
+  <w:num w:numId="27" w16cid:durableId="1519274727">
+    <w:abstractNumId w:val="52"/>
+  </w:num>
+  <w:num w:numId="28" w16cid:durableId="1073314883">
+    <w:abstractNumId w:val="54"/>
+  </w:num>
+  <w:num w:numId="29" w16cid:durableId="371613567">
+    <w:abstractNumId w:val="71"/>
+  </w:num>
+  <w:num w:numId="30" w16cid:durableId="1009483355">
     <w:abstractNumId w:val="53"/>
   </w:num>
-  <w:num w:numId="25" w16cid:durableId="1812626387">
-    <w:abstractNumId w:val="34"/>
-  </w:num>
-  <w:num w:numId="26" w16cid:durableId="176118954">
-    <w:abstractNumId w:val="63"/>
-  </w:num>
-  <w:num w:numId="27" w16cid:durableId="1519274727">
-    <w:abstractNumId w:val="50"/>
-  </w:num>
-  <w:num w:numId="28" w16cid:durableId="1073314883">
-    <w:abstractNumId w:val="52"/>
-  </w:num>
-  <w:num w:numId="29" w16cid:durableId="371613567">
-    <w:abstractNumId w:val="66"/>
-  </w:num>
-  <w:num w:numId="30" w16cid:durableId="1009483355">
-    <w:abstractNumId w:val="51"/>
-  </w:num>
   <w:num w:numId="31" w16cid:durableId="19744529">
-    <w:abstractNumId w:val="42"/>
+    <w:abstractNumId w:val="44"/>
   </w:num>
   <w:num w:numId="32" w16cid:durableId="311495149">
-    <w:abstractNumId w:val="18"/>
+    <w:abstractNumId w:val="19"/>
   </w:num>
   <w:num w:numId="33" w16cid:durableId="138424202">
-    <w:abstractNumId w:val="22"/>
+    <w:abstractNumId w:val="23"/>
   </w:num>
   <w:num w:numId="34" w16cid:durableId="1326592770">
-    <w:abstractNumId w:val="69"/>
+    <w:abstractNumId w:val="74"/>
   </w:num>
   <w:num w:numId="35" w16cid:durableId="1700861905">
     <w:abstractNumId w:val="9"/>
   </w:num>
   <w:num w:numId="36" w16cid:durableId="1171330379">
-    <w:abstractNumId w:val="72"/>
+    <w:abstractNumId w:val="80"/>
   </w:num>
   <w:num w:numId="37" w16cid:durableId="422995706">
     <w:abstractNumId w:val="10"/>
   </w:num>
   <w:num w:numId="38" w16cid:durableId="698119253">
-    <w:abstractNumId w:val="62"/>
+    <w:abstractNumId w:val="67"/>
   </w:num>
   <w:num w:numId="39" w16cid:durableId="1188179986">
-    <w:abstractNumId w:val="23"/>
+    <w:abstractNumId w:val="24"/>
   </w:num>
   <w:num w:numId="40" w16cid:durableId="979461315">
-    <w:abstractNumId w:val="68"/>
+    <w:abstractNumId w:val="73"/>
   </w:num>
   <w:num w:numId="41" w16cid:durableId="479081933">
-    <w:abstractNumId w:val="56"/>
+    <w:abstractNumId w:val="59"/>
   </w:num>
   <w:num w:numId="42" w16cid:durableId="1063985503">
-    <w:abstractNumId w:val="33"/>
+    <w:abstractNumId w:val="35"/>
   </w:num>
   <w:num w:numId="43" w16cid:durableId="981276411">
-    <w:abstractNumId w:val="67"/>
+    <w:abstractNumId w:val="72"/>
   </w:num>
   <w:num w:numId="44" w16cid:durableId="1052314342">
-    <w:abstractNumId w:val="48"/>
+    <w:abstractNumId w:val="50"/>
   </w:num>
   <w:num w:numId="45" w16cid:durableId="672684833">
-    <w:abstractNumId w:val="44"/>
+    <w:abstractNumId w:val="46"/>
   </w:num>
   <w:num w:numId="46" w16cid:durableId="1736665802">
-    <w:abstractNumId w:val="41"/>
+    <w:abstractNumId w:val="43"/>
   </w:num>
   <w:num w:numId="47" w16cid:durableId="558983115">
-    <w:abstractNumId w:val="74"/>
+    <w:abstractNumId w:val="82"/>
   </w:num>
   <w:num w:numId="48" w16cid:durableId="2122453155">
-    <w:abstractNumId w:val="29"/>
+    <w:abstractNumId w:val="30"/>
   </w:num>
   <w:num w:numId="49" w16cid:durableId="1727682907">
-    <w:abstractNumId w:val="73"/>
+    <w:abstractNumId w:val="81"/>
   </w:num>
   <w:num w:numId="50" w16cid:durableId="67190001">
-    <w:abstractNumId w:val="37"/>
+    <w:abstractNumId w:val="39"/>
   </w:num>
   <w:num w:numId="51" w16cid:durableId="1296839648">
-    <w:abstractNumId w:val="21"/>
+    <w:abstractNumId w:val="22"/>
   </w:num>
   <w:num w:numId="52" w16cid:durableId="278150453">
     <w:abstractNumId w:val="7"/>
   </w:num>
   <w:num w:numId="53" w16cid:durableId="1360546391">
-    <w:abstractNumId w:val="59"/>
+    <w:abstractNumId w:val="62"/>
   </w:num>
   <w:num w:numId="54" w16cid:durableId="1915698098">
-    <w:abstractNumId w:val="20"/>
+    <w:abstractNumId w:val="21"/>
   </w:num>
   <w:num w:numId="55" w16cid:durableId="1710566466">
-    <w:abstractNumId w:val="57"/>
+    <w:abstractNumId w:val="60"/>
   </w:num>
   <w:num w:numId="56" w16cid:durableId="1520120748">
-    <w:abstractNumId w:val="27"/>
+    <w:abstractNumId w:val="28"/>
   </w:num>
   <w:num w:numId="57" w16cid:durableId="1669945394">
-    <w:abstractNumId w:val="15"/>
+    <w:abstractNumId w:val="16"/>
   </w:num>
   <w:num w:numId="58" w16cid:durableId="459612988">
-    <w:abstractNumId w:val="36"/>
+    <w:abstractNumId w:val="38"/>
   </w:num>
   <w:num w:numId="59" w16cid:durableId="1714307153">
-    <w:abstractNumId w:val="77"/>
+    <w:abstractNumId w:val="85"/>
   </w:num>
   <w:num w:numId="60" w16cid:durableId="1974943600">
-    <w:abstractNumId w:val="17"/>
+    <w:abstractNumId w:val="18"/>
   </w:num>
   <w:num w:numId="61" w16cid:durableId="1260722405">
-    <w:abstractNumId w:val="60"/>
+    <w:abstractNumId w:val="64"/>
   </w:num>
   <w:num w:numId="62" w16cid:durableId="244266147">
-    <w:abstractNumId w:val="31"/>
+    <w:abstractNumId w:val="33"/>
   </w:num>
   <w:num w:numId="63" w16cid:durableId="268968842">
     <w:abstractNumId w:val="5"/>
   </w:num>
   <w:num w:numId="64" w16cid:durableId="2023701436">
-    <w:abstractNumId w:val="25"/>
+    <w:abstractNumId w:val="26"/>
   </w:num>
   <w:num w:numId="65" w16cid:durableId="636908885">
-    <w:abstractNumId w:val="55"/>
+    <w:abstractNumId w:val="58"/>
   </w:num>
   <w:num w:numId="66" w16cid:durableId="1568999599">
     <w:abstractNumId w:val="4"/>
   </w:num>
   <w:num w:numId="67" w16cid:durableId="587275692">
-    <w:abstractNumId w:val="49"/>
+    <w:abstractNumId w:val="51"/>
   </w:num>
   <w:num w:numId="68" w16cid:durableId="1842155980">
-    <w:abstractNumId w:val="14"/>
+    <w:abstractNumId w:val="15"/>
   </w:num>
   <w:num w:numId="69" w16cid:durableId="1284732228">
     <w:abstractNumId w:val="3"/>
@@ -12979,28 +15876,55 @@
     <w:abstractNumId w:val="6"/>
   </w:num>
   <w:num w:numId="71" w16cid:durableId="1514568536">
-    <w:abstractNumId w:val="54"/>
+    <w:abstractNumId w:val="56"/>
   </w:num>
   <w:num w:numId="72" w16cid:durableId="1002468544">
-    <w:abstractNumId w:val="30"/>
+    <w:abstractNumId w:val="31"/>
   </w:num>
   <w:num w:numId="73" w16cid:durableId="1421752542">
-    <w:abstractNumId w:val="40"/>
+    <w:abstractNumId w:val="42"/>
   </w:num>
   <w:num w:numId="74" w16cid:durableId="317462220">
+    <w:abstractNumId w:val="70"/>
+  </w:num>
+  <w:num w:numId="75" w16cid:durableId="1445464705">
+    <w:abstractNumId w:val="45"/>
+  </w:num>
+  <w:num w:numId="76" w16cid:durableId="1186603733">
+    <w:abstractNumId w:val="37"/>
+  </w:num>
+  <w:num w:numId="77" w16cid:durableId="1006325131">
+    <w:abstractNumId w:val="76"/>
+  </w:num>
+  <w:num w:numId="78" w16cid:durableId="603073368">
+    <w:abstractNumId w:val="17"/>
+  </w:num>
+  <w:num w:numId="79" w16cid:durableId="431172375">
+    <w:abstractNumId w:val="57"/>
+  </w:num>
+  <w:num w:numId="80" w16cid:durableId="465899710">
+    <w:abstractNumId w:val="75"/>
+  </w:num>
+  <w:num w:numId="81" w16cid:durableId="1701659395">
+    <w:abstractNumId w:val="12"/>
+  </w:num>
+  <w:num w:numId="82" w16cid:durableId="1115831095">
+    <w:abstractNumId w:val="78"/>
+  </w:num>
+  <w:num w:numId="83" w16cid:durableId="13461470">
+    <w:abstractNumId w:val="86"/>
+  </w:num>
+  <w:num w:numId="84" w16cid:durableId="1858047">
     <w:abstractNumId w:val="65"/>
   </w:num>
-  <w:num w:numId="75" w16cid:durableId="1445464705">
-    <w:abstractNumId w:val="43"/>
+  <w:num w:numId="85" w16cid:durableId="884871096">
+    <w:abstractNumId w:val="32"/>
   </w:num>
-  <w:num w:numId="76" w16cid:durableId="1186603733">
-    <w:abstractNumId w:val="35"/>
+  <w:num w:numId="86" w16cid:durableId="398135272">
+    <w:abstractNumId w:val="63"/>
   </w:num>
-  <w:num w:numId="77" w16cid:durableId="1006325131">
-    <w:abstractNumId w:val="70"/>
-  </w:num>
-  <w:num w:numId="78" w16cid:durableId="603073368">
-    <w:abstractNumId w:val="16"/>
+  <w:num w:numId="87" w16cid:durableId="1812207586">
+    <w:abstractNumId w:val="77"/>
   </w:num>
 </w:numbering>
 </file>
@@ -13401,6 +16325,7 @@
   <w:style w:type="paragraph" w:default="1" w:styleId="Normal">
     <w:name w:val="Normal"/>
     <w:qFormat/>
+    <w:rsid w:val="004B21E5"/>
   </w:style>
   <w:style w:type="paragraph" w:styleId="Heading1">
     <w:name w:val="heading 1"/>
@@ -13600,7 +16525,6 @@
   <w:style w:type="character" w:default="1" w:styleId="DefaultParagraphFont">
     <w:name w:val="Default Paragraph Font"/>
     <w:uiPriority w:val="1"/>
-    <w:semiHidden/>
     <w:unhideWhenUsed/>
   </w:style>
   <w:style w:type="table" w:default="1" w:styleId="TableNormal">
@@ -14364,4 +17288,16 @@
     </a:ext>
   </a:extLst>
 </a:theme>
+</file>
+
+<file path=customXml/item1.xml><?xml version="1.0" encoding="utf-8"?>
+<b:Sources xmlns:b="http://schemas.openxmlformats.org/officeDocument/2006/bibliography" xmlns="http://schemas.openxmlformats.org/officeDocument/2006/bibliography" SelectedStyle="\HarvardAnglia2008OfficeOnline.xsl" StyleName="Harvard - Anglia" Version="2008"/>
+</file>
+
+<file path=customXml/itemProps1.xml><?xml version="1.0" encoding="utf-8"?>
+<ds:datastoreItem xmlns:ds="http://schemas.openxmlformats.org/officeDocument/2006/customXml" ds:itemID="{AC61F81A-69C2-4B34-9BDD-7C32E65EE3E1}">
+  <ds:schemaRefs>
+    <ds:schemaRef ds:uri="http://schemas.openxmlformats.org/officeDocument/2006/bibliography"/>
+  </ds:schemaRefs>
+</ds:datastoreItem>
 </file>
</xml_diff>

<commit_message>
Updating SRS document to include use cases, admin features
</commit_message>
<xml_diff>
--- a/Software Requirements Specification_for git.docx
+++ b/Software Requirements Specification_for git.docx
@@ -946,6 +946,43 @@
     </w:p>
     <w:p>
       <w:pPr>
+        <w:numPr>
+          <w:ilvl w:val="0"/>
+          <w:numId w:val="56"/>
+        </w:numPr>
+        <w:spacing w:before="100" w:beforeAutospacing="1" w:after="100" w:afterAutospacing="1"/>
+        <w:jc w:val="both"/>
+        <w:rPr>
+          <w:rFonts w:ascii="Calibri" w:eastAsia="Times New Roman" w:hAnsi="Calibri" w:cs="Calibri"/>
+          <w:color w:val="000000"/>
+          <w:kern w:val="0"/>
+          <w:lang w:eastAsia="en-GB"/>
+          <w14:ligatures w14:val="none"/>
+        </w:rPr>
+      </w:pPr>
+      <w:r>
+        <w:rPr>
+          <w:rFonts w:ascii="Calibri" w:eastAsia="Times New Roman" w:hAnsi="Calibri" w:cs="Calibri"/>
+          <w:color w:val="000000"/>
+          <w:kern w:val="0"/>
+          <w:lang w:eastAsia="en-GB"/>
+          <w14:ligatures w14:val="none"/>
+        </w:rPr>
+        <w:t xml:space="preserve">User Roles: </w:t>
+      </w:r>
+      <w:r>
+        <w:rPr>
+          <w:rFonts w:ascii="Calibri" w:eastAsia="Times New Roman" w:hAnsi="Calibri" w:cs="Calibri"/>
+          <w:color w:val="000000"/>
+          <w:kern w:val="0"/>
+          <w:lang w:eastAsia="en-GB"/>
+          <w14:ligatures w14:val="none"/>
+        </w:rPr>
+        <w:t>The system distinguishes between regular users and a single admin user. The admin is responsible for managing users and recipe entries. By default, the first registered user is designated as the admin.</w:t>
+      </w:r>
+    </w:p>
+    <w:p>
+      <w:pPr>
         <w:spacing w:before="100" w:beforeAutospacing="1" w:after="100" w:afterAutospacing="1"/>
         <w:jc w:val="both"/>
         <w:outlineLvl w:val="1"/>
@@ -1088,6 +1125,19 @@
       <w:pPr>
         <w:spacing w:before="100" w:beforeAutospacing="1" w:after="100" w:afterAutospacing="1"/>
         <w:jc w:val="both"/>
+        <w:rPr>
+          <w:rFonts w:ascii="Calibri" w:eastAsia="Times New Roman" w:hAnsi="Calibri" w:cs="Calibri"/>
+          <w:color w:val="000000"/>
+          <w:kern w:val="0"/>
+          <w:lang w:eastAsia="en-GB"/>
+          <w14:ligatures w14:val="none"/>
+        </w:rPr>
+      </w:pPr>
+    </w:p>
+    <w:p>
+      <w:pPr>
+        <w:spacing w:before="100" w:beforeAutospacing="1" w:after="100" w:afterAutospacing="1"/>
+        <w:jc w:val="both"/>
         <w:outlineLvl w:val="1"/>
         <w:rPr>
           <w:rFonts w:ascii="Calibri" w:eastAsia="Times New Roman" w:hAnsi="Calibri" w:cs="Calibri"/>
@@ -1198,7 +1248,6 @@
           <w:lang w:eastAsia="en-GB"/>
           <w14:ligatures w14:val="none"/>
         </w:rPr>
-        <w:lastRenderedPageBreak/>
         <w:t>3</w:t>
       </w:r>
       <w:r>
@@ -1991,7 +2040,6 @@
           <w:lang w:eastAsia="en-GB"/>
           <w14:ligatures w14:val="none"/>
         </w:rPr>
-        <w:lastRenderedPageBreak/>
         <w:t>FR5: The system shall validate the ingredients against a predefined database and suggest corrections if needed.</w:t>
       </w:r>
     </w:p>
@@ -2342,13 +2390,9 @@
           <w:lang w:eastAsia="en-GB"/>
           <w14:ligatures w14:val="none"/>
         </w:rPr>
-        <w:t>3.3 Non-Functional Requirements</w:t>
-      </w:r>
-    </w:p>
-    <w:p>
-      <w:pPr>
-        <w:spacing w:before="100" w:beforeAutospacing="1" w:after="100" w:afterAutospacing="1"/>
-        <w:jc w:val="both"/>
+        <w:t>3.2.</w:t>
+      </w:r>
+      <w:r>
         <w:rPr>
           <w:rFonts w:ascii="Calibri" w:eastAsia="Times New Roman" w:hAnsi="Calibri" w:cs="Calibri"/>
           <w:b/>
@@ -2360,7 +2404,8 @@
           <w:lang w:eastAsia="en-GB"/>
           <w14:ligatures w14:val="none"/>
         </w:rPr>
-      </w:pPr>
+        <w:t>6</w:t>
+      </w:r>
       <w:r>
         <w:rPr>
           <w:rFonts w:ascii="Calibri" w:eastAsia="Times New Roman" w:hAnsi="Calibri" w:cs="Calibri"/>
@@ -2373,7 +2418,21 @@
           <w:lang w:eastAsia="en-GB"/>
           <w14:ligatures w14:val="none"/>
         </w:rPr>
-        <w:t>3.3.1 Performance Requirements</w:t>
+        <w:t xml:space="preserve"> </w:t>
+      </w:r>
+      <w:r>
+        <w:rPr>
+          <w:rFonts w:ascii="Calibri" w:eastAsia="Times New Roman" w:hAnsi="Calibri" w:cs="Calibri"/>
+          <w:b/>
+          <w:bCs/>
+          <w:color w:val="000000"/>
+          <w:kern w:val="0"/>
+          <w:sz w:val="36"/>
+          <w:szCs w:val="36"/>
+          <w:lang w:eastAsia="en-GB"/>
+          <w14:ligatures w14:val="none"/>
+        </w:rPr>
+        <w:t>Admin Features</w:t>
       </w:r>
     </w:p>
     <w:p>
@@ -2401,27 +2460,27 @@
           <w:lang w:eastAsia="en-GB"/>
           <w14:ligatures w14:val="none"/>
         </w:rPr>
-        <w:t>NFR1: Recipe suggestions must be generated and displayed within 20 seconds after</w:t>
-      </w:r>
-      <w:r>
-        <w:rPr>
-          <w:rFonts w:ascii="Calibri" w:eastAsia="Times New Roman" w:hAnsi="Calibri" w:cs="Calibri"/>
-          <w:color w:val="000000"/>
-          <w:kern w:val="0"/>
-          <w:lang w:eastAsia="en-GB"/>
-          <w14:ligatures w14:val="none"/>
-        </w:rPr>
-        <w:t xml:space="preserve"> </w:t>
-      </w:r>
-      <w:r>
-        <w:rPr>
-          <w:rFonts w:ascii="Calibri" w:eastAsia="Times New Roman" w:hAnsi="Calibri" w:cs="Calibri"/>
-          <w:color w:val="000000"/>
-          <w:kern w:val="0"/>
-          <w:lang w:eastAsia="en-GB"/>
-          <w14:ligatures w14:val="none"/>
-        </w:rPr>
-        <w:t>user input submission.</w:t>
+        <w:t>FR1</w:t>
+      </w:r>
+      <w:r>
+        <w:rPr>
+          <w:rFonts w:ascii="Calibri" w:eastAsia="Times New Roman" w:hAnsi="Calibri" w:cs="Calibri"/>
+          <w:color w:val="000000"/>
+          <w:kern w:val="0"/>
+          <w:lang w:eastAsia="en-GB"/>
+          <w14:ligatures w14:val="none"/>
+        </w:rPr>
+        <w:t>0</w:t>
+      </w:r>
+      <w:r>
+        <w:rPr>
+          <w:rFonts w:ascii="Calibri" w:eastAsia="Times New Roman" w:hAnsi="Calibri" w:cs="Calibri"/>
+          <w:color w:val="000000"/>
+          <w:kern w:val="0"/>
+          <w:lang w:eastAsia="en-GB"/>
+          <w14:ligatures w14:val="none"/>
+        </w:rPr>
+        <w:t>: The system shall assign admin privileges to the first registered user.</w:t>
       </w:r>
     </w:p>
     <w:p>
@@ -2449,6 +2508,308 @@
           <w:lang w:eastAsia="en-GB"/>
           <w14:ligatures w14:val="none"/>
         </w:rPr>
+        <w:t>FR1</w:t>
+      </w:r>
+      <w:r>
+        <w:rPr>
+          <w:rFonts w:ascii="Calibri" w:eastAsia="Times New Roman" w:hAnsi="Calibri" w:cs="Calibri"/>
+          <w:color w:val="000000"/>
+          <w:kern w:val="0"/>
+          <w:lang w:eastAsia="en-GB"/>
+          <w14:ligatures w14:val="none"/>
+        </w:rPr>
+        <w:t>1</w:t>
+      </w:r>
+      <w:r>
+        <w:rPr>
+          <w:rFonts w:ascii="Calibri" w:eastAsia="Times New Roman" w:hAnsi="Calibri" w:cs="Calibri"/>
+          <w:color w:val="000000"/>
+          <w:kern w:val="0"/>
+          <w:lang w:eastAsia="en-GB"/>
+          <w14:ligatures w14:val="none"/>
+        </w:rPr>
+        <w:t>: The system shall allow the admin to create, edit, or delete user accounts.</w:t>
+      </w:r>
+    </w:p>
+    <w:p>
+      <w:pPr>
+        <w:pStyle w:val="ListParagraph"/>
+        <w:numPr>
+          <w:ilvl w:val="0"/>
+          <w:numId w:val="85"/>
+        </w:numPr>
+        <w:spacing w:before="100" w:beforeAutospacing="1" w:after="100" w:afterAutospacing="1"/>
+        <w:jc w:val="both"/>
+        <w:rPr>
+          <w:rFonts w:ascii="Calibri" w:eastAsia="Times New Roman" w:hAnsi="Calibri" w:cs="Calibri"/>
+          <w:color w:val="000000"/>
+          <w:kern w:val="0"/>
+          <w:lang w:eastAsia="en-GB"/>
+          <w14:ligatures w14:val="none"/>
+        </w:rPr>
+      </w:pPr>
+      <w:r>
+        <w:rPr>
+          <w:rFonts w:ascii="Calibri" w:eastAsia="Times New Roman" w:hAnsi="Calibri" w:cs="Calibri"/>
+          <w:color w:val="000000"/>
+          <w:kern w:val="0"/>
+          <w:lang w:eastAsia="en-GB"/>
+          <w14:ligatures w14:val="none"/>
+        </w:rPr>
+        <w:t>FR1</w:t>
+      </w:r>
+      <w:r>
+        <w:rPr>
+          <w:rFonts w:ascii="Calibri" w:eastAsia="Times New Roman" w:hAnsi="Calibri" w:cs="Calibri"/>
+          <w:color w:val="000000"/>
+          <w:kern w:val="0"/>
+          <w:lang w:eastAsia="en-GB"/>
+          <w14:ligatures w14:val="none"/>
+        </w:rPr>
+        <w:t>2</w:t>
+      </w:r>
+      <w:r>
+        <w:rPr>
+          <w:rFonts w:ascii="Calibri" w:eastAsia="Times New Roman" w:hAnsi="Calibri" w:cs="Calibri"/>
+          <w:color w:val="000000"/>
+          <w:kern w:val="0"/>
+          <w:lang w:eastAsia="en-GB"/>
+          <w14:ligatures w14:val="none"/>
+        </w:rPr>
+        <w:t>: The system shall allow the admin to create, edit, or delete recipes in the database.</w:t>
+      </w:r>
+    </w:p>
+    <w:p>
+      <w:pPr>
+        <w:pStyle w:val="ListParagraph"/>
+        <w:numPr>
+          <w:ilvl w:val="0"/>
+          <w:numId w:val="85"/>
+        </w:numPr>
+        <w:spacing w:before="100" w:beforeAutospacing="1" w:after="100" w:afterAutospacing="1"/>
+        <w:jc w:val="both"/>
+        <w:rPr>
+          <w:rFonts w:ascii="Calibri" w:eastAsia="Times New Roman" w:hAnsi="Calibri" w:cs="Calibri"/>
+          <w:color w:val="000000"/>
+          <w:kern w:val="0"/>
+          <w:lang w:eastAsia="en-GB"/>
+          <w14:ligatures w14:val="none"/>
+        </w:rPr>
+      </w:pPr>
+      <w:r>
+        <w:rPr>
+          <w:rFonts w:ascii="Calibri" w:eastAsia="Times New Roman" w:hAnsi="Calibri" w:cs="Calibri"/>
+          <w:color w:val="000000"/>
+          <w:kern w:val="0"/>
+          <w:lang w:eastAsia="en-GB"/>
+          <w14:ligatures w14:val="none"/>
+        </w:rPr>
+        <w:t>FR1</w:t>
+      </w:r>
+      <w:r>
+        <w:rPr>
+          <w:rFonts w:ascii="Calibri" w:eastAsia="Times New Roman" w:hAnsi="Calibri" w:cs="Calibri"/>
+          <w:color w:val="000000"/>
+          <w:kern w:val="0"/>
+          <w:lang w:eastAsia="en-GB"/>
+          <w14:ligatures w14:val="none"/>
+        </w:rPr>
+        <w:t>3</w:t>
+      </w:r>
+      <w:r>
+        <w:rPr>
+          <w:rFonts w:ascii="Calibri" w:eastAsia="Times New Roman" w:hAnsi="Calibri" w:cs="Calibri"/>
+          <w:color w:val="000000"/>
+          <w:kern w:val="0"/>
+          <w:lang w:eastAsia="en-GB"/>
+          <w14:ligatures w14:val="none"/>
+        </w:rPr>
+        <w:t>: The system shall display a dashboard to the admin showing the total number of users and recipes currently stored.</w:t>
+      </w:r>
+    </w:p>
+    <w:p>
+      <w:pPr>
+        <w:pStyle w:val="ListParagraph"/>
+        <w:numPr>
+          <w:ilvl w:val="0"/>
+          <w:numId w:val="85"/>
+        </w:numPr>
+        <w:spacing w:before="100" w:beforeAutospacing="1" w:after="100" w:afterAutospacing="1"/>
+        <w:jc w:val="both"/>
+        <w:rPr>
+          <w:rFonts w:ascii="Calibri" w:eastAsia="Times New Roman" w:hAnsi="Calibri" w:cs="Calibri"/>
+          <w:color w:val="000000"/>
+          <w:kern w:val="0"/>
+          <w:lang w:eastAsia="en-GB"/>
+          <w14:ligatures w14:val="none"/>
+        </w:rPr>
+      </w:pPr>
+      <w:r>
+        <w:rPr>
+          <w:rFonts w:ascii="Calibri" w:eastAsia="Times New Roman" w:hAnsi="Calibri" w:cs="Calibri"/>
+          <w:color w:val="000000"/>
+          <w:kern w:val="0"/>
+          <w:lang w:eastAsia="en-GB"/>
+          <w14:ligatures w14:val="none"/>
+        </w:rPr>
+        <w:t>FR1</w:t>
+      </w:r>
+      <w:r>
+        <w:rPr>
+          <w:rFonts w:ascii="Calibri" w:eastAsia="Times New Roman" w:hAnsi="Calibri" w:cs="Calibri"/>
+          <w:color w:val="000000"/>
+          <w:kern w:val="0"/>
+          <w:lang w:eastAsia="en-GB"/>
+          <w14:ligatures w14:val="none"/>
+        </w:rPr>
+        <w:t>4</w:t>
+      </w:r>
+      <w:r>
+        <w:rPr>
+          <w:rFonts w:ascii="Calibri" w:eastAsia="Times New Roman" w:hAnsi="Calibri" w:cs="Calibri"/>
+          <w:color w:val="000000"/>
+          <w:kern w:val="0"/>
+          <w:lang w:eastAsia="en-GB"/>
+          <w14:ligatures w14:val="none"/>
+        </w:rPr>
+        <w:t>: The system shall restrict access to admin functionality for non-admin users.</w:t>
+      </w:r>
+    </w:p>
+    <w:p>
+      <w:pPr>
+        <w:spacing w:before="100" w:beforeAutospacing="1" w:after="100" w:afterAutospacing="1"/>
+        <w:jc w:val="both"/>
+        <w:rPr>
+          <w:rFonts w:ascii="Calibri" w:eastAsia="Times New Roman" w:hAnsi="Calibri" w:cs="Calibri"/>
+          <w:b/>
+          <w:bCs/>
+          <w:color w:val="000000"/>
+          <w:kern w:val="0"/>
+          <w:sz w:val="36"/>
+          <w:szCs w:val="36"/>
+          <w:lang w:eastAsia="en-GB"/>
+          <w14:ligatures w14:val="none"/>
+        </w:rPr>
+      </w:pPr>
+      <w:r>
+        <w:rPr>
+          <w:rFonts w:ascii="Calibri" w:eastAsia="Times New Roman" w:hAnsi="Calibri" w:cs="Calibri"/>
+          <w:b/>
+          <w:bCs/>
+          <w:color w:val="000000"/>
+          <w:kern w:val="0"/>
+          <w:sz w:val="36"/>
+          <w:szCs w:val="36"/>
+          <w:lang w:eastAsia="en-GB"/>
+          <w14:ligatures w14:val="none"/>
+        </w:rPr>
+        <w:t>3.3 Non-Functional Requirements</w:t>
+      </w:r>
+    </w:p>
+    <w:p>
+      <w:pPr>
+        <w:spacing w:before="100" w:beforeAutospacing="1" w:after="100" w:afterAutospacing="1"/>
+        <w:jc w:val="both"/>
+        <w:rPr>
+          <w:rFonts w:ascii="Calibri" w:eastAsia="Times New Roman" w:hAnsi="Calibri" w:cs="Calibri"/>
+          <w:b/>
+          <w:bCs/>
+          <w:color w:val="000000"/>
+          <w:kern w:val="0"/>
+          <w:sz w:val="36"/>
+          <w:szCs w:val="36"/>
+          <w:lang w:eastAsia="en-GB"/>
+          <w14:ligatures w14:val="none"/>
+        </w:rPr>
+      </w:pPr>
+      <w:r>
+        <w:rPr>
+          <w:rFonts w:ascii="Calibri" w:eastAsia="Times New Roman" w:hAnsi="Calibri" w:cs="Calibri"/>
+          <w:b/>
+          <w:bCs/>
+          <w:color w:val="000000"/>
+          <w:kern w:val="0"/>
+          <w:sz w:val="36"/>
+          <w:szCs w:val="36"/>
+          <w:lang w:eastAsia="en-GB"/>
+          <w14:ligatures w14:val="none"/>
+        </w:rPr>
+        <w:t>3.3.1 Performance Requirements</w:t>
+      </w:r>
+    </w:p>
+    <w:p>
+      <w:pPr>
+        <w:pStyle w:val="ListParagraph"/>
+        <w:numPr>
+          <w:ilvl w:val="0"/>
+          <w:numId w:val="85"/>
+        </w:numPr>
+        <w:spacing w:before="100" w:beforeAutospacing="1" w:after="100" w:afterAutospacing="1"/>
+        <w:jc w:val="both"/>
+        <w:rPr>
+          <w:rFonts w:ascii="Calibri" w:eastAsia="Times New Roman" w:hAnsi="Calibri" w:cs="Calibri"/>
+          <w:color w:val="000000"/>
+          <w:kern w:val="0"/>
+          <w:lang w:eastAsia="en-GB"/>
+          <w14:ligatures w14:val="none"/>
+        </w:rPr>
+      </w:pPr>
+      <w:r>
+        <w:rPr>
+          <w:rFonts w:ascii="Calibri" w:eastAsia="Times New Roman" w:hAnsi="Calibri" w:cs="Calibri"/>
+          <w:color w:val="000000"/>
+          <w:kern w:val="0"/>
+          <w:lang w:eastAsia="en-GB"/>
+          <w14:ligatures w14:val="none"/>
+        </w:rPr>
+        <w:t>NFR1: Recipe suggestions must be generated and displayed within 20 seconds after</w:t>
+      </w:r>
+      <w:r>
+        <w:rPr>
+          <w:rFonts w:ascii="Calibri" w:eastAsia="Times New Roman" w:hAnsi="Calibri" w:cs="Calibri"/>
+          <w:color w:val="000000"/>
+          <w:kern w:val="0"/>
+          <w:lang w:eastAsia="en-GB"/>
+          <w14:ligatures w14:val="none"/>
+        </w:rPr>
+        <w:t xml:space="preserve"> </w:t>
+      </w:r>
+      <w:r>
+        <w:rPr>
+          <w:rFonts w:ascii="Calibri" w:eastAsia="Times New Roman" w:hAnsi="Calibri" w:cs="Calibri"/>
+          <w:color w:val="000000"/>
+          <w:kern w:val="0"/>
+          <w:lang w:eastAsia="en-GB"/>
+          <w14:ligatures w14:val="none"/>
+        </w:rPr>
+        <w:t>user input submission.</w:t>
+      </w:r>
+    </w:p>
+    <w:p>
+      <w:pPr>
+        <w:pStyle w:val="ListParagraph"/>
+        <w:numPr>
+          <w:ilvl w:val="0"/>
+          <w:numId w:val="85"/>
+        </w:numPr>
+        <w:spacing w:before="100" w:beforeAutospacing="1" w:after="100" w:afterAutospacing="1"/>
+        <w:jc w:val="both"/>
+        <w:rPr>
+          <w:rFonts w:ascii="Calibri" w:eastAsia="Times New Roman" w:hAnsi="Calibri" w:cs="Calibri"/>
+          <w:color w:val="000000"/>
+          <w:kern w:val="0"/>
+          <w:lang w:eastAsia="en-GB"/>
+          <w14:ligatures w14:val="none"/>
+        </w:rPr>
+      </w:pPr>
+      <w:r>
+        <w:rPr>
+          <w:rFonts w:ascii="Calibri" w:eastAsia="Times New Roman" w:hAnsi="Calibri" w:cs="Calibri"/>
+          <w:color w:val="000000"/>
+          <w:kern w:val="0"/>
+          <w:lang w:eastAsia="en-GB"/>
+          <w14:ligatures w14:val="none"/>
+        </w:rPr>
         <w:t>NFR2: The platform must efficiently handle at least 50 concurrent active users without</w:t>
       </w:r>
       <w:r>
@@ -2742,7 +3103,6 @@
           <w:lang w:eastAsia="en-GB"/>
           <w14:ligatures w14:val="none"/>
         </w:rPr>
-        <w:lastRenderedPageBreak/>
         <w:t xml:space="preserve">NFR7: The system must maintain an uptime of 99.5% or higher </w:t>
       </w:r>
       <w:proofErr w:type="gramStart"/>
@@ -3033,6 +3393,11 @@
     </w:p>
     <w:p>
       <w:pPr>
+        <w:pStyle w:val="ListParagraph"/>
+        <w:numPr>
+          <w:ilvl w:val="0"/>
+          <w:numId w:val="87"/>
+        </w:numPr>
         <w:spacing w:before="100" w:beforeAutospacing="1" w:after="100" w:afterAutospacing="1"/>
         <w:jc w:val="both"/>
         <w:rPr>
@@ -3043,20 +3408,1048 @@
           <w14:ligatures w14:val="none"/>
         </w:rPr>
       </w:pPr>
+      <w:r>
+        <w:rPr>
+          <w:rFonts w:ascii="Calibri" w:eastAsia="Times New Roman" w:hAnsi="Calibri" w:cs="Calibri"/>
+          <w:color w:val="000000"/>
+          <w:kern w:val="0"/>
+          <w:lang w:eastAsia="en-GB"/>
+          <w14:ligatures w14:val="none"/>
+        </w:rPr>
+        <w:t>The backend will include role-based access control (RBAC) logic to ensure only the admin user has access to sensitive management endpoints.</w:t>
+      </w:r>
     </w:p>
     <w:p>
       <w:pPr>
         <w:spacing w:before="100" w:beforeAutospacing="1" w:after="100" w:afterAutospacing="1"/>
-        <w:ind w:left="360"/>
         <w:jc w:val="both"/>
         <w:rPr>
           <w:rFonts w:ascii="Calibri" w:eastAsia="Times New Roman" w:hAnsi="Calibri" w:cs="Calibri"/>
-          <w:color w:val="000000"/>
-          <w:kern w:val="0"/>
-          <w:lang w:eastAsia="en-GB"/>
-          <w14:ligatures w14:val="none"/>
-        </w:rPr>
-      </w:pPr>
+          <w:b/>
+          <w:bCs/>
+          <w:color w:val="000000"/>
+          <w:kern w:val="0"/>
+          <w:sz w:val="36"/>
+          <w:szCs w:val="36"/>
+          <w:lang w:eastAsia="en-GB"/>
+          <w14:ligatures w14:val="none"/>
+        </w:rPr>
+      </w:pPr>
+      <w:r>
+        <w:rPr>
+          <w:rFonts w:ascii="Calibri" w:eastAsia="Times New Roman" w:hAnsi="Calibri" w:cs="Calibri"/>
+          <w:b/>
+          <w:bCs/>
+          <w:color w:val="000000"/>
+          <w:kern w:val="0"/>
+          <w:sz w:val="36"/>
+          <w:szCs w:val="36"/>
+          <w:lang w:eastAsia="en-GB"/>
+          <w14:ligatures w14:val="none"/>
+        </w:rPr>
+        <w:t>4.</w:t>
+      </w:r>
+      <w:r>
+        <w:rPr>
+          <w:rFonts w:ascii="Calibri" w:eastAsia="Times New Roman" w:hAnsi="Calibri" w:cs="Calibri"/>
+          <w:b/>
+          <w:bCs/>
+          <w:color w:val="000000"/>
+          <w:kern w:val="0"/>
+          <w:sz w:val="36"/>
+          <w:szCs w:val="36"/>
+          <w:lang w:eastAsia="en-GB"/>
+          <w14:ligatures w14:val="none"/>
+        </w:rPr>
+        <w:t>2 Use Case Descriptions</w:t>
+      </w:r>
+    </w:p>
+    <w:p>
+      <w:pPr>
+        <w:spacing w:before="100" w:beforeAutospacing="1" w:after="100" w:afterAutospacing="1"/>
+        <w:jc w:val="both"/>
+        <w:rPr>
+          <w:rFonts w:ascii="Calibri" w:eastAsia="Times New Roman" w:hAnsi="Calibri" w:cs="Calibri"/>
+          <w:color w:val="000000"/>
+          <w:kern w:val="0"/>
+          <w:lang w:eastAsia="en-GB"/>
+          <w14:ligatures w14:val="none"/>
+        </w:rPr>
+      </w:pPr>
+      <w:r>
+        <w:rPr>
+          <w:rFonts w:ascii="Calibri" w:eastAsia="Times New Roman" w:hAnsi="Calibri" w:cs="Calibri"/>
+          <w:b/>
+          <w:bCs/>
+          <w:color w:val="000000"/>
+          <w:kern w:val="0"/>
+          <w:lang w:eastAsia="en-GB"/>
+          <w14:ligatures w14:val="none"/>
+        </w:rPr>
+        <w:t>Use Case 1:</w:t>
+      </w:r>
+      <w:r>
+        <w:rPr>
+          <w:rFonts w:ascii="Calibri" w:eastAsia="Times New Roman" w:hAnsi="Calibri" w:cs="Calibri"/>
+          <w:color w:val="000000"/>
+          <w:kern w:val="0"/>
+          <w:lang w:eastAsia="en-GB"/>
+          <w14:ligatures w14:val="none"/>
+        </w:rPr>
+        <w:t xml:space="preserve"> User Registration and Login</w:t>
+      </w:r>
+    </w:p>
+    <w:p>
+      <w:pPr>
+        <w:pStyle w:val="ListParagraph"/>
+        <w:numPr>
+          <w:ilvl w:val="0"/>
+          <w:numId w:val="89"/>
+        </w:numPr>
+        <w:spacing w:before="100" w:beforeAutospacing="1" w:after="100" w:afterAutospacing="1"/>
+        <w:jc w:val="both"/>
+        <w:rPr>
+          <w:rFonts w:ascii="Calibri" w:eastAsia="Times New Roman" w:hAnsi="Calibri" w:cs="Calibri"/>
+          <w:color w:val="000000"/>
+          <w:kern w:val="0"/>
+          <w:lang w:eastAsia="en-GB"/>
+          <w14:ligatures w14:val="none"/>
+        </w:rPr>
+      </w:pPr>
+      <w:r>
+        <w:rPr>
+          <w:rFonts w:ascii="Calibri" w:eastAsia="Times New Roman" w:hAnsi="Calibri" w:cs="Calibri"/>
+          <w:color w:val="000000"/>
+          <w:kern w:val="0"/>
+          <w:lang w:eastAsia="en-GB"/>
+          <w14:ligatures w14:val="none"/>
+        </w:rPr>
+        <w:t>Actor: New or Returning User</w:t>
+      </w:r>
+    </w:p>
+    <w:p>
+      <w:pPr>
+        <w:pStyle w:val="ListParagraph"/>
+        <w:numPr>
+          <w:ilvl w:val="0"/>
+          <w:numId w:val="89"/>
+        </w:numPr>
+        <w:spacing w:before="100" w:beforeAutospacing="1" w:after="100" w:afterAutospacing="1"/>
+        <w:jc w:val="both"/>
+        <w:rPr>
+          <w:rFonts w:ascii="Calibri" w:eastAsia="Times New Roman" w:hAnsi="Calibri" w:cs="Calibri"/>
+          <w:color w:val="000000"/>
+          <w:kern w:val="0"/>
+          <w:lang w:eastAsia="en-GB"/>
+          <w14:ligatures w14:val="none"/>
+        </w:rPr>
+      </w:pPr>
+      <w:r>
+        <w:rPr>
+          <w:rFonts w:ascii="Calibri" w:eastAsia="Times New Roman" w:hAnsi="Calibri" w:cs="Calibri"/>
+          <w:color w:val="000000"/>
+          <w:kern w:val="0"/>
+          <w:lang w:eastAsia="en-GB"/>
+          <w14:ligatures w14:val="none"/>
+        </w:rPr>
+        <w:t>Pre-condition: User is on the Registration/Login Page.</w:t>
+      </w:r>
+    </w:p>
+    <w:p>
+      <w:pPr>
+        <w:pStyle w:val="ListParagraph"/>
+        <w:numPr>
+          <w:ilvl w:val="0"/>
+          <w:numId w:val="89"/>
+        </w:numPr>
+        <w:spacing w:before="100" w:beforeAutospacing="1" w:after="100" w:afterAutospacing="1"/>
+        <w:jc w:val="both"/>
+        <w:rPr>
+          <w:rFonts w:ascii="Calibri" w:eastAsia="Times New Roman" w:hAnsi="Calibri" w:cs="Calibri"/>
+          <w:color w:val="000000"/>
+          <w:kern w:val="0"/>
+          <w:lang w:eastAsia="en-GB"/>
+          <w14:ligatures w14:val="none"/>
+        </w:rPr>
+      </w:pPr>
+      <w:r>
+        <w:rPr>
+          <w:rFonts w:ascii="Calibri" w:eastAsia="Times New Roman" w:hAnsi="Calibri" w:cs="Calibri"/>
+          <w:color w:val="000000"/>
+          <w:kern w:val="0"/>
+          <w:lang w:eastAsia="en-GB"/>
+          <w14:ligatures w14:val="none"/>
+        </w:rPr>
+        <w:t>Flow:</w:t>
+      </w:r>
+    </w:p>
+    <w:p>
+      <w:pPr>
+        <w:pStyle w:val="ListParagraph"/>
+        <w:numPr>
+          <w:ilvl w:val="1"/>
+          <w:numId w:val="89"/>
+        </w:numPr>
+        <w:spacing w:before="100" w:beforeAutospacing="1" w:after="100" w:afterAutospacing="1"/>
+        <w:jc w:val="both"/>
+        <w:rPr>
+          <w:rFonts w:ascii="Calibri" w:eastAsia="Times New Roman" w:hAnsi="Calibri" w:cs="Calibri"/>
+          <w:color w:val="000000"/>
+          <w:kern w:val="0"/>
+          <w:lang w:eastAsia="en-GB"/>
+          <w14:ligatures w14:val="none"/>
+        </w:rPr>
+      </w:pPr>
+      <w:r>
+        <w:rPr>
+          <w:rFonts w:ascii="Calibri" w:eastAsia="Times New Roman" w:hAnsi="Calibri" w:cs="Calibri"/>
+          <w:color w:val="000000"/>
+          <w:kern w:val="0"/>
+          <w:lang w:eastAsia="en-GB"/>
+          <w14:ligatures w14:val="none"/>
+        </w:rPr>
+        <w:t>User enters username and password.</w:t>
+      </w:r>
+    </w:p>
+    <w:p>
+      <w:pPr>
+        <w:pStyle w:val="ListParagraph"/>
+        <w:numPr>
+          <w:ilvl w:val="1"/>
+          <w:numId w:val="89"/>
+        </w:numPr>
+        <w:spacing w:before="100" w:beforeAutospacing="1" w:after="100" w:afterAutospacing="1"/>
+        <w:jc w:val="both"/>
+        <w:rPr>
+          <w:rFonts w:ascii="Calibri" w:eastAsia="Times New Roman" w:hAnsi="Calibri" w:cs="Calibri"/>
+          <w:color w:val="000000"/>
+          <w:kern w:val="0"/>
+          <w:lang w:eastAsia="en-GB"/>
+          <w14:ligatures w14:val="none"/>
+        </w:rPr>
+      </w:pPr>
+      <w:r>
+        <w:rPr>
+          <w:rFonts w:ascii="Calibri" w:eastAsia="Times New Roman" w:hAnsi="Calibri" w:cs="Calibri"/>
+          <w:color w:val="000000"/>
+          <w:kern w:val="0"/>
+          <w:lang w:eastAsia="en-GB"/>
+          <w14:ligatures w14:val="none"/>
+        </w:rPr>
+        <w:t>System validates credentials.</w:t>
+      </w:r>
+    </w:p>
+    <w:p>
+      <w:pPr>
+        <w:pStyle w:val="ListParagraph"/>
+        <w:numPr>
+          <w:ilvl w:val="1"/>
+          <w:numId w:val="89"/>
+        </w:numPr>
+        <w:spacing w:before="100" w:beforeAutospacing="1" w:after="100" w:afterAutospacing="1"/>
+        <w:jc w:val="both"/>
+        <w:rPr>
+          <w:rFonts w:ascii="Calibri" w:eastAsia="Times New Roman" w:hAnsi="Calibri" w:cs="Calibri"/>
+          <w:color w:val="000000"/>
+          <w:kern w:val="0"/>
+          <w:lang w:eastAsia="en-GB"/>
+          <w14:ligatures w14:val="none"/>
+        </w:rPr>
+      </w:pPr>
+      <w:r>
+        <w:rPr>
+          <w:rFonts w:ascii="Calibri" w:eastAsia="Times New Roman" w:hAnsi="Calibri" w:cs="Calibri"/>
+          <w:color w:val="000000"/>
+          <w:kern w:val="0"/>
+          <w:lang w:eastAsia="en-GB"/>
+          <w14:ligatures w14:val="none"/>
+        </w:rPr>
+        <w:t>User gains access to the ingredients input and recipe suggestion features.</w:t>
+      </w:r>
+    </w:p>
+    <w:p>
+      <w:pPr>
+        <w:spacing w:before="100" w:beforeAutospacing="1" w:after="100" w:afterAutospacing="1"/>
+        <w:jc w:val="both"/>
+        <w:rPr>
+          <w:rFonts w:ascii="Calibri" w:eastAsia="Times New Roman" w:hAnsi="Calibri" w:cs="Calibri"/>
+          <w:color w:val="000000"/>
+          <w:kern w:val="0"/>
+          <w:lang w:eastAsia="en-GB"/>
+          <w14:ligatures w14:val="none"/>
+        </w:rPr>
+      </w:pPr>
+      <w:r>
+        <w:rPr>
+          <w:rFonts w:ascii="Calibri" w:eastAsia="Times New Roman" w:hAnsi="Calibri" w:cs="Calibri"/>
+          <w:b/>
+          <w:bCs/>
+          <w:color w:val="000000"/>
+          <w:kern w:val="0"/>
+          <w:lang w:eastAsia="en-GB"/>
+          <w14:ligatures w14:val="none"/>
+        </w:rPr>
+        <w:t>Use Case 2:</w:t>
+      </w:r>
+      <w:r>
+        <w:rPr>
+          <w:rFonts w:ascii="Calibri" w:eastAsia="Times New Roman" w:hAnsi="Calibri" w:cs="Calibri"/>
+          <w:color w:val="000000"/>
+          <w:kern w:val="0"/>
+          <w:lang w:eastAsia="en-GB"/>
+          <w14:ligatures w14:val="none"/>
+        </w:rPr>
+        <w:t xml:space="preserve"> Ingredient Input and Recipe Suggestion</w:t>
+      </w:r>
+    </w:p>
+    <w:p>
+      <w:pPr>
+        <w:pStyle w:val="ListParagraph"/>
+        <w:numPr>
+          <w:ilvl w:val="0"/>
+          <w:numId w:val="90"/>
+        </w:numPr>
+        <w:spacing w:before="100" w:beforeAutospacing="1" w:after="100" w:afterAutospacing="1"/>
+        <w:jc w:val="both"/>
+        <w:rPr>
+          <w:rFonts w:ascii="Calibri" w:eastAsia="Times New Roman" w:hAnsi="Calibri" w:cs="Calibri"/>
+          <w:color w:val="000000"/>
+          <w:kern w:val="0"/>
+          <w:lang w:eastAsia="en-GB"/>
+          <w14:ligatures w14:val="none"/>
+        </w:rPr>
+      </w:pPr>
+      <w:r>
+        <w:rPr>
+          <w:rFonts w:ascii="Calibri" w:eastAsia="Times New Roman" w:hAnsi="Calibri" w:cs="Calibri"/>
+          <w:color w:val="000000"/>
+          <w:kern w:val="0"/>
+          <w:lang w:eastAsia="en-GB"/>
+          <w14:ligatures w14:val="none"/>
+        </w:rPr>
+        <w:t>Actor: Registered User</w:t>
+      </w:r>
+    </w:p>
+    <w:p>
+      <w:pPr>
+        <w:pStyle w:val="ListParagraph"/>
+        <w:numPr>
+          <w:ilvl w:val="0"/>
+          <w:numId w:val="90"/>
+        </w:numPr>
+        <w:spacing w:before="100" w:beforeAutospacing="1" w:after="100" w:afterAutospacing="1"/>
+        <w:jc w:val="both"/>
+        <w:rPr>
+          <w:rFonts w:ascii="Calibri" w:eastAsia="Times New Roman" w:hAnsi="Calibri" w:cs="Calibri"/>
+          <w:color w:val="000000"/>
+          <w:kern w:val="0"/>
+          <w:lang w:eastAsia="en-GB"/>
+          <w14:ligatures w14:val="none"/>
+        </w:rPr>
+      </w:pPr>
+      <w:r>
+        <w:rPr>
+          <w:rFonts w:ascii="Calibri" w:eastAsia="Times New Roman" w:hAnsi="Calibri" w:cs="Calibri"/>
+          <w:color w:val="000000"/>
+          <w:kern w:val="0"/>
+          <w:lang w:eastAsia="en-GB"/>
+          <w14:ligatures w14:val="none"/>
+        </w:rPr>
+        <w:t>Pre-condition: User is logged in</w:t>
+      </w:r>
+    </w:p>
+    <w:p>
+      <w:pPr>
+        <w:pStyle w:val="ListParagraph"/>
+        <w:numPr>
+          <w:ilvl w:val="0"/>
+          <w:numId w:val="90"/>
+        </w:numPr>
+        <w:spacing w:before="100" w:beforeAutospacing="1" w:after="100" w:afterAutospacing="1"/>
+        <w:jc w:val="both"/>
+        <w:rPr>
+          <w:rFonts w:ascii="Calibri" w:eastAsia="Times New Roman" w:hAnsi="Calibri" w:cs="Calibri"/>
+          <w:color w:val="000000"/>
+          <w:kern w:val="0"/>
+          <w:lang w:eastAsia="en-GB"/>
+          <w14:ligatures w14:val="none"/>
+        </w:rPr>
+      </w:pPr>
+      <w:r>
+        <w:rPr>
+          <w:rFonts w:ascii="Calibri" w:eastAsia="Times New Roman" w:hAnsi="Calibri" w:cs="Calibri"/>
+          <w:color w:val="000000"/>
+          <w:kern w:val="0"/>
+          <w:lang w:eastAsia="en-GB"/>
+          <w14:ligatures w14:val="none"/>
+        </w:rPr>
+        <w:t>Flow:</w:t>
+      </w:r>
+    </w:p>
+    <w:p>
+      <w:pPr>
+        <w:pStyle w:val="ListParagraph"/>
+        <w:numPr>
+          <w:ilvl w:val="1"/>
+          <w:numId w:val="90"/>
+        </w:numPr>
+        <w:spacing w:before="100" w:beforeAutospacing="1" w:after="100" w:afterAutospacing="1"/>
+        <w:jc w:val="both"/>
+        <w:rPr>
+          <w:rFonts w:ascii="Calibri" w:eastAsia="Times New Roman" w:hAnsi="Calibri" w:cs="Calibri"/>
+          <w:color w:val="000000"/>
+          <w:kern w:val="0"/>
+          <w:lang w:eastAsia="en-GB"/>
+          <w14:ligatures w14:val="none"/>
+        </w:rPr>
+      </w:pPr>
+      <w:r>
+        <w:rPr>
+          <w:rFonts w:ascii="Calibri" w:eastAsia="Times New Roman" w:hAnsi="Calibri" w:cs="Calibri"/>
+          <w:color w:val="000000"/>
+          <w:kern w:val="0"/>
+          <w:lang w:eastAsia="en-GB"/>
+          <w14:ligatures w14:val="none"/>
+        </w:rPr>
+        <w:t>User inputs available ingredients.</w:t>
+      </w:r>
+    </w:p>
+    <w:p>
+      <w:pPr>
+        <w:pStyle w:val="ListParagraph"/>
+        <w:numPr>
+          <w:ilvl w:val="1"/>
+          <w:numId w:val="90"/>
+        </w:numPr>
+        <w:spacing w:before="100" w:beforeAutospacing="1" w:after="100" w:afterAutospacing="1"/>
+        <w:jc w:val="both"/>
+        <w:rPr>
+          <w:rFonts w:ascii="Calibri" w:eastAsia="Times New Roman" w:hAnsi="Calibri" w:cs="Calibri"/>
+          <w:color w:val="000000"/>
+          <w:kern w:val="0"/>
+          <w:lang w:eastAsia="en-GB"/>
+          <w14:ligatures w14:val="none"/>
+        </w:rPr>
+      </w:pPr>
+      <w:r>
+        <w:rPr>
+          <w:rFonts w:ascii="Calibri" w:eastAsia="Times New Roman" w:hAnsi="Calibri" w:cs="Calibri"/>
+          <w:color w:val="000000"/>
+          <w:kern w:val="0"/>
+          <w:lang w:eastAsia="en-GB"/>
+          <w14:ligatures w14:val="none"/>
+        </w:rPr>
+        <w:t>User clicks “Get Recipes”.</w:t>
+      </w:r>
+    </w:p>
+    <w:p>
+      <w:pPr>
+        <w:pStyle w:val="ListParagraph"/>
+        <w:numPr>
+          <w:ilvl w:val="1"/>
+          <w:numId w:val="90"/>
+        </w:numPr>
+        <w:spacing w:before="100" w:beforeAutospacing="1" w:after="100" w:afterAutospacing="1"/>
+        <w:jc w:val="both"/>
+        <w:rPr>
+          <w:rFonts w:ascii="Calibri" w:eastAsia="Times New Roman" w:hAnsi="Calibri" w:cs="Calibri"/>
+          <w:color w:val="000000"/>
+          <w:kern w:val="0"/>
+          <w:lang w:eastAsia="en-GB"/>
+          <w14:ligatures w14:val="none"/>
+        </w:rPr>
+      </w:pPr>
+      <w:r>
+        <w:rPr>
+          <w:rFonts w:ascii="Calibri" w:eastAsia="Times New Roman" w:hAnsi="Calibri" w:cs="Calibri"/>
+          <w:color w:val="000000"/>
+          <w:kern w:val="0"/>
+          <w:lang w:eastAsia="en-GB"/>
+          <w14:ligatures w14:val="none"/>
+        </w:rPr>
+        <w:t>System validates ingredients and displays recipes based on validated input.</w:t>
+      </w:r>
+    </w:p>
+    <w:p>
+      <w:pPr>
+        <w:spacing w:before="100" w:beforeAutospacing="1" w:after="100" w:afterAutospacing="1"/>
+        <w:jc w:val="both"/>
+        <w:rPr>
+          <w:rFonts w:ascii="Calibri" w:eastAsia="Times New Roman" w:hAnsi="Calibri" w:cs="Calibri"/>
+          <w:color w:val="000000"/>
+          <w:kern w:val="0"/>
+          <w:lang w:eastAsia="en-GB"/>
+          <w14:ligatures w14:val="none"/>
+        </w:rPr>
+      </w:pPr>
+      <w:r>
+        <w:rPr>
+          <w:rFonts w:ascii="Calibri" w:eastAsia="Times New Roman" w:hAnsi="Calibri" w:cs="Calibri"/>
+          <w:b/>
+          <w:bCs/>
+          <w:color w:val="000000"/>
+          <w:kern w:val="0"/>
+          <w:lang w:eastAsia="en-GB"/>
+          <w14:ligatures w14:val="none"/>
+        </w:rPr>
+        <w:t>Use Case 3:</w:t>
+      </w:r>
+      <w:r>
+        <w:rPr>
+          <w:rFonts w:ascii="Calibri" w:eastAsia="Times New Roman" w:hAnsi="Calibri" w:cs="Calibri"/>
+          <w:color w:val="000000"/>
+          <w:kern w:val="0"/>
+          <w:lang w:eastAsia="en-GB"/>
+          <w14:ligatures w14:val="none"/>
+        </w:rPr>
+        <w:t xml:space="preserve"> Regenerate Recipe Suggestions</w:t>
+      </w:r>
+    </w:p>
+    <w:p>
+      <w:pPr>
+        <w:pStyle w:val="ListParagraph"/>
+        <w:numPr>
+          <w:ilvl w:val="0"/>
+          <w:numId w:val="91"/>
+        </w:numPr>
+        <w:spacing w:before="100" w:beforeAutospacing="1" w:after="100" w:afterAutospacing="1"/>
+        <w:jc w:val="both"/>
+        <w:rPr>
+          <w:rFonts w:ascii="Calibri" w:eastAsia="Times New Roman" w:hAnsi="Calibri" w:cs="Calibri"/>
+          <w:color w:val="000000"/>
+          <w:kern w:val="0"/>
+          <w:lang w:eastAsia="en-GB"/>
+          <w14:ligatures w14:val="none"/>
+        </w:rPr>
+      </w:pPr>
+      <w:r>
+        <w:rPr>
+          <w:rFonts w:ascii="Calibri" w:eastAsia="Times New Roman" w:hAnsi="Calibri" w:cs="Calibri"/>
+          <w:color w:val="000000"/>
+          <w:kern w:val="0"/>
+          <w:lang w:eastAsia="en-GB"/>
+          <w14:ligatures w14:val="none"/>
+        </w:rPr>
+        <w:t>Actor: Registered User</w:t>
+      </w:r>
+    </w:p>
+    <w:p>
+      <w:pPr>
+        <w:pStyle w:val="ListParagraph"/>
+        <w:numPr>
+          <w:ilvl w:val="0"/>
+          <w:numId w:val="91"/>
+        </w:numPr>
+        <w:spacing w:before="100" w:beforeAutospacing="1" w:after="100" w:afterAutospacing="1"/>
+        <w:jc w:val="both"/>
+        <w:rPr>
+          <w:rFonts w:ascii="Calibri" w:eastAsia="Times New Roman" w:hAnsi="Calibri" w:cs="Calibri"/>
+          <w:color w:val="000000"/>
+          <w:kern w:val="0"/>
+          <w:lang w:eastAsia="en-GB"/>
+          <w14:ligatures w14:val="none"/>
+        </w:rPr>
+      </w:pPr>
+      <w:r>
+        <w:rPr>
+          <w:rFonts w:ascii="Calibri" w:eastAsia="Times New Roman" w:hAnsi="Calibri" w:cs="Calibri"/>
+          <w:color w:val="000000"/>
+          <w:kern w:val="0"/>
+          <w:lang w:eastAsia="en-GB"/>
+          <w14:ligatures w14:val="none"/>
+        </w:rPr>
+        <w:t>Pre-condition: Recipes are already shown</w:t>
+      </w:r>
+    </w:p>
+    <w:p>
+      <w:pPr>
+        <w:pStyle w:val="ListParagraph"/>
+        <w:numPr>
+          <w:ilvl w:val="0"/>
+          <w:numId w:val="91"/>
+        </w:numPr>
+        <w:spacing w:before="100" w:beforeAutospacing="1" w:after="100" w:afterAutospacing="1"/>
+        <w:jc w:val="both"/>
+        <w:rPr>
+          <w:rFonts w:ascii="Calibri" w:eastAsia="Times New Roman" w:hAnsi="Calibri" w:cs="Calibri"/>
+          <w:color w:val="000000"/>
+          <w:kern w:val="0"/>
+          <w:lang w:eastAsia="en-GB"/>
+          <w14:ligatures w14:val="none"/>
+        </w:rPr>
+      </w:pPr>
+      <w:r>
+        <w:rPr>
+          <w:rFonts w:ascii="Calibri" w:eastAsia="Times New Roman" w:hAnsi="Calibri" w:cs="Calibri"/>
+          <w:color w:val="000000"/>
+          <w:kern w:val="0"/>
+          <w:lang w:eastAsia="en-GB"/>
+          <w14:ligatures w14:val="none"/>
+        </w:rPr>
+        <w:t>Flow:</w:t>
+      </w:r>
+    </w:p>
+    <w:p>
+      <w:pPr>
+        <w:pStyle w:val="ListParagraph"/>
+        <w:numPr>
+          <w:ilvl w:val="1"/>
+          <w:numId w:val="91"/>
+        </w:numPr>
+        <w:spacing w:before="100" w:beforeAutospacing="1" w:after="100" w:afterAutospacing="1"/>
+        <w:jc w:val="both"/>
+        <w:rPr>
+          <w:rFonts w:ascii="Calibri" w:eastAsia="Times New Roman" w:hAnsi="Calibri" w:cs="Calibri"/>
+          <w:color w:val="000000"/>
+          <w:kern w:val="0"/>
+          <w:lang w:eastAsia="en-GB"/>
+          <w14:ligatures w14:val="none"/>
+        </w:rPr>
+      </w:pPr>
+      <w:r>
+        <w:rPr>
+          <w:rFonts w:ascii="Calibri" w:eastAsia="Times New Roman" w:hAnsi="Calibri" w:cs="Calibri"/>
+          <w:color w:val="000000"/>
+          <w:kern w:val="0"/>
+          <w:lang w:eastAsia="en-GB"/>
+          <w14:ligatures w14:val="none"/>
+        </w:rPr>
+        <w:t>User clicks “Regenerate” button.</w:t>
+      </w:r>
+    </w:p>
+    <w:p>
+      <w:pPr>
+        <w:pStyle w:val="ListParagraph"/>
+        <w:numPr>
+          <w:ilvl w:val="1"/>
+          <w:numId w:val="91"/>
+        </w:numPr>
+        <w:spacing w:before="100" w:beforeAutospacing="1" w:after="100" w:afterAutospacing="1"/>
+        <w:jc w:val="both"/>
+        <w:rPr>
+          <w:rFonts w:ascii="Calibri" w:eastAsia="Times New Roman" w:hAnsi="Calibri" w:cs="Calibri"/>
+          <w:color w:val="000000"/>
+          <w:kern w:val="0"/>
+          <w:lang w:eastAsia="en-GB"/>
+          <w14:ligatures w14:val="none"/>
+        </w:rPr>
+      </w:pPr>
+      <w:r>
+        <w:rPr>
+          <w:rFonts w:ascii="Calibri" w:eastAsia="Times New Roman" w:hAnsi="Calibri" w:cs="Calibri"/>
+          <w:color w:val="000000"/>
+          <w:kern w:val="0"/>
+          <w:lang w:eastAsia="en-GB"/>
+          <w14:ligatures w14:val="none"/>
+        </w:rPr>
+        <w:t>System fetches and displays a new set of recipe suggestions.</w:t>
+      </w:r>
+    </w:p>
+    <w:p>
+      <w:pPr>
+        <w:spacing w:before="100" w:beforeAutospacing="1" w:after="100" w:afterAutospacing="1"/>
+        <w:jc w:val="both"/>
+        <w:rPr>
+          <w:rFonts w:ascii="Calibri" w:eastAsia="Times New Roman" w:hAnsi="Calibri" w:cs="Calibri"/>
+          <w:color w:val="000000"/>
+          <w:kern w:val="0"/>
+          <w:lang w:eastAsia="en-GB"/>
+          <w14:ligatures w14:val="none"/>
+        </w:rPr>
+      </w:pPr>
+      <w:r>
+        <w:rPr>
+          <w:rFonts w:ascii="Calibri" w:eastAsia="Times New Roman" w:hAnsi="Calibri" w:cs="Calibri"/>
+          <w:b/>
+          <w:bCs/>
+          <w:color w:val="000000"/>
+          <w:kern w:val="0"/>
+          <w:lang w:eastAsia="en-GB"/>
+          <w14:ligatures w14:val="none"/>
+        </w:rPr>
+        <w:t>Use Case 4:</w:t>
+      </w:r>
+      <w:r>
+        <w:rPr>
+          <w:rFonts w:ascii="Calibri" w:eastAsia="Times New Roman" w:hAnsi="Calibri" w:cs="Calibri"/>
+          <w:color w:val="000000"/>
+          <w:kern w:val="0"/>
+          <w:lang w:eastAsia="en-GB"/>
+          <w14:ligatures w14:val="none"/>
+        </w:rPr>
+        <w:t xml:space="preserve"> Admin Management</w:t>
+      </w:r>
+    </w:p>
+    <w:p>
+      <w:pPr>
+        <w:pStyle w:val="ListParagraph"/>
+        <w:numPr>
+          <w:ilvl w:val="0"/>
+          <w:numId w:val="92"/>
+        </w:numPr>
+        <w:spacing w:before="100" w:beforeAutospacing="1" w:after="100" w:afterAutospacing="1"/>
+        <w:jc w:val="both"/>
+        <w:rPr>
+          <w:rFonts w:ascii="Calibri" w:eastAsia="Times New Roman" w:hAnsi="Calibri" w:cs="Calibri"/>
+          <w:color w:val="000000"/>
+          <w:kern w:val="0"/>
+          <w:lang w:eastAsia="en-GB"/>
+          <w14:ligatures w14:val="none"/>
+        </w:rPr>
+      </w:pPr>
+      <w:r>
+        <w:rPr>
+          <w:rFonts w:ascii="Calibri" w:eastAsia="Times New Roman" w:hAnsi="Calibri" w:cs="Calibri"/>
+          <w:color w:val="000000"/>
+          <w:kern w:val="0"/>
+          <w:lang w:eastAsia="en-GB"/>
+          <w14:ligatures w14:val="none"/>
+        </w:rPr>
+        <w:t>Actor: Admin User</w:t>
+      </w:r>
+    </w:p>
+    <w:p>
+      <w:pPr>
+        <w:pStyle w:val="ListParagraph"/>
+        <w:numPr>
+          <w:ilvl w:val="0"/>
+          <w:numId w:val="92"/>
+        </w:numPr>
+        <w:spacing w:before="100" w:beforeAutospacing="1" w:after="100" w:afterAutospacing="1"/>
+        <w:jc w:val="both"/>
+        <w:rPr>
+          <w:rFonts w:ascii="Calibri" w:eastAsia="Times New Roman" w:hAnsi="Calibri" w:cs="Calibri"/>
+          <w:color w:val="000000"/>
+          <w:kern w:val="0"/>
+          <w:lang w:eastAsia="en-GB"/>
+          <w14:ligatures w14:val="none"/>
+        </w:rPr>
+      </w:pPr>
+      <w:r>
+        <w:rPr>
+          <w:rFonts w:ascii="Calibri" w:eastAsia="Times New Roman" w:hAnsi="Calibri" w:cs="Calibri"/>
+          <w:color w:val="000000"/>
+          <w:kern w:val="0"/>
+          <w:lang w:eastAsia="en-GB"/>
+          <w14:ligatures w14:val="none"/>
+        </w:rPr>
+        <w:t>Pre-condition: Admin is logged into the system</w:t>
+      </w:r>
+    </w:p>
+    <w:p>
+      <w:pPr>
+        <w:pStyle w:val="ListParagraph"/>
+        <w:numPr>
+          <w:ilvl w:val="0"/>
+          <w:numId w:val="92"/>
+        </w:numPr>
+        <w:spacing w:before="100" w:beforeAutospacing="1" w:after="100" w:afterAutospacing="1"/>
+        <w:jc w:val="both"/>
+        <w:rPr>
+          <w:rFonts w:ascii="Calibri" w:eastAsia="Times New Roman" w:hAnsi="Calibri" w:cs="Calibri"/>
+          <w:color w:val="000000"/>
+          <w:kern w:val="0"/>
+          <w:lang w:eastAsia="en-GB"/>
+          <w14:ligatures w14:val="none"/>
+        </w:rPr>
+      </w:pPr>
+      <w:r>
+        <w:rPr>
+          <w:rFonts w:ascii="Calibri" w:eastAsia="Times New Roman" w:hAnsi="Calibri" w:cs="Calibri"/>
+          <w:color w:val="000000"/>
+          <w:kern w:val="0"/>
+          <w:lang w:eastAsia="en-GB"/>
+          <w14:ligatures w14:val="none"/>
+        </w:rPr>
+        <w:t>Flow:</w:t>
+      </w:r>
+    </w:p>
+    <w:p>
+      <w:pPr>
+        <w:pStyle w:val="ListParagraph"/>
+        <w:numPr>
+          <w:ilvl w:val="1"/>
+          <w:numId w:val="92"/>
+        </w:numPr>
+        <w:spacing w:before="100" w:beforeAutospacing="1" w:after="100" w:afterAutospacing="1"/>
+        <w:jc w:val="both"/>
+        <w:rPr>
+          <w:rFonts w:ascii="Calibri" w:eastAsia="Times New Roman" w:hAnsi="Calibri" w:cs="Calibri"/>
+          <w:color w:val="000000"/>
+          <w:kern w:val="0"/>
+          <w:lang w:eastAsia="en-GB"/>
+          <w14:ligatures w14:val="none"/>
+        </w:rPr>
+      </w:pPr>
+      <w:r>
+        <w:rPr>
+          <w:rFonts w:ascii="Calibri" w:eastAsia="Times New Roman" w:hAnsi="Calibri" w:cs="Calibri"/>
+          <w:color w:val="000000"/>
+          <w:kern w:val="0"/>
+          <w:lang w:eastAsia="en-GB"/>
+          <w14:ligatures w14:val="none"/>
+        </w:rPr>
+        <w:t>Admin accesses the admin dashboard.</w:t>
+      </w:r>
+    </w:p>
+    <w:p>
+      <w:pPr>
+        <w:pStyle w:val="ListParagraph"/>
+        <w:numPr>
+          <w:ilvl w:val="1"/>
+          <w:numId w:val="92"/>
+        </w:numPr>
+        <w:spacing w:before="100" w:beforeAutospacing="1" w:after="100" w:afterAutospacing="1"/>
+        <w:jc w:val="both"/>
+        <w:rPr>
+          <w:rFonts w:ascii="Calibri" w:eastAsia="Times New Roman" w:hAnsi="Calibri" w:cs="Calibri"/>
+          <w:color w:val="000000"/>
+          <w:kern w:val="0"/>
+          <w:lang w:eastAsia="en-GB"/>
+          <w14:ligatures w14:val="none"/>
+        </w:rPr>
+      </w:pPr>
+      <w:r>
+        <w:rPr>
+          <w:rFonts w:ascii="Calibri" w:eastAsia="Times New Roman" w:hAnsi="Calibri" w:cs="Calibri"/>
+          <w:color w:val="000000"/>
+          <w:kern w:val="0"/>
+          <w:lang w:eastAsia="en-GB"/>
+          <w14:ligatures w14:val="none"/>
+        </w:rPr>
+        <w:t>Admin can view total counts of user and recipes.</w:t>
+      </w:r>
+    </w:p>
+    <w:p>
+      <w:pPr>
+        <w:pStyle w:val="ListParagraph"/>
+        <w:numPr>
+          <w:ilvl w:val="1"/>
+          <w:numId w:val="92"/>
+        </w:numPr>
+        <w:spacing w:before="100" w:beforeAutospacing="1" w:after="100" w:afterAutospacing="1"/>
+        <w:jc w:val="both"/>
+        <w:rPr>
+          <w:rFonts w:ascii="Calibri" w:eastAsia="Times New Roman" w:hAnsi="Calibri" w:cs="Calibri"/>
+          <w:color w:val="000000"/>
+          <w:kern w:val="0"/>
+          <w:lang w:eastAsia="en-GB"/>
+          <w14:ligatures w14:val="none"/>
+        </w:rPr>
+      </w:pPr>
+      <w:r>
+        <w:rPr>
+          <w:rFonts w:ascii="Calibri" w:eastAsia="Times New Roman" w:hAnsi="Calibri" w:cs="Calibri"/>
+          <w:color w:val="000000"/>
+          <w:kern w:val="0"/>
+          <w:lang w:eastAsia="en-GB"/>
+          <w14:ligatures w14:val="none"/>
+        </w:rPr>
+        <w:t>Admin can select options to create, update, or delete users or recipes.</w:t>
+      </w:r>
+    </w:p>
+    <w:p>
+      <w:pPr>
+        <w:pStyle w:val="ListParagraph"/>
+        <w:numPr>
+          <w:ilvl w:val="1"/>
+          <w:numId w:val="92"/>
+        </w:numPr>
+        <w:spacing w:before="100" w:beforeAutospacing="1" w:after="100" w:afterAutospacing="1"/>
+        <w:jc w:val="both"/>
+        <w:rPr>
+          <w:rFonts w:ascii="Calibri" w:eastAsia="Times New Roman" w:hAnsi="Calibri" w:cs="Calibri"/>
+          <w:color w:val="000000"/>
+          <w:kern w:val="0"/>
+          <w:lang w:eastAsia="en-GB"/>
+          <w14:ligatures w14:val="none"/>
+        </w:rPr>
+      </w:pPr>
+      <w:r>
+        <w:rPr>
+          <w:rFonts w:ascii="Calibri" w:eastAsia="Times New Roman" w:hAnsi="Calibri" w:cs="Calibri"/>
+          <w:color w:val="000000"/>
+          <w:kern w:val="0"/>
+          <w:lang w:eastAsia="en-GB"/>
+          <w14:ligatures w14:val="none"/>
+        </w:rPr>
+        <w:t>System performs the requested operation and returns a success or error message.</w:t>
+      </w:r>
+    </w:p>
+    <w:p>
+      <w:pPr>
+        <w:spacing w:before="100" w:beforeAutospacing="1" w:after="100" w:afterAutospacing="1"/>
+        <w:jc w:val="both"/>
+        <w:rPr>
+          <w:rFonts w:ascii="Calibri" w:eastAsia="Times New Roman" w:hAnsi="Calibri" w:cs="Calibri"/>
+          <w:b/>
+          <w:bCs/>
+          <w:color w:val="000000"/>
+          <w:kern w:val="0"/>
+          <w:sz w:val="36"/>
+          <w:szCs w:val="36"/>
+          <w:lang w:eastAsia="en-GB"/>
+          <w14:ligatures w14:val="none"/>
+        </w:rPr>
+      </w:pPr>
+      <w:r>
+        <w:rPr>
+          <w:rFonts w:ascii="Calibri" w:eastAsia="Times New Roman" w:hAnsi="Calibri" w:cs="Calibri"/>
+          <w:b/>
+          <w:bCs/>
+          <w:color w:val="000000"/>
+          <w:kern w:val="0"/>
+          <w:sz w:val="36"/>
+          <w:szCs w:val="36"/>
+          <w:lang w:eastAsia="en-GB"/>
+          <w14:ligatures w14:val="none"/>
+        </w:rPr>
+        <w:t>Member Contributions to the SRS</w:t>
+      </w:r>
+    </w:p>
+    <w:p>
+      <w:pPr>
+        <w:pStyle w:val="ListParagraph"/>
+        <w:numPr>
+          <w:ilvl w:val="0"/>
+          <w:numId w:val="93"/>
+        </w:numPr>
+        <w:spacing w:before="100" w:beforeAutospacing="1" w:after="100" w:afterAutospacing="1"/>
+        <w:jc w:val="both"/>
+        <w:rPr>
+          <w:rFonts w:ascii="Calibri" w:eastAsia="Times New Roman" w:hAnsi="Calibri" w:cs="Calibri"/>
+          <w:color w:val="000000"/>
+          <w:kern w:val="0"/>
+          <w:lang w:eastAsia="en-GB"/>
+          <w14:ligatures w14:val="none"/>
+        </w:rPr>
+      </w:pPr>
+      <w:r>
+        <w:rPr>
+          <w:rFonts w:ascii="Calibri" w:eastAsia="Times New Roman" w:hAnsi="Calibri" w:cs="Calibri"/>
+          <w:b/>
+          <w:bCs/>
+          <w:color w:val="000000"/>
+          <w:kern w:val="0"/>
+          <w:lang w:eastAsia="en-GB"/>
+          <w14:ligatures w14:val="none"/>
+        </w:rPr>
+        <w:t>Dhananjay Suhas Choudhari (S223482522):</w:t>
+      </w:r>
+      <w:r>
+        <w:rPr>
+          <w:rFonts w:ascii="Calibri" w:eastAsia="Times New Roman" w:hAnsi="Calibri" w:cs="Calibri"/>
+          <w:b/>
+          <w:bCs/>
+          <w:color w:val="000000"/>
+          <w:kern w:val="0"/>
+          <w:lang w:eastAsia="en-GB"/>
+          <w14:ligatures w14:val="none"/>
+        </w:rPr>
+        <w:t xml:space="preserve"> </w:t>
+      </w:r>
+      <w:r>
+        <w:rPr>
+          <w:rFonts w:ascii="Calibri" w:eastAsia="Times New Roman" w:hAnsi="Calibri" w:cs="Calibri"/>
+          <w:color w:val="000000"/>
+          <w:kern w:val="0"/>
+          <w:lang w:eastAsia="en-GB"/>
+          <w14:ligatures w14:val="none"/>
+        </w:rPr>
+        <w:t>Drafted Introduction, Product Scope, Overall Description.</w:t>
+      </w:r>
+    </w:p>
+    <w:p>
+      <w:pPr>
+        <w:pStyle w:val="ListParagraph"/>
+        <w:numPr>
+          <w:ilvl w:val="0"/>
+          <w:numId w:val="93"/>
+        </w:numPr>
+        <w:spacing w:before="100" w:beforeAutospacing="1" w:after="100" w:afterAutospacing="1"/>
+        <w:jc w:val="both"/>
+        <w:rPr>
+          <w:rFonts w:ascii="Calibri" w:eastAsia="Times New Roman" w:hAnsi="Calibri" w:cs="Calibri"/>
+          <w:color w:val="000000"/>
+          <w:kern w:val="0"/>
+          <w:lang w:eastAsia="en-GB"/>
+          <w14:ligatures w14:val="none"/>
+        </w:rPr>
+      </w:pPr>
+      <w:r>
+        <w:rPr>
+          <w:rFonts w:ascii="Calibri" w:eastAsia="Times New Roman" w:hAnsi="Calibri" w:cs="Calibri"/>
+          <w:b/>
+          <w:bCs/>
+          <w:color w:val="000000"/>
+          <w:kern w:val="0"/>
+          <w:lang w:eastAsia="en-GB"/>
+          <w14:ligatures w14:val="none"/>
+        </w:rPr>
+        <w:t>Likith Somashekar (S223602808):</w:t>
+      </w:r>
+      <w:r>
+        <w:rPr>
+          <w:rFonts w:ascii="Calibri" w:eastAsia="Times New Roman" w:hAnsi="Calibri" w:cs="Calibri"/>
+          <w:b/>
+          <w:bCs/>
+          <w:color w:val="000000"/>
+          <w:kern w:val="0"/>
+          <w:lang w:eastAsia="en-GB"/>
+          <w14:ligatures w14:val="none"/>
+        </w:rPr>
+        <w:t xml:space="preserve"> </w:t>
+      </w:r>
+      <w:r>
+        <w:rPr>
+          <w:rFonts w:ascii="Calibri" w:eastAsia="Times New Roman" w:hAnsi="Calibri" w:cs="Calibri"/>
+          <w:color w:val="000000"/>
+          <w:kern w:val="0"/>
+          <w:lang w:eastAsia="en-GB"/>
+          <w14:ligatures w14:val="none"/>
+        </w:rPr>
+        <w:t>Developed Specific Requirements (Functional and Non-Functional Requirements).</w:t>
+      </w:r>
+    </w:p>
+    <w:p>
+      <w:pPr>
+        <w:pStyle w:val="ListParagraph"/>
+        <w:numPr>
+          <w:ilvl w:val="0"/>
+          <w:numId w:val="93"/>
+        </w:numPr>
+        <w:spacing w:before="100" w:beforeAutospacing="1" w:after="100" w:afterAutospacing="1"/>
+        <w:jc w:val="both"/>
+        <w:rPr>
+          <w:rFonts w:ascii="Calibri" w:eastAsia="Times New Roman" w:hAnsi="Calibri" w:cs="Calibri"/>
+          <w:color w:val="000000"/>
+          <w:kern w:val="0"/>
+          <w:lang w:eastAsia="en-GB"/>
+          <w14:ligatures w14:val="none"/>
+        </w:rPr>
+      </w:pPr>
+      <w:r>
+        <w:rPr>
+          <w:rFonts w:ascii="Calibri" w:eastAsia="Times New Roman" w:hAnsi="Calibri" w:cs="Calibri"/>
+          <w:b/>
+          <w:bCs/>
+          <w:color w:val="000000"/>
+          <w:kern w:val="0"/>
+          <w:lang w:eastAsia="en-GB"/>
+          <w14:ligatures w14:val="none"/>
+        </w:rPr>
+        <w:t>Utkarsh Aggarwal (S223274728):</w:t>
+      </w:r>
+      <w:r>
+        <w:rPr>
+          <w:rFonts w:ascii="Calibri" w:eastAsia="Times New Roman" w:hAnsi="Calibri" w:cs="Calibri"/>
+          <w:color w:val="000000"/>
+          <w:kern w:val="0"/>
+          <w:lang w:eastAsia="en-GB"/>
+          <w14:ligatures w14:val="none"/>
+        </w:rPr>
+        <w:t xml:space="preserve"> Documented Use Case Descriptions, Admin Features, System Architecture Overview, User Characteristics</w:t>
+      </w:r>
     </w:p>
     <w:sectPr>
       <w:pgSz w:w="11906" w:h="16838"/>
@@ -3071,6 +4464,27 @@
 <file path=word/numbering.xml><?xml version="1.0" encoding="utf-8"?>
 <w:numbering xmlns:wpc="http://schemas.microsoft.com/office/word/2010/wordprocessingCanvas" xmlns:cx="http://schemas.microsoft.com/office/drawing/2014/chartex" xmlns:cx1="http://schemas.microsoft.com/office/drawing/2015/9/8/chartex" xmlns:cx2="http://schemas.microsoft.com/office/drawing/2015/10/21/chartex" xmlns:cx3="http://schemas.microsoft.com/office/drawing/2016/5/9/chartex" xmlns:cx4="http://schemas.microsoft.com/office/drawing/2016/5/10/chartex" xmlns:cx5="http://schemas.microsoft.com/office/drawing/2016/5/11/chartex" xmlns:cx6="http://schemas.microsoft.com/office/drawing/2016/5/12/chartex" xmlns:cx7="http://schemas.microsoft.com/office/drawing/2016/5/13/chartex" xmlns:cx8="http://schemas.microsoft.com/office/drawing/2016/5/14/chartex" xmlns:mc="http://schemas.openxmlformats.org/markup-compatibility/2006" xmlns:aink="http://schemas.microsoft.com/office/drawing/2016/ink" xmlns:am3d="http://schemas.microsoft.com/office/drawing/2017/model3d" xmlns:o="urn:schemas-microsoft-com:office:office" xmlns:oel="http://schemas.microsoft.com/office/2019/extlst" xmlns:r="http://schemas.openxmlformats.org/officeDocument/2006/relationships" xmlns:m="http://schemas.openxmlformats.org/officeDocument/2006/math" xmlns:v="urn:schemas-microsoft-com:vml" xmlns:wp14="http://schemas.microsoft.com/office/word/2010/wordprocessingDrawing" xmlns:wp="http://schemas.openxmlformats.org/drawingml/2006/wordprocessingDrawing" xmlns:w10="urn:schemas-microsoft-com:office:word" xmlns:w="http://schemas.openxmlformats.org/wordprocessingml/2006/main" xmlns:w14="http://schemas.microsoft.com/office/word/2010/wordml" xmlns:w15="http://schemas.microsoft.com/office/word/2012/wordml" xmlns:w16cex="http://schemas.microsoft.com/office/word/2018/wordml/cex" xmlns:w16cid="http://schemas.microsoft.com/office/word/2016/wordml/cid" xmlns:w16="http://schemas.microsoft.com/office/word/2018/wordml" xmlns:w16du="http://schemas.microsoft.com/office/word/2023/wordml/word16du" xmlns:w16sdtdh="http://schemas.microsoft.com/office/word/2020/wordml/sdtdatahash" xmlns:w16sdtfl="http://schemas.microsoft.com/office/word/2024/wordml/sdtformatlock" xmlns:w16se="http://schemas.microsoft.com/office/word/2015/wordml/symex" xmlns:wpg="http://schemas.microsoft.com/office/word/2010/wordprocessingGroup" xmlns:wpi="http://schemas.microsoft.com/office/word/2010/wordprocessingInk" xmlns:wne="http://schemas.microsoft.com/office/word/2006/wordml" xmlns:wps="http://schemas.microsoft.com/office/word/2010/wordprocessingShape" mc:Ignorable="w14 w15 w16se w16cid w16 w16cex w16sdtdh w16sdtfl w16du wp14">
   <w:abstractNum w:abstractNumId="0" w15:restartNumberingAfterBreak="0">
+    <w:nsid w:val="FFFFFF89"/>
+    <w:multiLevelType w:val="singleLevel"/>
+    <w:tmpl w:val="98B03F90"/>
+    <w:lvl w:ilvl="0">
+      <w:start w:val="1"/>
+      <w:numFmt w:val="bullet"/>
+      <w:pStyle w:val="ListBullet"/>
+      <w:lvlText w:val=""/>
+      <w:lvlJc w:val="left"/>
+      <w:pPr>
+        <w:tabs>
+          <w:tab w:val="num" w:pos="360"/>
+        </w:tabs>
+        <w:ind w:left="360" w:hanging="360"/>
+      </w:pPr>
+      <w:rPr>
+        <w:rFonts w:ascii="Symbol" w:hAnsi="Symbol" w:hint="default"/>
+      </w:rPr>
+    </w:lvl>
+  </w:abstractNum>
+  <w:abstractNum w:abstractNumId="1" w15:restartNumberingAfterBreak="0">
     <w:nsid w:val="008E042A"/>
     <w:multiLevelType w:val="multilevel"/>
     <w:tmpl w:val="E0DE3C88"/>
@@ -3219,7 +4633,7 @@
       </w:rPr>
     </w:lvl>
   </w:abstractNum>
-  <w:abstractNum w:abstractNumId="1" w15:restartNumberingAfterBreak="0">
+  <w:abstractNum w:abstractNumId="2" w15:restartNumberingAfterBreak="0">
     <w:nsid w:val="011700A5"/>
     <w:multiLevelType w:val="multilevel"/>
     <w:tmpl w:val="D4929314"/>
@@ -3368,7 +4782,7 @@
       </w:rPr>
     </w:lvl>
   </w:abstractNum>
-  <w:abstractNum w:abstractNumId="2" w15:restartNumberingAfterBreak="0">
+  <w:abstractNum w:abstractNumId="3" w15:restartNumberingAfterBreak="0">
     <w:nsid w:val="01C91E15"/>
     <w:multiLevelType w:val="multilevel"/>
     <w:tmpl w:val="66204124"/>
@@ -3513,7 +4927,120 @@
       </w:rPr>
     </w:lvl>
   </w:abstractNum>
-  <w:abstractNum w:abstractNumId="3" w15:restartNumberingAfterBreak="0">
+  <w:abstractNum w:abstractNumId="4" w15:restartNumberingAfterBreak="0">
+    <w:nsid w:val="020D4C07"/>
+    <w:multiLevelType w:val="hybridMultilevel"/>
+    <w:tmpl w:val="F2B24FFC"/>
+    <w:lvl w:ilvl="0" w:tplc="0C090001">
+      <w:start w:val="1"/>
+      <w:numFmt w:val="bullet"/>
+      <w:lvlText w:val=""/>
+      <w:lvlJc w:val="left"/>
+      <w:pPr>
+        <w:ind w:left="720" w:hanging="360"/>
+      </w:pPr>
+      <w:rPr>
+        <w:rFonts w:ascii="Symbol" w:hAnsi="Symbol" w:hint="default"/>
+      </w:rPr>
+    </w:lvl>
+    <w:lvl w:ilvl="1" w:tplc="0C090003" w:tentative="1">
+      <w:start w:val="1"/>
+      <w:numFmt w:val="bullet"/>
+      <w:lvlText w:val="o"/>
+      <w:lvlJc w:val="left"/>
+      <w:pPr>
+        <w:ind w:left="1440" w:hanging="360"/>
+      </w:pPr>
+      <w:rPr>
+        <w:rFonts w:ascii="Courier New" w:hAnsi="Courier New" w:cs="Courier New" w:hint="default"/>
+      </w:rPr>
+    </w:lvl>
+    <w:lvl w:ilvl="2" w:tplc="0C090005" w:tentative="1">
+      <w:start w:val="1"/>
+      <w:numFmt w:val="bullet"/>
+      <w:lvlText w:val=""/>
+      <w:lvlJc w:val="left"/>
+      <w:pPr>
+        <w:ind w:left="2160" w:hanging="360"/>
+      </w:pPr>
+      <w:rPr>
+        <w:rFonts w:ascii="Wingdings" w:hAnsi="Wingdings" w:hint="default"/>
+      </w:rPr>
+    </w:lvl>
+    <w:lvl w:ilvl="3" w:tplc="0C090001" w:tentative="1">
+      <w:start w:val="1"/>
+      <w:numFmt w:val="bullet"/>
+      <w:lvlText w:val=""/>
+      <w:lvlJc w:val="left"/>
+      <w:pPr>
+        <w:ind w:left="2880" w:hanging="360"/>
+      </w:pPr>
+      <w:rPr>
+        <w:rFonts w:ascii="Symbol" w:hAnsi="Symbol" w:hint="default"/>
+      </w:rPr>
+    </w:lvl>
+    <w:lvl w:ilvl="4" w:tplc="0C090003" w:tentative="1">
+      <w:start w:val="1"/>
+      <w:numFmt w:val="bullet"/>
+      <w:lvlText w:val="o"/>
+      <w:lvlJc w:val="left"/>
+      <w:pPr>
+        <w:ind w:left="3600" w:hanging="360"/>
+      </w:pPr>
+      <w:rPr>
+        <w:rFonts w:ascii="Courier New" w:hAnsi="Courier New" w:cs="Courier New" w:hint="default"/>
+      </w:rPr>
+    </w:lvl>
+    <w:lvl w:ilvl="5" w:tplc="0C090005" w:tentative="1">
+      <w:start w:val="1"/>
+      <w:numFmt w:val="bullet"/>
+      <w:lvlText w:val=""/>
+      <w:lvlJc w:val="left"/>
+      <w:pPr>
+        <w:ind w:left="4320" w:hanging="360"/>
+      </w:pPr>
+      <w:rPr>
+        <w:rFonts w:ascii="Wingdings" w:hAnsi="Wingdings" w:hint="default"/>
+      </w:rPr>
+    </w:lvl>
+    <w:lvl w:ilvl="6" w:tplc="0C090001" w:tentative="1">
+      <w:start w:val="1"/>
+      <w:numFmt w:val="bullet"/>
+      <w:lvlText w:val=""/>
+      <w:lvlJc w:val="left"/>
+      <w:pPr>
+        <w:ind w:left="5040" w:hanging="360"/>
+      </w:pPr>
+      <w:rPr>
+        <w:rFonts w:ascii="Symbol" w:hAnsi="Symbol" w:hint="default"/>
+      </w:rPr>
+    </w:lvl>
+    <w:lvl w:ilvl="7" w:tplc="0C090003" w:tentative="1">
+      <w:start w:val="1"/>
+      <w:numFmt w:val="bullet"/>
+      <w:lvlText w:val="o"/>
+      <w:lvlJc w:val="left"/>
+      <w:pPr>
+        <w:ind w:left="5760" w:hanging="360"/>
+      </w:pPr>
+      <w:rPr>
+        <w:rFonts w:ascii="Courier New" w:hAnsi="Courier New" w:cs="Courier New" w:hint="default"/>
+      </w:rPr>
+    </w:lvl>
+    <w:lvl w:ilvl="8" w:tplc="0C090005" w:tentative="1">
+      <w:start w:val="1"/>
+      <w:numFmt w:val="bullet"/>
+      <w:lvlText w:val=""/>
+      <w:lvlJc w:val="left"/>
+      <w:pPr>
+        <w:ind w:left="6480" w:hanging="360"/>
+      </w:pPr>
+      <w:rPr>
+        <w:rFonts w:ascii="Wingdings" w:hAnsi="Wingdings" w:hint="default"/>
+      </w:rPr>
+    </w:lvl>
+  </w:abstractNum>
+  <w:abstractNum w:abstractNumId="5" w15:restartNumberingAfterBreak="0">
     <w:nsid w:val="02D43A23"/>
     <w:multiLevelType w:val="multilevel"/>
     <w:tmpl w:val="176A90B2"/>
@@ -3662,7 +5189,7 @@
       </w:rPr>
     </w:lvl>
   </w:abstractNum>
-  <w:abstractNum w:abstractNumId="4" w15:restartNumberingAfterBreak="0">
+  <w:abstractNum w:abstractNumId="6" w15:restartNumberingAfterBreak="0">
     <w:nsid w:val="03272900"/>
     <w:multiLevelType w:val="multilevel"/>
     <w:tmpl w:val="223A8E0A"/>
@@ -3811,7 +5338,7 @@
       </w:rPr>
     </w:lvl>
   </w:abstractNum>
-  <w:abstractNum w:abstractNumId="5" w15:restartNumberingAfterBreak="0">
+  <w:abstractNum w:abstractNumId="7" w15:restartNumberingAfterBreak="0">
     <w:nsid w:val="07370050"/>
     <w:multiLevelType w:val="multilevel"/>
     <w:tmpl w:val="52A62DB0"/>
@@ -3960,7 +5487,7 @@
       </w:rPr>
     </w:lvl>
   </w:abstractNum>
-  <w:abstractNum w:abstractNumId="6" w15:restartNumberingAfterBreak="0">
+  <w:abstractNum w:abstractNumId="8" w15:restartNumberingAfterBreak="0">
     <w:nsid w:val="0A3F3E6E"/>
     <w:multiLevelType w:val="multilevel"/>
     <w:tmpl w:val="6A2A46B0"/>
@@ -4109,7 +5636,7 @@
       </w:rPr>
     </w:lvl>
   </w:abstractNum>
-  <w:abstractNum w:abstractNumId="7" w15:restartNumberingAfterBreak="0">
+  <w:abstractNum w:abstractNumId="9" w15:restartNumberingAfterBreak="0">
     <w:nsid w:val="0A8A7B80"/>
     <w:multiLevelType w:val="multilevel"/>
     <w:tmpl w:val="756E9EBC"/>
@@ -4258,7 +5785,7 @@
       </w:rPr>
     </w:lvl>
   </w:abstractNum>
-  <w:abstractNum w:abstractNumId="8" w15:restartNumberingAfterBreak="0">
+  <w:abstractNum w:abstractNumId="10" w15:restartNumberingAfterBreak="0">
     <w:nsid w:val="0BC41280"/>
     <w:multiLevelType w:val="multilevel"/>
     <w:tmpl w:val="CF20897A"/>
@@ -4407,7 +5934,7 @@
       </w:rPr>
     </w:lvl>
   </w:abstractNum>
-  <w:abstractNum w:abstractNumId="9" w15:restartNumberingAfterBreak="0">
+  <w:abstractNum w:abstractNumId="11" w15:restartNumberingAfterBreak="0">
     <w:nsid w:val="0CD02ADC"/>
     <w:multiLevelType w:val="multilevel"/>
     <w:tmpl w:val="D5327076"/>
@@ -4556,7 +6083,7 @@
       </w:rPr>
     </w:lvl>
   </w:abstractNum>
-  <w:abstractNum w:abstractNumId="10" w15:restartNumberingAfterBreak="0">
+  <w:abstractNum w:abstractNumId="12" w15:restartNumberingAfterBreak="0">
     <w:nsid w:val="0FFA2B48"/>
     <w:multiLevelType w:val="multilevel"/>
     <w:tmpl w:val="4266D6DC"/>
@@ -4705,7 +6232,7 @@
       </w:rPr>
     </w:lvl>
   </w:abstractNum>
-  <w:abstractNum w:abstractNumId="11" w15:restartNumberingAfterBreak="0">
+  <w:abstractNum w:abstractNumId="13" w15:restartNumberingAfterBreak="0">
     <w:nsid w:val="101B18E1"/>
     <w:multiLevelType w:val="multilevel"/>
     <w:tmpl w:val="44B68EE8"/>
@@ -4854,7 +6381,7 @@
       </w:rPr>
     </w:lvl>
   </w:abstractNum>
-  <w:abstractNum w:abstractNumId="12" w15:restartNumberingAfterBreak="0">
+  <w:abstractNum w:abstractNumId="14" w15:restartNumberingAfterBreak="0">
     <w:nsid w:val="1159240E"/>
     <w:multiLevelType w:val="hybridMultilevel"/>
     <w:tmpl w:val="0372842E"/>
@@ -4967,7 +6494,7 @@
       </w:rPr>
     </w:lvl>
   </w:abstractNum>
-  <w:abstractNum w:abstractNumId="13" w15:restartNumberingAfterBreak="0">
+  <w:abstractNum w:abstractNumId="15" w15:restartNumberingAfterBreak="0">
     <w:nsid w:val="12C70BFF"/>
     <w:multiLevelType w:val="multilevel"/>
     <w:tmpl w:val="A9440346"/>
@@ -5116,7 +6643,7 @@
       </w:rPr>
     </w:lvl>
   </w:abstractNum>
-  <w:abstractNum w:abstractNumId="14" w15:restartNumberingAfterBreak="0">
+  <w:abstractNum w:abstractNumId="16" w15:restartNumberingAfterBreak="0">
     <w:nsid w:val="16211A5B"/>
     <w:multiLevelType w:val="multilevel"/>
     <w:tmpl w:val="AFF8582A"/>
@@ -5265,7 +6792,7 @@
       </w:rPr>
     </w:lvl>
   </w:abstractNum>
-  <w:abstractNum w:abstractNumId="15" w15:restartNumberingAfterBreak="0">
+  <w:abstractNum w:abstractNumId="17" w15:restartNumberingAfterBreak="0">
     <w:nsid w:val="16ED2E4E"/>
     <w:multiLevelType w:val="multilevel"/>
     <w:tmpl w:val="5978E3FC"/>
@@ -5414,7 +6941,7 @@
       </w:rPr>
     </w:lvl>
   </w:abstractNum>
-  <w:abstractNum w:abstractNumId="16" w15:restartNumberingAfterBreak="0">
+  <w:abstractNum w:abstractNumId="18" w15:restartNumberingAfterBreak="0">
     <w:nsid w:val="171A6CD4"/>
     <w:multiLevelType w:val="multilevel"/>
     <w:tmpl w:val="844CDCF8"/>
@@ -5563,7 +7090,7 @@
       </w:rPr>
     </w:lvl>
   </w:abstractNum>
-  <w:abstractNum w:abstractNumId="17" w15:restartNumberingAfterBreak="0">
+  <w:abstractNum w:abstractNumId="19" w15:restartNumberingAfterBreak="0">
     <w:nsid w:val="17555FE0"/>
     <w:multiLevelType w:val="multilevel"/>
     <w:tmpl w:val="CF9ACBA0"/>
@@ -5712,7 +7239,7 @@
       </w:rPr>
     </w:lvl>
   </w:abstractNum>
-  <w:abstractNum w:abstractNumId="18" w15:restartNumberingAfterBreak="0">
+  <w:abstractNum w:abstractNumId="20" w15:restartNumberingAfterBreak="0">
     <w:nsid w:val="191C6A35"/>
     <w:multiLevelType w:val="multilevel"/>
     <w:tmpl w:val="762CFBC2"/>
@@ -5861,7 +7388,117 @@
       </w:rPr>
     </w:lvl>
   </w:abstractNum>
-  <w:abstractNum w:abstractNumId="19" w15:restartNumberingAfterBreak="0">
+  <w:abstractNum w:abstractNumId="21" w15:restartNumberingAfterBreak="0">
+    <w:nsid w:val="1B651CEA"/>
+    <w:multiLevelType w:val="hybridMultilevel"/>
+    <w:tmpl w:val="5C106940"/>
+    <w:lvl w:ilvl="0" w:tplc="0C090001">
+      <w:start w:val="1"/>
+      <w:numFmt w:val="bullet"/>
+      <w:lvlText w:val=""/>
+      <w:lvlJc w:val="left"/>
+      <w:pPr>
+        <w:ind w:left="720" w:hanging="360"/>
+      </w:pPr>
+      <w:rPr>
+        <w:rFonts w:ascii="Symbol" w:hAnsi="Symbol" w:hint="default"/>
+      </w:rPr>
+    </w:lvl>
+    <w:lvl w:ilvl="1" w:tplc="0C09000F">
+      <w:start w:val="1"/>
+      <w:numFmt w:val="decimal"/>
+      <w:lvlText w:val="%2."/>
+      <w:lvlJc w:val="left"/>
+      <w:pPr>
+        <w:ind w:left="1440" w:hanging="360"/>
+      </w:pPr>
+    </w:lvl>
+    <w:lvl w:ilvl="2" w:tplc="0C090005" w:tentative="1">
+      <w:start w:val="1"/>
+      <w:numFmt w:val="bullet"/>
+      <w:lvlText w:val=""/>
+      <w:lvlJc w:val="left"/>
+      <w:pPr>
+        <w:ind w:left="2160" w:hanging="360"/>
+      </w:pPr>
+      <w:rPr>
+        <w:rFonts w:ascii="Wingdings" w:hAnsi="Wingdings" w:hint="default"/>
+      </w:rPr>
+    </w:lvl>
+    <w:lvl w:ilvl="3" w:tplc="0C090001" w:tentative="1">
+      <w:start w:val="1"/>
+      <w:numFmt w:val="bullet"/>
+      <w:lvlText w:val=""/>
+      <w:lvlJc w:val="left"/>
+      <w:pPr>
+        <w:ind w:left="2880" w:hanging="360"/>
+      </w:pPr>
+      <w:rPr>
+        <w:rFonts w:ascii="Symbol" w:hAnsi="Symbol" w:hint="default"/>
+      </w:rPr>
+    </w:lvl>
+    <w:lvl w:ilvl="4" w:tplc="0C090003" w:tentative="1">
+      <w:start w:val="1"/>
+      <w:numFmt w:val="bullet"/>
+      <w:lvlText w:val="o"/>
+      <w:lvlJc w:val="left"/>
+      <w:pPr>
+        <w:ind w:left="3600" w:hanging="360"/>
+      </w:pPr>
+      <w:rPr>
+        <w:rFonts w:ascii="Courier New" w:hAnsi="Courier New" w:cs="Courier New" w:hint="default"/>
+      </w:rPr>
+    </w:lvl>
+    <w:lvl w:ilvl="5" w:tplc="0C090005" w:tentative="1">
+      <w:start w:val="1"/>
+      <w:numFmt w:val="bullet"/>
+      <w:lvlText w:val=""/>
+      <w:lvlJc w:val="left"/>
+      <w:pPr>
+        <w:ind w:left="4320" w:hanging="360"/>
+      </w:pPr>
+      <w:rPr>
+        <w:rFonts w:ascii="Wingdings" w:hAnsi="Wingdings" w:hint="default"/>
+      </w:rPr>
+    </w:lvl>
+    <w:lvl w:ilvl="6" w:tplc="0C090001" w:tentative="1">
+      <w:start w:val="1"/>
+      <w:numFmt w:val="bullet"/>
+      <w:lvlText w:val=""/>
+      <w:lvlJc w:val="left"/>
+      <w:pPr>
+        <w:ind w:left="5040" w:hanging="360"/>
+      </w:pPr>
+      <w:rPr>
+        <w:rFonts w:ascii="Symbol" w:hAnsi="Symbol" w:hint="default"/>
+      </w:rPr>
+    </w:lvl>
+    <w:lvl w:ilvl="7" w:tplc="0C090003" w:tentative="1">
+      <w:start w:val="1"/>
+      <w:numFmt w:val="bullet"/>
+      <w:lvlText w:val="o"/>
+      <w:lvlJc w:val="left"/>
+      <w:pPr>
+        <w:ind w:left="5760" w:hanging="360"/>
+      </w:pPr>
+      <w:rPr>
+        <w:rFonts w:ascii="Courier New" w:hAnsi="Courier New" w:cs="Courier New" w:hint="default"/>
+      </w:rPr>
+    </w:lvl>
+    <w:lvl w:ilvl="8" w:tplc="0C090005" w:tentative="1">
+      <w:start w:val="1"/>
+      <w:numFmt w:val="bullet"/>
+      <w:lvlText w:val=""/>
+      <w:lvlJc w:val="left"/>
+      <w:pPr>
+        <w:ind w:left="6480" w:hanging="360"/>
+      </w:pPr>
+      <w:rPr>
+        <w:rFonts w:ascii="Wingdings" w:hAnsi="Wingdings" w:hint="default"/>
+      </w:rPr>
+    </w:lvl>
+  </w:abstractNum>
+  <w:abstractNum w:abstractNumId="22" w15:restartNumberingAfterBreak="0">
     <w:nsid w:val="1DBC66B9"/>
     <w:multiLevelType w:val="multilevel"/>
     <w:tmpl w:val="08CCF922"/>
@@ -6010,7 +7647,7 @@
       </w:rPr>
     </w:lvl>
   </w:abstractNum>
-  <w:abstractNum w:abstractNumId="20" w15:restartNumberingAfterBreak="0">
+  <w:abstractNum w:abstractNumId="23" w15:restartNumberingAfterBreak="0">
     <w:nsid w:val="1E8C1EBE"/>
     <w:multiLevelType w:val="multilevel"/>
     <w:tmpl w:val="22C084F8"/>
@@ -6159,7 +7796,7 @@
       </w:rPr>
     </w:lvl>
   </w:abstractNum>
-  <w:abstractNum w:abstractNumId="21" w15:restartNumberingAfterBreak="0">
+  <w:abstractNum w:abstractNumId="24" w15:restartNumberingAfterBreak="0">
     <w:nsid w:val="1EED2AB1"/>
     <w:multiLevelType w:val="multilevel"/>
     <w:tmpl w:val="E870BEB0"/>
@@ -6308,7 +7945,7 @@
       </w:rPr>
     </w:lvl>
   </w:abstractNum>
-  <w:abstractNum w:abstractNumId="22" w15:restartNumberingAfterBreak="0">
+  <w:abstractNum w:abstractNumId="25" w15:restartNumberingAfterBreak="0">
     <w:nsid w:val="212C54D6"/>
     <w:multiLevelType w:val="multilevel"/>
     <w:tmpl w:val="9D38F390"/>
@@ -6457,7 +8094,7 @@
       </w:rPr>
     </w:lvl>
   </w:abstractNum>
-  <w:abstractNum w:abstractNumId="23" w15:restartNumberingAfterBreak="0">
+  <w:abstractNum w:abstractNumId="26" w15:restartNumberingAfterBreak="0">
     <w:nsid w:val="213A772F"/>
     <w:multiLevelType w:val="multilevel"/>
     <w:tmpl w:val="17CA2356"/>
@@ -6606,7 +8243,7 @@
       </w:rPr>
     </w:lvl>
   </w:abstractNum>
-  <w:abstractNum w:abstractNumId="24" w15:restartNumberingAfterBreak="0">
+  <w:abstractNum w:abstractNumId="27" w15:restartNumberingAfterBreak="0">
     <w:nsid w:val="23EF389B"/>
     <w:multiLevelType w:val="multilevel"/>
     <w:tmpl w:val="8824469E"/>
@@ -6755,7 +8392,7 @@
       </w:rPr>
     </w:lvl>
   </w:abstractNum>
-  <w:abstractNum w:abstractNumId="25" w15:restartNumberingAfterBreak="0">
+  <w:abstractNum w:abstractNumId="28" w15:restartNumberingAfterBreak="0">
     <w:nsid w:val="24713860"/>
     <w:multiLevelType w:val="multilevel"/>
     <w:tmpl w:val="DAAEE5EE"/>
@@ -6904,7 +8541,7 @@
       </w:rPr>
     </w:lvl>
   </w:abstractNum>
-  <w:abstractNum w:abstractNumId="26" w15:restartNumberingAfterBreak="0">
+  <w:abstractNum w:abstractNumId="29" w15:restartNumberingAfterBreak="0">
     <w:nsid w:val="26331A3E"/>
     <w:multiLevelType w:val="multilevel"/>
     <w:tmpl w:val="E184289A"/>
@@ -7053,7 +8690,7 @@
       </w:rPr>
     </w:lvl>
   </w:abstractNum>
-  <w:abstractNum w:abstractNumId="27" w15:restartNumberingAfterBreak="0">
+  <w:abstractNum w:abstractNumId="30" w15:restartNumberingAfterBreak="0">
     <w:nsid w:val="294B6CFD"/>
     <w:multiLevelType w:val="multilevel"/>
     <w:tmpl w:val="F3EC6A68"/>
@@ -7202,7 +8839,7 @@
       </w:rPr>
     </w:lvl>
   </w:abstractNum>
-  <w:abstractNum w:abstractNumId="28" w15:restartNumberingAfterBreak="0">
+  <w:abstractNum w:abstractNumId="31" w15:restartNumberingAfterBreak="0">
     <w:nsid w:val="2A0A05E2"/>
     <w:multiLevelType w:val="multilevel"/>
     <w:tmpl w:val="D9C60B9C"/>
@@ -7351,7 +8988,7 @@
       </w:rPr>
     </w:lvl>
   </w:abstractNum>
-  <w:abstractNum w:abstractNumId="29" w15:restartNumberingAfterBreak="0">
+  <w:abstractNum w:abstractNumId="32" w15:restartNumberingAfterBreak="0">
     <w:nsid w:val="2ADD28EA"/>
     <w:multiLevelType w:val="multilevel"/>
     <w:tmpl w:val="9D3CB050"/>
@@ -7500,7 +9137,7 @@
       </w:rPr>
     </w:lvl>
   </w:abstractNum>
-  <w:abstractNum w:abstractNumId="30" w15:restartNumberingAfterBreak="0">
+  <w:abstractNum w:abstractNumId="33" w15:restartNumberingAfterBreak="0">
     <w:nsid w:val="2B906078"/>
     <w:multiLevelType w:val="multilevel"/>
     <w:tmpl w:val="2916AC78"/>
@@ -7645,7 +9282,7 @@
       </w:rPr>
     </w:lvl>
   </w:abstractNum>
-  <w:abstractNum w:abstractNumId="31" w15:restartNumberingAfterBreak="0">
+  <w:abstractNum w:abstractNumId="34" w15:restartNumberingAfterBreak="0">
     <w:nsid w:val="2C156837"/>
     <w:multiLevelType w:val="multilevel"/>
     <w:tmpl w:val="9C0E6454"/>
@@ -7794,10 +9431,10 @@
       </w:rPr>
     </w:lvl>
   </w:abstractNum>
-  <w:abstractNum w:abstractNumId="32" w15:restartNumberingAfterBreak="0">
+  <w:abstractNum w:abstractNumId="35" w15:restartNumberingAfterBreak="0">
     <w:nsid w:val="2C1E33FE"/>
     <w:multiLevelType w:val="hybridMultilevel"/>
-    <w:tmpl w:val="DC5C55F6"/>
+    <w:tmpl w:val="533446BC"/>
     <w:lvl w:ilvl="0" w:tplc="0C090001">
       <w:start w:val="1"/>
       <w:numFmt w:val="bullet"/>
@@ -7907,7 +9544,117 @@
       </w:rPr>
     </w:lvl>
   </w:abstractNum>
-  <w:abstractNum w:abstractNumId="33" w15:restartNumberingAfterBreak="0">
+  <w:abstractNum w:abstractNumId="36" w15:restartNumberingAfterBreak="0">
+    <w:nsid w:val="2C630099"/>
+    <w:multiLevelType w:val="hybridMultilevel"/>
+    <w:tmpl w:val="3E9EACF2"/>
+    <w:lvl w:ilvl="0" w:tplc="0C090001">
+      <w:start w:val="1"/>
+      <w:numFmt w:val="bullet"/>
+      <w:lvlText w:val=""/>
+      <w:lvlJc w:val="left"/>
+      <w:pPr>
+        <w:ind w:left="720" w:hanging="360"/>
+      </w:pPr>
+      <w:rPr>
+        <w:rFonts w:ascii="Symbol" w:hAnsi="Symbol" w:hint="default"/>
+      </w:rPr>
+    </w:lvl>
+    <w:lvl w:ilvl="1" w:tplc="0C09000F">
+      <w:start w:val="1"/>
+      <w:numFmt w:val="decimal"/>
+      <w:lvlText w:val="%2."/>
+      <w:lvlJc w:val="left"/>
+      <w:pPr>
+        <w:ind w:left="1440" w:hanging="360"/>
+      </w:pPr>
+    </w:lvl>
+    <w:lvl w:ilvl="2" w:tplc="0C090005" w:tentative="1">
+      <w:start w:val="1"/>
+      <w:numFmt w:val="bullet"/>
+      <w:lvlText w:val=""/>
+      <w:lvlJc w:val="left"/>
+      <w:pPr>
+        <w:ind w:left="2160" w:hanging="360"/>
+      </w:pPr>
+      <w:rPr>
+        <w:rFonts w:ascii="Wingdings" w:hAnsi="Wingdings" w:hint="default"/>
+      </w:rPr>
+    </w:lvl>
+    <w:lvl w:ilvl="3" w:tplc="0C090001" w:tentative="1">
+      <w:start w:val="1"/>
+      <w:numFmt w:val="bullet"/>
+      <w:lvlText w:val=""/>
+      <w:lvlJc w:val="left"/>
+      <w:pPr>
+        <w:ind w:left="2880" w:hanging="360"/>
+      </w:pPr>
+      <w:rPr>
+        <w:rFonts w:ascii="Symbol" w:hAnsi="Symbol" w:hint="default"/>
+      </w:rPr>
+    </w:lvl>
+    <w:lvl w:ilvl="4" w:tplc="0C090003" w:tentative="1">
+      <w:start w:val="1"/>
+      <w:numFmt w:val="bullet"/>
+      <w:lvlText w:val="o"/>
+      <w:lvlJc w:val="left"/>
+      <w:pPr>
+        <w:ind w:left="3600" w:hanging="360"/>
+      </w:pPr>
+      <w:rPr>
+        <w:rFonts w:ascii="Courier New" w:hAnsi="Courier New" w:cs="Courier New" w:hint="default"/>
+      </w:rPr>
+    </w:lvl>
+    <w:lvl w:ilvl="5" w:tplc="0C090005" w:tentative="1">
+      <w:start w:val="1"/>
+      <w:numFmt w:val="bullet"/>
+      <w:lvlText w:val=""/>
+      <w:lvlJc w:val="left"/>
+      <w:pPr>
+        <w:ind w:left="4320" w:hanging="360"/>
+      </w:pPr>
+      <w:rPr>
+        <w:rFonts w:ascii="Wingdings" w:hAnsi="Wingdings" w:hint="default"/>
+      </w:rPr>
+    </w:lvl>
+    <w:lvl w:ilvl="6" w:tplc="0C090001" w:tentative="1">
+      <w:start w:val="1"/>
+      <w:numFmt w:val="bullet"/>
+      <w:lvlText w:val=""/>
+      <w:lvlJc w:val="left"/>
+      <w:pPr>
+        <w:ind w:left="5040" w:hanging="360"/>
+      </w:pPr>
+      <w:rPr>
+        <w:rFonts w:ascii="Symbol" w:hAnsi="Symbol" w:hint="default"/>
+      </w:rPr>
+    </w:lvl>
+    <w:lvl w:ilvl="7" w:tplc="0C090003" w:tentative="1">
+      <w:start w:val="1"/>
+      <w:numFmt w:val="bullet"/>
+      <w:lvlText w:val="o"/>
+      <w:lvlJc w:val="left"/>
+      <w:pPr>
+        <w:ind w:left="5760" w:hanging="360"/>
+      </w:pPr>
+      <w:rPr>
+        <w:rFonts w:ascii="Courier New" w:hAnsi="Courier New" w:cs="Courier New" w:hint="default"/>
+      </w:rPr>
+    </w:lvl>
+    <w:lvl w:ilvl="8" w:tplc="0C090005" w:tentative="1">
+      <w:start w:val="1"/>
+      <w:numFmt w:val="bullet"/>
+      <w:lvlText w:val=""/>
+      <w:lvlJc w:val="left"/>
+      <w:pPr>
+        <w:ind w:left="6480" w:hanging="360"/>
+      </w:pPr>
+      <w:rPr>
+        <w:rFonts w:ascii="Wingdings" w:hAnsi="Wingdings" w:hint="default"/>
+      </w:rPr>
+    </w:lvl>
+  </w:abstractNum>
+  <w:abstractNum w:abstractNumId="37" w15:restartNumberingAfterBreak="0">
     <w:nsid w:val="314E3FCF"/>
     <w:multiLevelType w:val="multilevel"/>
     <w:tmpl w:val="355C888E"/>
@@ -8056,7 +9803,7 @@
       </w:rPr>
     </w:lvl>
   </w:abstractNum>
-  <w:abstractNum w:abstractNumId="34" w15:restartNumberingAfterBreak="0">
+  <w:abstractNum w:abstractNumId="38" w15:restartNumberingAfterBreak="0">
     <w:nsid w:val="32564705"/>
     <w:multiLevelType w:val="multilevel"/>
     <w:tmpl w:val="87C2C374"/>
@@ -8205,7 +9952,7 @@
       </w:rPr>
     </w:lvl>
   </w:abstractNum>
-  <w:abstractNum w:abstractNumId="35" w15:restartNumberingAfterBreak="0">
+  <w:abstractNum w:abstractNumId="39" w15:restartNumberingAfterBreak="0">
     <w:nsid w:val="33AF10A1"/>
     <w:multiLevelType w:val="multilevel"/>
     <w:tmpl w:val="443AB378"/>
@@ -8354,7 +10101,7 @@
       </w:rPr>
     </w:lvl>
   </w:abstractNum>
-  <w:abstractNum w:abstractNumId="36" w15:restartNumberingAfterBreak="0">
+  <w:abstractNum w:abstractNumId="40" w15:restartNumberingAfterBreak="0">
     <w:nsid w:val="34B4187B"/>
     <w:multiLevelType w:val="multilevel"/>
     <w:tmpl w:val="B7E41AD6"/>
@@ -8503,7 +10250,7 @@
       </w:rPr>
     </w:lvl>
   </w:abstractNum>
-  <w:abstractNum w:abstractNumId="37" w15:restartNumberingAfterBreak="0">
+  <w:abstractNum w:abstractNumId="41" w15:restartNumberingAfterBreak="0">
     <w:nsid w:val="366C7C3E"/>
     <w:multiLevelType w:val="multilevel"/>
     <w:tmpl w:val="47DADB46"/>
@@ -8648,7 +10395,7 @@
       </w:rPr>
     </w:lvl>
   </w:abstractNum>
-  <w:abstractNum w:abstractNumId="38" w15:restartNumberingAfterBreak="0">
+  <w:abstractNum w:abstractNumId="42" w15:restartNumberingAfterBreak="0">
     <w:nsid w:val="36B20B6F"/>
     <w:multiLevelType w:val="multilevel"/>
     <w:tmpl w:val="94CE3A70"/>
@@ -8797,7 +10544,7 @@
       </w:rPr>
     </w:lvl>
   </w:abstractNum>
-  <w:abstractNum w:abstractNumId="39" w15:restartNumberingAfterBreak="0">
+  <w:abstractNum w:abstractNumId="43" w15:restartNumberingAfterBreak="0">
     <w:nsid w:val="3B0B676F"/>
     <w:multiLevelType w:val="multilevel"/>
     <w:tmpl w:val="D896B242"/>
@@ -8942,7 +10689,7 @@
       </w:rPr>
     </w:lvl>
   </w:abstractNum>
-  <w:abstractNum w:abstractNumId="40" w15:restartNumberingAfterBreak="0">
+  <w:abstractNum w:abstractNumId="44" w15:restartNumberingAfterBreak="0">
     <w:nsid w:val="3B7F38B4"/>
     <w:multiLevelType w:val="multilevel"/>
     <w:tmpl w:val="3C74C284"/>
@@ -9091,7 +10838,7 @@
       </w:rPr>
     </w:lvl>
   </w:abstractNum>
-  <w:abstractNum w:abstractNumId="41" w15:restartNumberingAfterBreak="0">
+  <w:abstractNum w:abstractNumId="45" w15:restartNumberingAfterBreak="0">
     <w:nsid w:val="3BDA5553"/>
     <w:multiLevelType w:val="multilevel"/>
     <w:tmpl w:val="1B840508"/>
@@ -9240,7 +10987,117 @@
       </w:rPr>
     </w:lvl>
   </w:abstractNum>
-  <w:abstractNum w:abstractNumId="42" w15:restartNumberingAfterBreak="0">
+  <w:abstractNum w:abstractNumId="46" w15:restartNumberingAfterBreak="0">
+    <w:nsid w:val="3CAA00CB"/>
+    <w:multiLevelType w:val="hybridMultilevel"/>
+    <w:tmpl w:val="C018E8BC"/>
+    <w:lvl w:ilvl="0" w:tplc="0C090001">
+      <w:start w:val="1"/>
+      <w:numFmt w:val="bullet"/>
+      <w:lvlText w:val=""/>
+      <w:lvlJc w:val="left"/>
+      <w:pPr>
+        <w:ind w:left="720" w:hanging="360"/>
+      </w:pPr>
+      <w:rPr>
+        <w:rFonts w:ascii="Symbol" w:hAnsi="Symbol" w:hint="default"/>
+      </w:rPr>
+    </w:lvl>
+    <w:lvl w:ilvl="1" w:tplc="0C09000F">
+      <w:start w:val="1"/>
+      <w:numFmt w:val="decimal"/>
+      <w:lvlText w:val="%2."/>
+      <w:lvlJc w:val="left"/>
+      <w:pPr>
+        <w:ind w:left="1440" w:hanging="360"/>
+      </w:pPr>
+    </w:lvl>
+    <w:lvl w:ilvl="2" w:tplc="0C090005" w:tentative="1">
+      <w:start w:val="1"/>
+      <w:numFmt w:val="bullet"/>
+      <w:lvlText w:val=""/>
+      <w:lvlJc w:val="left"/>
+      <w:pPr>
+        <w:ind w:left="2160" w:hanging="360"/>
+      </w:pPr>
+      <w:rPr>
+        <w:rFonts w:ascii="Wingdings" w:hAnsi="Wingdings" w:hint="default"/>
+      </w:rPr>
+    </w:lvl>
+    <w:lvl w:ilvl="3" w:tplc="0C090001" w:tentative="1">
+      <w:start w:val="1"/>
+      <w:numFmt w:val="bullet"/>
+      <w:lvlText w:val=""/>
+      <w:lvlJc w:val="left"/>
+      <w:pPr>
+        <w:ind w:left="2880" w:hanging="360"/>
+      </w:pPr>
+      <w:rPr>
+        <w:rFonts w:ascii="Symbol" w:hAnsi="Symbol" w:hint="default"/>
+      </w:rPr>
+    </w:lvl>
+    <w:lvl w:ilvl="4" w:tplc="0C090003" w:tentative="1">
+      <w:start w:val="1"/>
+      <w:numFmt w:val="bullet"/>
+      <w:lvlText w:val="o"/>
+      <w:lvlJc w:val="left"/>
+      <w:pPr>
+        <w:ind w:left="3600" w:hanging="360"/>
+      </w:pPr>
+      <w:rPr>
+        <w:rFonts w:ascii="Courier New" w:hAnsi="Courier New" w:cs="Courier New" w:hint="default"/>
+      </w:rPr>
+    </w:lvl>
+    <w:lvl w:ilvl="5" w:tplc="0C090005" w:tentative="1">
+      <w:start w:val="1"/>
+      <w:numFmt w:val="bullet"/>
+      <w:lvlText w:val=""/>
+      <w:lvlJc w:val="left"/>
+      <w:pPr>
+        <w:ind w:left="4320" w:hanging="360"/>
+      </w:pPr>
+      <w:rPr>
+        <w:rFonts w:ascii="Wingdings" w:hAnsi="Wingdings" w:hint="default"/>
+      </w:rPr>
+    </w:lvl>
+    <w:lvl w:ilvl="6" w:tplc="0C090001" w:tentative="1">
+      <w:start w:val="1"/>
+      <w:numFmt w:val="bullet"/>
+      <w:lvlText w:val=""/>
+      <w:lvlJc w:val="left"/>
+      <w:pPr>
+        <w:ind w:left="5040" w:hanging="360"/>
+      </w:pPr>
+      <w:rPr>
+        <w:rFonts w:ascii="Symbol" w:hAnsi="Symbol" w:hint="default"/>
+      </w:rPr>
+    </w:lvl>
+    <w:lvl w:ilvl="7" w:tplc="0C090003" w:tentative="1">
+      <w:start w:val="1"/>
+      <w:numFmt w:val="bullet"/>
+      <w:lvlText w:val="o"/>
+      <w:lvlJc w:val="left"/>
+      <w:pPr>
+        <w:ind w:left="5760" w:hanging="360"/>
+      </w:pPr>
+      <w:rPr>
+        <w:rFonts w:ascii="Courier New" w:hAnsi="Courier New" w:cs="Courier New" w:hint="default"/>
+      </w:rPr>
+    </w:lvl>
+    <w:lvl w:ilvl="8" w:tplc="0C090005" w:tentative="1">
+      <w:start w:val="1"/>
+      <w:numFmt w:val="bullet"/>
+      <w:lvlText w:val=""/>
+      <w:lvlJc w:val="left"/>
+      <w:pPr>
+        <w:ind w:left="6480" w:hanging="360"/>
+      </w:pPr>
+      <w:rPr>
+        <w:rFonts w:ascii="Wingdings" w:hAnsi="Wingdings" w:hint="default"/>
+      </w:rPr>
+    </w:lvl>
+  </w:abstractNum>
+  <w:abstractNum w:abstractNumId="47" w15:restartNumberingAfterBreak="0">
     <w:nsid w:val="3F8B03A7"/>
     <w:multiLevelType w:val="multilevel"/>
     <w:tmpl w:val="BEFC7CC8"/>
@@ -9385,7 +11242,7 @@
       </w:rPr>
     </w:lvl>
   </w:abstractNum>
-  <w:abstractNum w:abstractNumId="43" w15:restartNumberingAfterBreak="0">
+  <w:abstractNum w:abstractNumId="48" w15:restartNumberingAfterBreak="0">
     <w:nsid w:val="40A416EE"/>
     <w:multiLevelType w:val="multilevel"/>
     <w:tmpl w:val="BE86BBD8"/>
@@ -9534,7 +11391,7 @@
       </w:rPr>
     </w:lvl>
   </w:abstractNum>
-  <w:abstractNum w:abstractNumId="44" w15:restartNumberingAfterBreak="0">
+  <w:abstractNum w:abstractNumId="49" w15:restartNumberingAfterBreak="0">
     <w:nsid w:val="43DD2AE7"/>
     <w:multiLevelType w:val="multilevel"/>
     <w:tmpl w:val="51DCFED0"/>
@@ -9683,7 +11540,7 @@
       </w:rPr>
     </w:lvl>
   </w:abstractNum>
-  <w:abstractNum w:abstractNumId="45" w15:restartNumberingAfterBreak="0">
+  <w:abstractNum w:abstractNumId="50" w15:restartNumberingAfterBreak="0">
     <w:nsid w:val="445B085E"/>
     <w:multiLevelType w:val="multilevel"/>
     <w:tmpl w:val="544697C4"/>
@@ -9828,7 +11685,7 @@
       </w:rPr>
     </w:lvl>
   </w:abstractNum>
-  <w:abstractNum w:abstractNumId="46" w15:restartNumberingAfterBreak="0">
+  <w:abstractNum w:abstractNumId="51" w15:restartNumberingAfterBreak="0">
     <w:nsid w:val="44A945CD"/>
     <w:multiLevelType w:val="multilevel"/>
     <w:tmpl w:val="36DACEA0"/>
@@ -9977,7 +11834,7 @@
       </w:rPr>
     </w:lvl>
   </w:abstractNum>
-  <w:abstractNum w:abstractNumId="47" w15:restartNumberingAfterBreak="0">
+  <w:abstractNum w:abstractNumId="52" w15:restartNumberingAfterBreak="0">
     <w:nsid w:val="47A96E2F"/>
     <w:multiLevelType w:val="multilevel"/>
     <w:tmpl w:val="8570868A"/>
@@ -10122,7 +11979,7 @@
       </w:rPr>
     </w:lvl>
   </w:abstractNum>
-  <w:abstractNum w:abstractNumId="48" w15:restartNumberingAfterBreak="0">
+  <w:abstractNum w:abstractNumId="53" w15:restartNumberingAfterBreak="0">
     <w:nsid w:val="4A2E0449"/>
     <w:multiLevelType w:val="multilevel"/>
     <w:tmpl w:val="4828BC6C"/>
@@ -10267,7 +12124,7 @@
       </w:rPr>
     </w:lvl>
   </w:abstractNum>
-  <w:abstractNum w:abstractNumId="49" w15:restartNumberingAfterBreak="0">
+  <w:abstractNum w:abstractNumId="54" w15:restartNumberingAfterBreak="0">
     <w:nsid w:val="4BAF3B56"/>
     <w:multiLevelType w:val="multilevel"/>
     <w:tmpl w:val="46D6E2AA"/>
@@ -10416,7 +12273,7 @@
       </w:rPr>
     </w:lvl>
   </w:abstractNum>
-  <w:abstractNum w:abstractNumId="50" w15:restartNumberingAfterBreak="0">
+  <w:abstractNum w:abstractNumId="55" w15:restartNumberingAfterBreak="0">
     <w:nsid w:val="4BF35C97"/>
     <w:multiLevelType w:val="multilevel"/>
     <w:tmpl w:val="D33E7DE0"/>
@@ -10565,7 +12422,7 @@
       </w:rPr>
     </w:lvl>
   </w:abstractNum>
-  <w:abstractNum w:abstractNumId="51" w15:restartNumberingAfterBreak="0">
+  <w:abstractNum w:abstractNumId="56" w15:restartNumberingAfterBreak="0">
     <w:nsid w:val="4C7F67CD"/>
     <w:multiLevelType w:val="multilevel"/>
     <w:tmpl w:val="E20C6C6E"/>
@@ -10714,7 +12571,7 @@
       </w:rPr>
     </w:lvl>
   </w:abstractNum>
-  <w:abstractNum w:abstractNumId="52" w15:restartNumberingAfterBreak="0">
+  <w:abstractNum w:abstractNumId="57" w15:restartNumberingAfterBreak="0">
     <w:nsid w:val="4DD51DC6"/>
     <w:multiLevelType w:val="multilevel"/>
     <w:tmpl w:val="C1E8993A"/>
@@ -10863,7 +12720,7 @@
       </w:rPr>
     </w:lvl>
   </w:abstractNum>
-  <w:abstractNum w:abstractNumId="53" w15:restartNumberingAfterBreak="0">
+  <w:abstractNum w:abstractNumId="58" w15:restartNumberingAfterBreak="0">
     <w:nsid w:val="4EBC43DF"/>
     <w:multiLevelType w:val="multilevel"/>
     <w:tmpl w:val="E42E3D84"/>
@@ -11012,7 +12869,7 @@
       </w:rPr>
     </w:lvl>
   </w:abstractNum>
-  <w:abstractNum w:abstractNumId="54" w15:restartNumberingAfterBreak="0">
+  <w:abstractNum w:abstractNumId="59" w15:restartNumberingAfterBreak="0">
     <w:nsid w:val="4F6B1456"/>
     <w:multiLevelType w:val="multilevel"/>
     <w:tmpl w:val="CA70D914"/>
@@ -11161,7 +13018,7 @@
       </w:rPr>
     </w:lvl>
   </w:abstractNum>
-  <w:abstractNum w:abstractNumId="55" w15:restartNumberingAfterBreak="0">
+  <w:abstractNum w:abstractNumId="60" w15:restartNumberingAfterBreak="0">
     <w:nsid w:val="500D3AF0"/>
     <w:multiLevelType w:val="multilevel"/>
     <w:tmpl w:val="A4B07752"/>
@@ -11310,7 +13167,7 @@
       </w:rPr>
     </w:lvl>
   </w:abstractNum>
-  <w:abstractNum w:abstractNumId="56" w15:restartNumberingAfterBreak="0">
+  <w:abstractNum w:abstractNumId="61" w15:restartNumberingAfterBreak="0">
     <w:nsid w:val="51B853B0"/>
     <w:multiLevelType w:val="multilevel"/>
     <w:tmpl w:val="82F2E9BE"/>
@@ -11459,7 +13316,7 @@
       </w:rPr>
     </w:lvl>
   </w:abstractNum>
-  <w:abstractNum w:abstractNumId="57" w15:restartNumberingAfterBreak="0">
+  <w:abstractNum w:abstractNumId="62" w15:restartNumberingAfterBreak="0">
     <w:nsid w:val="55835316"/>
     <w:multiLevelType w:val="hybridMultilevel"/>
     <w:tmpl w:val="76F404B2"/>
@@ -11572,7 +13429,117 @@
       </w:rPr>
     </w:lvl>
   </w:abstractNum>
-  <w:abstractNum w:abstractNumId="58" w15:restartNumberingAfterBreak="0">
+  <w:abstractNum w:abstractNumId="63" w15:restartNumberingAfterBreak="0">
+    <w:nsid w:val="56315350"/>
+    <w:multiLevelType w:val="hybridMultilevel"/>
+    <w:tmpl w:val="C650A690"/>
+    <w:lvl w:ilvl="0" w:tplc="0C090001">
+      <w:start w:val="1"/>
+      <w:numFmt w:val="bullet"/>
+      <w:lvlText w:val=""/>
+      <w:lvlJc w:val="left"/>
+      <w:pPr>
+        <w:ind w:left="720" w:hanging="360"/>
+      </w:pPr>
+      <w:rPr>
+        <w:rFonts w:ascii="Symbol" w:hAnsi="Symbol" w:hint="default"/>
+      </w:rPr>
+    </w:lvl>
+    <w:lvl w:ilvl="1" w:tplc="0C09000F">
+      <w:start w:val="1"/>
+      <w:numFmt w:val="decimal"/>
+      <w:lvlText w:val="%2."/>
+      <w:lvlJc w:val="left"/>
+      <w:pPr>
+        <w:ind w:left="1440" w:hanging="360"/>
+      </w:pPr>
+    </w:lvl>
+    <w:lvl w:ilvl="2" w:tplc="0C090005" w:tentative="1">
+      <w:start w:val="1"/>
+      <w:numFmt w:val="bullet"/>
+      <w:lvlText w:val=""/>
+      <w:lvlJc w:val="left"/>
+      <w:pPr>
+        <w:ind w:left="2160" w:hanging="360"/>
+      </w:pPr>
+      <w:rPr>
+        <w:rFonts w:ascii="Wingdings" w:hAnsi="Wingdings" w:hint="default"/>
+      </w:rPr>
+    </w:lvl>
+    <w:lvl w:ilvl="3" w:tplc="0C090001" w:tentative="1">
+      <w:start w:val="1"/>
+      <w:numFmt w:val="bullet"/>
+      <w:lvlText w:val=""/>
+      <w:lvlJc w:val="left"/>
+      <w:pPr>
+        <w:ind w:left="2880" w:hanging="360"/>
+      </w:pPr>
+      <w:rPr>
+        <w:rFonts w:ascii="Symbol" w:hAnsi="Symbol" w:hint="default"/>
+      </w:rPr>
+    </w:lvl>
+    <w:lvl w:ilvl="4" w:tplc="0C090003" w:tentative="1">
+      <w:start w:val="1"/>
+      <w:numFmt w:val="bullet"/>
+      <w:lvlText w:val="o"/>
+      <w:lvlJc w:val="left"/>
+      <w:pPr>
+        <w:ind w:left="3600" w:hanging="360"/>
+      </w:pPr>
+      <w:rPr>
+        <w:rFonts w:ascii="Courier New" w:hAnsi="Courier New" w:cs="Courier New" w:hint="default"/>
+      </w:rPr>
+    </w:lvl>
+    <w:lvl w:ilvl="5" w:tplc="0C090005" w:tentative="1">
+      <w:start w:val="1"/>
+      <w:numFmt w:val="bullet"/>
+      <w:lvlText w:val=""/>
+      <w:lvlJc w:val="left"/>
+      <w:pPr>
+        <w:ind w:left="4320" w:hanging="360"/>
+      </w:pPr>
+      <w:rPr>
+        <w:rFonts w:ascii="Wingdings" w:hAnsi="Wingdings" w:hint="default"/>
+      </w:rPr>
+    </w:lvl>
+    <w:lvl w:ilvl="6" w:tplc="0C090001" w:tentative="1">
+      <w:start w:val="1"/>
+      <w:numFmt w:val="bullet"/>
+      <w:lvlText w:val=""/>
+      <w:lvlJc w:val="left"/>
+      <w:pPr>
+        <w:ind w:left="5040" w:hanging="360"/>
+      </w:pPr>
+      <w:rPr>
+        <w:rFonts w:ascii="Symbol" w:hAnsi="Symbol" w:hint="default"/>
+      </w:rPr>
+    </w:lvl>
+    <w:lvl w:ilvl="7" w:tplc="0C090003" w:tentative="1">
+      <w:start w:val="1"/>
+      <w:numFmt w:val="bullet"/>
+      <w:lvlText w:val="o"/>
+      <w:lvlJc w:val="left"/>
+      <w:pPr>
+        <w:ind w:left="5760" w:hanging="360"/>
+      </w:pPr>
+      <w:rPr>
+        <w:rFonts w:ascii="Courier New" w:hAnsi="Courier New" w:cs="Courier New" w:hint="default"/>
+      </w:rPr>
+    </w:lvl>
+    <w:lvl w:ilvl="8" w:tplc="0C090005" w:tentative="1">
+      <w:start w:val="1"/>
+      <w:numFmt w:val="bullet"/>
+      <w:lvlText w:val=""/>
+      <w:lvlJc w:val="left"/>
+      <w:pPr>
+        <w:ind w:left="6480" w:hanging="360"/>
+      </w:pPr>
+      <w:rPr>
+        <w:rFonts w:ascii="Wingdings" w:hAnsi="Wingdings" w:hint="default"/>
+      </w:rPr>
+    </w:lvl>
+  </w:abstractNum>
+  <w:abstractNum w:abstractNumId="64" w15:restartNumberingAfterBreak="0">
     <w:nsid w:val="56473705"/>
     <w:multiLevelType w:val="multilevel"/>
     <w:tmpl w:val="F55A2D46"/>
@@ -11721,7 +13688,7 @@
       </w:rPr>
     </w:lvl>
   </w:abstractNum>
-  <w:abstractNum w:abstractNumId="59" w15:restartNumberingAfterBreak="0">
+  <w:abstractNum w:abstractNumId="65" w15:restartNumberingAfterBreak="0">
     <w:nsid w:val="574C4275"/>
     <w:multiLevelType w:val="multilevel"/>
     <w:tmpl w:val="AC1E92DA"/>
@@ -11870,7 +13837,7 @@
       </w:rPr>
     </w:lvl>
   </w:abstractNum>
-  <w:abstractNum w:abstractNumId="60" w15:restartNumberingAfterBreak="0">
+  <w:abstractNum w:abstractNumId="66" w15:restartNumberingAfterBreak="0">
     <w:nsid w:val="58C55062"/>
     <w:multiLevelType w:val="multilevel"/>
     <w:tmpl w:val="0BBEC018"/>
@@ -12019,7 +13986,7 @@
       </w:rPr>
     </w:lvl>
   </w:abstractNum>
-  <w:abstractNum w:abstractNumId="61" w15:restartNumberingAfterBreak="0">
+  <w:abstractNum w:abstractNumId="67" w15:restartNumberingAfterBreak="0">
     <w:nsid w:val="5B9768AB"/>
     <w:multiLevelType w:val="multilevel"/>
     <w:tmpl w:val="5B040C92"/>
@@ -12168,7 +14135,7 @@
       </w:rPr>
     </w:lvl>
   </w:abstractNum>
-  <w:abstractNum w:abstractNumId="62" w15:restartNumberingAfterBreak="0">
+  <w:abstractNum w:abstractNumId="68" w15:restartNumberingAfterBreak="0">
     <w:nsid w:val="5BDB2470"/>
     <w:multiLevelType w:val="multilevel"/>
     <w:tmpl w:val="0AC0EC30"/>
@@ -12317,7 +14284,7 @@
       </w:rPr>
     </w:lvl>
   </w:abstractNum>
-  <w:abstractNum w:abstractNumId="63" w15:restartNumberingAfterBreak="0">
+  <w:abstractNum w:abstractNumId="69" w15:restartNumberingAfterBreak="0">
     <w:nsid w:val="5DDE67B5"/>
     <w:multiLevelType w:val="hybridMultilevel"/>
     <w:tmpl w:val="A4E44F10"/>
@@ -12430,7 +14397,7 @@
       </w:rPr>
     </w:lvl>
   </w:abstractNum>
-  <w:abstractNum w:abstractNumId="64" w15:restartNumberingAfterBreak="0">
+  <w:abstractNum w:abstractNumId="70" w15:restartNumberingAfterBreak="0">
     <w:nsid w:val="5E110F55"/>
     <w:multiLevelType w:val="multilevel"/>
     <w:tmpl w:val="A8A0888A"/>
@@ -12579,7 +14546,7 @@
       </w:rPr>
     </w:lvl>
   </w:abstractNum>
-  <w:abstractNum w:abstractNumId="65" w15:restartNumberingAfterBreak="0">
+  <w:abstractNum w:abstractNumId="71" w15:restartNumberingAfterBreak="0">
     <w:nsid w:val="5EE666CA"/>
     <w:multiLevelType w:val="hybridMultilevel"/>
     <w:tmpl w:val="648A846C"/>
@@ -12692,7 +14659,7 @@
       </w:rPr>
     </w:lvl>
   </w:abstractNum>
-  <w:abstractNum w:abstractNumId="66" w15:restartNumberingAfterBreak="0">
+  <w:abstractNum w:abstractNumId="72" w15:restartNumberingAfterBreak="0">
     <w:nsid w:val="617A43D3"/>
     <w:multiLevelType w:val="multilevel"/>
     <w:tmpl w:val="88743C8E"/>
@@ -12841,7 +14808,7 @@
       </w:rPr>
     </w:lvl>
   </w:abstractNum>
-  <w:abstractNum w:abstractNumId="67" w15:restartNumberingAfterBreak="0">
+  <w:abstractNum w:abstractNumId="73" w15:restartNumberingAfterBreak="0">
     <w:nsid w:val="63674385"/>
     <w:multiLevelType w:val="multilevel"/>
     <w:tmpl w:val="2154E352"/>
@@ -12990,7 +14957,7 @@
       </w:rPr>
     </w:lvl>
   </w:abstractNum>
-  <w:abstractNum w:abstractNumId="68" w15:restartNumberingAfterBreak="0">
+  <w:abstractNum w:abstractNumId="74" w15:restartNumberingAfterBreak="0">
     <w:nsid w:val="64B715B3"/>
     <w:multiLevelType w:val="multilevel"/>
     <w:tmpl w:val="55C60506"/>
@@ -13139,7 +15106,7 @@
       </w:rPr>
     </w:lvl>
   </w:abstractNum>
-  <w:abstractNum w:abstractNumId="69" w15:restartNumberingAfterBreak="0">
+  <w:abstractNum w:abstractNumId="75" w15:restartNumberingAfterBreak="0">
     <w:nsid w:val="65B63C81"/>
     <w:multiLevelType w:val="multilevel"/>
     <w:tmpl w:val="CFAC9346"/>
@@ -13288,7 +15255,7 @@
       </w:rPr>
     </w:lvl>
   </w:abstractNum>
-  <w:abstractNum w:abstractNumId="70" w15:restartNumberingAfterBreak="0">
+  <w:abstractNum w:abstractNumId="76" w15:restartNumberingAfterBreak="0">
     <w:nsid w:val="66E8272F"/>
     <w:multiLevelType w:val="multilevel"/>
     <w:tmpl w:val="DA600CEC"/>
@@ -13433,7 +15400,7 @@
       </w:rPr>
     </w:lvl>
   </w:abstractNum>
-  <w:abstractNum w:abstractNumId="71" w15:restartNumberingAfterBreak="0">
+  <w:abstractNum w:abstractNumId="77" w15:restartNumberingAfterBreak="0">
     <w:nsid w:val="67ED3C97"/>
     <w:multiLevelType w:val="multilevel"/>
     <w:tmpl w:val="72848DA2"/>
@@ -13582,7 +15549,7 @@
       </w:rPr>
     </w:lvl>
   </w:abstractNum>
-  <w:abstractNum w:abstractNumId="72" w15:restartNumberingAfterBreak="0">
+  <w:abstractNum w:abstractNumId="78" w15:restartNumberingAfterBreak="0">
     <w:nsid w:val="6A1D22CE"/>
     <w:multiLevelType w:val="multilevel"/>
     <w:tmpl w:val="FF029B18"/>
@@ -13731,7 +15698,7 @@
       </w:rPr>
     </w:lvl>
   </w:abstractNum>
-  <w:abstractNum w:abstractNumId="73" w15:restartNumberingAfterBreak="0">
+  <w:abstractNum w:abstractNumId="79" w15:restartNumberingAfterBreak="0">
     <w:nsid w:val="6A993137"/>
     <w:multiLevelType w:val="multilevel"/>
     <w:tmpl w:val="9F367740"/>
@@ -13880,7 +15847,7 @@
       </w:rPr>
     </w:lvl>
   </w:abstractNum>
-  <w:abstractNum w:abstractNumId="74" w15:restartNumberingAfterBreak="0">
+  <w:abstractNum w:abstractNumId="80" w15:restartNumberingAfterBreak="0">
     <w:nsid w:val="6BDC287A"/>
     <w:multiLevelType w:val="multilevel"/>
     <w:tmpl w:val="2C644B1A"/>
@@ -14029,7 +15996,7 @@
       </w:rPr>
     </w:lvl>
   </w:abstractNum>
-  <w:abstractNum w:abstractNumId="75" w15:restartNumberingAfterBreak="0">
+  <w:abstractNum w:abstractNumId="81" w15:restartNumberingAfterBreak="0">
     <w:nsid w:val="6CA5425B"/>
     <w:multiLevelType w:val="hybridMultilevel"/>
     <w:tmpl w:val="5EBE16B4"/>
@@ -14142,7 +16109,7 @@
       </w:rPr>
     </w:lvl>
   </w:abstractNum>
-  <w:abstractNum w:abstractNumId="76" w15:restartNumberingAfterBreak="0">
+  <w:abstractNum w:abstractNumId="82" w15:restartNumberingAfterBreak="0">
     <w:nsid w:val="6CD90315"/>
     <w:multiLevelType w:val="multilevel"/>
     <w:tmpl w:val="C53AD8B0"/>
@@ -14291,7 +16258,7 @@
       </w:rPr>
     </w:lvl>
   </w:abstractNum>
-  <w:abstractNum w:abstractNumId="77" w15:restartNumberingAfterBreak="0">
+  <w:abstractNum w:abstractNumId="83" w15:restartNumberingAfterBreak="0">
     <w:nsid w:val="6E767B31"/>
     <w:multiLevelType w:val="hybridMultilevel"/>
     <w:tmpl w:val="2D4ADA4C"/>
@@ -14404,7 +16371,7 @@
       </w:rPr>
     </w:lvl>
   </w:abstractNum>
-  <w:abstractNum w:abstractNumId="78" w15:restartNumberingAfterBreak="0">
+  <w:abstractNum w:abstractNumId="84" w15:restartNumberingAfterBreak="0">
     <w:nsid w:val="72F02DCB"/>
     <w:multiLevelType w:val="hybridMultilevel"/>
     <w:tmpl w:val="E04098E4"/>
@@ -14517,7 +16484,7 @@
       </w:rPr>
     </w:lvl>
   </w:abstractNum>
-  <w:abstractNum w:abstractNumId="79" w15:restartNumberingAfterBreak="0">
+  <w:abstractNum w:abstractNumId="85" w15:restartNumberingAfterBreak="0">
     <w:nsid w:val="73653F88"/>
     <w:multiLevelType w:val="multilevel"/>
     <w:tmpl w:val="2D52EDF4"/>
@@ -14666,7 +16633,7 @@
       </w:rPr>
     </w:lvl>
   </w:abstractNum>
-  <w:abstractNum w:abstractNumId="80" w15:restartNumberingAfterBreak="0">
+  <w:abstractNum w:abstractNumId="86" w15:restartNumberingAfterBreak="0">
     <w:nsid w:val="73C65499"/>
     <w:multiLevelType w:val="multilevel"/>
     <w:tmpl w:val="7F00B1C6"/>
@@ -14815,7 +16782,7 @@
       </w:rPr>
     </w:lvl>
   </w:abstractNum>
-  <w:abstractNum w:abstractNumId="81" w15:restartNumberingAfterBreak="0">
+  <w:abstractNum w:abstractNumId="87" w15:restartNumberingAfterBreak="0">
     <w:nsid w:val="74232D6E"/>
     <w:multiLevelType w:val="multilevel"/>
     <w:tmpl w:val="18EEC792"/>
@@ -14960,7 +16927,7 @@
       </w:rPr>
     </w:lvl>
   </w:abstractNum>
-  <w:abstractNum w:abstractNumId="82" w15:restartNumberingAfterBreak="0">
+  <w:abstractNum w:abstractNumId="88" w15:restartNumberingAfterBreak="0">
     <w:nsid w:val="75714D7B"/>
     <w:multiLevelType w:val="multilevel"/>
     <w:tmpl w:val="4AD43A48"/>
@@ -15105,7 +17072,7 @@
       </w:rPr>
     </w:lvl>
   </w:abstractNum>
-  <w:abstractNum w:abstractNumId="83" w15:restartNumberingAfterBreak="0">
+  <w:abstractNum w:abstractNumId="89" w15:restartNumberingAfterBreak="0">
     <w:nsid w:val="79AF0484"/>
     <w:multiLevelType w:val="multilevel"/>
     <w:tmpl w:val="D80858DC"/>
@@ -15254,7 +17221,7 @@
       </w:rPr>
     </w:lvl>
   </w:abstractNum>
-  <w:abstractNum w:abstractNumId="84" w15:restartNumberingAfterBreak="0">
+  <w:abstractNum w:abstractNumId="90" w15:restartNumberingAfterBreak="0">
     <w:nsid w:val="7DEB6DC2"/>
     <w:multiLevelType w:val="multilevel"/>
     <w:tmpl w:val="DCF07A58"/>
@@ -15403,7 +17370,7 @@
       </w:rPr>
     </w:lvl>
   </w:abstractNum>
-  <w:abstractNum w:abstractNumId="85" w15:restartNumberingAfterBreak="0">
+  <w:abstractNum w:abstractNumId="91" w15:restartNumberingAfterBreak="0">
     <w:nsid w:val="7F343704"/>
     <w:multiLevelType w:val="multilevel"/>
     <w:tmpl w:val="A5DE9DF2"/>
@@ -15552,7 +17519,7 @@
       </w:rPr>
     </w:lvl>
   </w:abstractNum>
-  <w:abstractNum w:abstractNumId="86" w15:restartNumberingAfterBreak="0">
+  <w:abstractNum w:abstractNumId="92" w15:restartNumberingAfterBreak="0">
     <w:nsid w:val="7F413A8F"/>
     <w:multiLevelType w:val="hybridMultilevel"/>
     <w:tmpl w:val="725E0350"/>
@@ -15666,265 +17633,283 @@
     </w:lvl>
   </w:abstractNum>
   <w:num w:numId="1" w16cid:durableId="1175994693">
+    <w:abstractNumId w:val="28"/>
+  </w:num>
+  <w:num w:numId="2" w16cid:durableId="1324166577">
+    <w:abstractNumId w:val="32"/>
+  </w:num>
+  <w:num w:numId="3" w16cid:durableId="804278152">
+    <w:abstractNumId w:val="75"/>
+  </w:num>
+  <w:num w:numId="4" w16cid:durableId="1040133274">
+    <w:abstractNumId w:val="67"/>
+  </w:num>
+  <w:num w:numId="5" w16cid:durableId="601689840">
+    <w:abstractNumId w:val="45"/>
+  </w:num>
+  <w:num w:numId="6" w16cid:durableId="1753047802">
+    <w:abstractNumId w:val="38"/>
+  </w:num>
+  <w:num w:numId="7" w16cid:durableId="326717064">
+    <w:abstractNumId w:val="54"/>
+  </w:num>
+  <w:num w:numId="8" w16cid:durableId="2073767191">
+    <w:abstractNumId w:val="2"/>
+  </w:num>
+  <w:num w:numId="9" w16cid:durableId="104740744">
+    <w:abstractNumId w:val="15"/>
+  </w:num>
+  <w:num w:numId="10" w16cid:durableId="1888763921">
+    <w:abstractNumId w:val="13"/>
+  </w:num>
+  <w:num w:numId="11" w16cid:durableId="2108885319">
+    <w:abstractNumId w:val="90"/>
+  </w:num>
+  <w:num w:numId="12" w16cid:durableId="1424230553">
+    <w:abstractNumId w:val="16"/>
+  </w:num>
+  <w:num w:numId="13" w16cid:durableId="934827971">
+    <w:abstractNumId w:val="85"/>
+  </w:num>
+  <w:num w:numId="14" w16cid:durableId="1158152506">
+    <w:abstractNumId w:val="30"/>
+  </w:num>
+  <w:num w:numId="15" w16cid:durableId="1526284149">
+    <w:abstractNumId w:val="44"/>
+  </w:num>
+  <w:num w:numId="16" w16cid:durableId="1585186592">
+    <w:abstractNumId w:val="23"/>
+  </w:num>
+  <w:num w:numId="17" w16cid:durableId="1147744861">
+    <w:abstractNumId w:val="89"/>
+  </w:num>
+  <w:num w:numId="18" w16cid:durableId="1343898771">
+    <w:abstractNumId w:val="72"/>
+  </w:num>
+  <w:num w:numId="19" w16cid:durableId="1105423647">
+    <w:abstractNumId w:val="1"/>
+  </w:num>
+  <w:num w:numId="20" w16cid:durableId="924193807">
+    <w:abstractNumId w:val="10"/>
+  </w:num>
+  <w:num w:numId="21" w16cid:durableId="1659454274">
+    <w:abstractNumId w:val="52"/>
+  </w:num>
+  <w:num w:numId="22" w16cid:durableId="832258801">
+    <w:abstractNumId w:val="3"/>
+  </w:num>
+  <w:num w:numId="23" w16cid:durableId="19554198">
+    <w:abstractNumId w:val="53"/>
+  </w:num>
+  <w:num w:numId="24" w16cid:durableId="274018965">
+    <w:abstractNumId w:val="60"/>
+  </w:num>
+  <w:num w:numId="25" w16cid:durableId="1812626387">
+    <w:abstractNumId w:val="40"/>
+  </w:num>
+  <w:num w:numId="26" w16cid:durableId="176118954">
+    <w:abstractNumId w:val="74"/>
+  </w:num>
+  <w:num w:numId="27" w16cid:durableId="1519274727">
+    <w:abstractNumId w:val="57"/>
+  </w:num>
+  <w:num w:numId="28" w16cid:durableId="1073314883">
+    <w:abstractNumId w:val="59"/>
+  </w:num>
+  <w:num w:numId="29" w16cid:durableId="371613567">
+    <w:abstractNumId w:val="77"/>
+  </w:num>
+  <w:num w:numId="30" w16cid:durableId="1009483355">
+    <w:abstractNumId w:val="58"/>
+  </w:num>
+  <w:num w:numId="31" w16cid:durableId="19744529">
+    <w:abstractNumId w:val="49"/>
+  </w:num>
+  <w:num w:numId="32" w16cid:durableId="311495149">
+    <w:abstractNumId w:val="22"/>
+  </w:num>
+  <w:num w:numId="33" w16cid:durableId="138424202">
+    <w:abstractNumId w:val="26"/>
+  </w:num>
+  <w:num w:numId="34" w16cid:durableId="1326592770">
+    <w:abstractNumId w:val="80"/>
+  </w:num>
+  <w:num w:numId="35" w16cid:durableId="1700861905">
+    <w:abstractNumId w:val="11"/>
+  </w:num>
+  <w:num w:numId="36" w16cid:durableId="1171330379">
+    <w:abstractNumId w:val="86"/>
+  </w:num>
+  <w:num w:numId="37" w16cid:durableId="422995706">
+    <w:abstractNumId w:val="12"/>
+  </w:num>
+  <w:num w:numId="38" w16cid:durableId="698119253">
+    <w:abstractNumId w:val="73"/>
+  </w:num>
+  <w:num w:numId="39" w16cid:durableId="1188179986">
+    <w:abstractNumId w:val="27"/>
+  </w:num>
+  <w:num w:numId="40" w16cid:durableId="979461315">
+    <w:abstractNumId w:val="79"/>
+  </w:num>
+  <w:num w:numId="41" w16cid:durableId="479081933">
+    <w:abstractNumId w:val="65"/>
+  </w:num>
+  <w:num w:numId="42" w16cid:durableId="1063985503">
+    <w:abstractNumId w:val="39"/>
+  </w:num>
+  <w:num w:numId="43" w16cid:durableId="981276411">
+    <w:abstractNumId w:val="78"/>
+  </w:num>
+  <w:num w:numId="44" w16cid:durableId="1052314342">
+    <w:abstractNumId w:val="55"/>
+  </w:num>
+  <w:num w:numId="45" w16cid:durableId="672684833">
+    <w:abstractNumId w:val="51"/>
+  </w:num>
+  <w:num w:numId="46" w16cid:durableId="1736665802">
+    <w:abstractNumId w:val="48"/>
+  </w:num>
+  <w:num w:numId="47" w16cid:durableId="558983115">
+    <w:abstractNumId w:val="88"/>
+  </w:num>
+  <w:num w:numId="48" w16cid:durableId="2122453155">
+    <w:abstractNumId w:val="33"/>
+  </w:num>
+  <w:num w:numId="49" w16cid:durableId="1727682907">
+    <w:abstractNumId w:val="87"/>
+  </w:num>
+  <w:num w:numId="50" w16cid:durableId="67190001">
+    <w:abstractNumId w:val="43"/>
+  </w:num>
+  <w:num w:numId="51" w16cid:durableId="1296839648">
     <w:abstractNumId w:val="25"/>
   </w:num>
-  <w:num w:numId="2" w16cid:durableId="1324166577">
+  <w:num w:numId="52" w16cid:durableId="278150453">
+    <w:abstractNumId w:val="9"/>
+  </w:num>
+  <w:num w:numId="53" w16cid:durableId="1360546391">
+    <w:abstractNumId w:val="68"/>
+  </w:num>
+  <w:num w:numId="54" w16cid:durableId="1915698098">
+    <w:abstractNumId w:val="24"/>
+  </w:num>
+  <w:num w:numId="55" w16cid:durableId="1710566466">
+    <w:abstractNumId w:val="66"/>
+  </w:num>
+  <w:num w:numId="56" w16cid:durableId="1520120748">
+    <w:abstractNumId w:val="31"/>
+  </w:num>
+  <w:num w:numId="57" w16cid:durableId="1669945394">
+    <w:abstractNumId w:val="18"/>
+  </w:num>
+  <w:num w:numId="58" w16cid:durableId="459612988">
+    <w:abstractNumId w:val="42"/>
+  </w:num>
+  <w:num w:numId="59" w16cid:durableId="1714307153">
+    <w:abstractNumId w:val="91"/>
+  </w:num>
+  <w:num w:numId="60" w16cid:durableId="1974943600">
+    <w:abstractNumId w:val="20"/>
+  </w:num>
+  <w:num w:numId="61" w16cid:durableId="1260722405">
+    <w:abstractNumId w:val="70"/>
+  </w:num>
+  <w:num w:numId="62" w16cid:durableId="244266147">
+    <w:abstractNumId w:val="37"/>
+  </w:num>
+  <w:num w:numId="63" w16cid:durableId="268968842">
+    <w:abstractNumId w:val="7"/>
+  </w:num>
+  <w:num w:numId="64" w16cid:durableId="2023701436">
     <w:abstractNumId w:val="29"/>
   </w:num>
-  <w:num w:numId="3" w16cid:durableId="804278152">
+  <w:num w:numId="65" w16cid:durableId="636908885">
+    <w:abstractNumId w:val="64"/>
+  </w:num>
+  <w:num w:numId="66" w16cid:durableId="1568999599">
+    <w:abstractNumId w:val="6"/>
+  </w:num>
+  <w:num w:numId="67" w16cid:durableId="587275692">
+    <w:abstractNumId w:val="56"/>
+  </w:num>
+  <w:num w:numId="68" w16cid:durableId="1842155980">
+    <w:abstractNumId w:val="17"/>
+  </w:num>
+  <w:num w:numId="69" w16cid:durableId="1284732228">
+    <w:abstractNumId w:val="5"/>
+  </w:num>
+  <w:num w:numId="70" w16cid:durableId="445782389">
+    <w:abstractNumId w:val="8"/>
+  </w:num>
+  <w:num w:numId="71" w16cid:durableId="1514568536">
+    <w:abstractNumId w:val="61"/>
+  </w:num>
+  <w:num w:numId="72" w16cid:durableId="1002468544">
+    <w:abstractNumId w:val="34"/>
+  </w:num>
+  <w:num w:numId="73" w16cid:durableId="1421752542">
+    <w:abstractNumId w:val="47"/>
+  </w:num>
+  <w:num w:numId="74" w16cid:durableId="317462220">
+    <w:abstractNumId w:val="76"/>
+  </w:num>
+  <w:num w:numId="75" w16cid:durableId="1445464705">
+    <w:abstractNumId w:val="50"/>
+  </w:num>
+  <w:num w:numId="76" w16cid:durableId="1186603733">
+    <w:abstractNumId w:val="41"/>
+  </w:num>
+  <w:num w:numId="77" w16cid:durableId="1006325131">
+    <w:abstractNumId w:val="82"/>
+  </w:num>
+  <w:num w:numId="78" w16cid:durableId="603073368">
+    <w:abstractNumId w:val="19"/>
+  </w:num>
+  <w:num w:numId="79" w16cid:durableId="431172375">
+    <w:abstractNumId w:val="62"/>
+  </w:num>
+  <w:num w:numId="80" w16cid:durableId="465899710">
+    <w:abstractNumId w:val="81"/>
+  </w:num>
+  <w:num w:numId="81" w16cid:durableId="1701659395">
+    <w:abstractNumId w:val="14"/>
+  </w:num>
+  <w:num w:numId="82" w16cid:durableId="1115831095">
+    <w:abstractNumId w:val="84"/>
+  </w:num>
+  <w:num w:numId="83" w16cid:durableId="13461470">
+    <w:abstractNumId w:val="92"/>
+  </w:num>
+  <w:num w:numId="84" w16cid:durableId="1858047">
+    <w:abstractNumId w:val="71"/>
+  </w:num>
+  <w:num w:numId="85" w16cid:durableId="884871096">
+    <w:abstractNumId w:val="35"/>
+  </w:num>
+  <w:num w:numId="86" w16cid:durableId="398135272">
     <w:abstractNumId w:val="69"/>
   </w:num>
-  <w:num w:numId="4" w16cid:durableId="1040133274">
-    <w:abstractNumId w:val="61"/>
-  </w:num>
-  <w:num w:numId="5" w16cid:durableId="601689840">
-    <w:abstractNumId w:val="41"/>
-  </w:num>
-  <w:num w:numId="6" w16cid:durableId="1753047802">
-    <w:abstractNumId w:val="34"/>
-  </w:num>
-  <w:num w:numId="7" w16cid:durableId="326717064">
-    <w:abstractNumId w:val="49"/>
-  </w:num>
-  <w:num w:numId="8" w16cid:durableId="2073767191">
-    <w:abstractNumId w:val="1"/>
-  </w:num>
-  <w:num w:numId="9" w16cid:durableId="104740744">
-    <w:abstractNumId w:val="13"/>
-  </w:num>
-  <w:num w:numId="10" w16cid:durableId="1888763921">
-    <w:abstractNumId w:val="11"/>
-  </w:num>
-  <w:num w:numId="11" w16cid:durableId="2108885319">
-    <w:abstractNumId w:val="84"/>
-  </w:num>
-  <w:num w:numId="12" w16cid:durableId="1424230553">
-    <w:abstractNumId w:val="14"/>
-  </w:num>
-  <w:num w:numId="13" w16cid:durableId="934827971">
-    <w:abstractNumId w:val="79"/>
-  </w:num>
-  <w:num w:numId="14" w16cid:durableId="1158152506">
-    <w:abstractNumId w:val="27"/>
-  </w:num>
-  <w:num w:numId="15" w16cid:durableId="1526284149">
-    <w:abstractNumId w:val="40"/>
-  </w:num>
-  <w:num w:numId="16" w16cid:durableId="1585186592">
-    <w:abstractNumId w:val="20"/>
-  </w:num>
-  <w:num w:numId="17" w16cid:durableId="1147744861">
+  <w:num w:numId="87" w16cid:durableId="1812207586">
     <w:abstractNumId w:val="83"/>
   </w:num>
-  <w:num w:numId="18" w16cid:durableId="1343898771">
-    <w:abstractNumId w:val="66"/>
-  </w:num>
-  <w:num w:numId="19" w16cid:durableId="1105423647">
+  <w:num w:numId="88" w16cid:durableId="215706943">
     <w:abstractNumId w:val="0"/>
   </w:num>
-  <w:num w:numId="20" w16cid:durableId="924193807">
-    <w:abstractNumId w:val="8"/>
+  <w:num w:numId="89" w16cid:durableId="733504253">
+    <w:abstractNumId w:val="63"/>
   </w:num>
-  <w:num w:numId="21" w16cid:durableId="1659454274">
-    <w:abstractNumId w:val="47"/>
+  <w:num w:numId="90" w16cid:durableId="1137915711">
+    <w:abstractNumId w:val="21"/>
   </w:num>
-  <w:num w:numId="22" w16cid:durableId="832258801">
-    <w:abstractNumId w:val="2"/>
-  </w:num>
-  <w:num w:numId="23" w16cid:durableId="19554198">
-    <w:abstractNumId w:val="48"/>
-  </w:num>
-  <w:num w:numId="24" w16cid:durableId="274018965">
-    <w:abstractNumId w:val="55"/>
-  </w:num>
-  <w:num w:numId="25" w16cid:durableId="1812626387">
+  <w:num w:numId="91" w16cid:durableId="502940210">
     <w:abstractNumId w:val="36"/>
   </w:num>
-  <w:num w:numId="26" w16cid:durableId="176118954">
-    <w:abstractNumId w:val="68"/>
-  </w:num>
-  <w:num w:numId="27" w16cid:durableId="1519274727">
-    <w:abstractNumId w:val="52"/>
-  </w:num>
-  <w:num w:numId="28" w16cid:durableId="1073314883">
-    <w:abstractNumId w:val="54"/>
-  </w:num>
-  <w:num w:numId="29" w16cid:durableId="371613567">
-    <w:abstractNumId w:val="71"/>
-  </w:num>
-  <w:num w:numId="30" w16cid:durableId="1009483355">
-    <w:abstractNumId w:val="53"/>
-  </w:num>
-  <w:num w:numId="31" w16cid:durableId="19744529">
-    <w:abstractNumId w:val="44"/>
-  </w:num>
-  <w:num w:numId="32" w16cid:durableId="311495149">
-    <w:abstractNumId w:val="19"/>
-  </w:num>
-  <w:num w:numId="33" w16cid:durableId="138424202">
-    <w:abstractNumId w:val="23"/>
-  </w:num>
-  <w:num w:numId="34" w16cid:durableId="1326592770">
-    <w:abstractNumId w:val="74"/>
-  </w:num>
-  <w:num w:numId="35" w16cid:durableId="1700861905">
-    <w:abstractNumId w:val="9"/>
-  </w:num>
-  <w:num w:numId="36" w16cid:durableId="1171330379">
-    <w:abstractNumId w:val="80"/>
-  </w:num>
-  <w:num w:numId="37" w16cid:durableId="422995706">
-    <w:abstractNumId w:val="10"/>
-  </w:num>
-  <w:num w:numId="38" w16cid:durableId="698119253">
-    <w:abstractNumId w:val="67"/>
-  </w:num>
-  <w:num w:numId="39" w16cid:durableId="1188179986">
-    <w:abstractNumId w:val="24"/>
-  </w:num>
-  <w:num w:numId="40" w16cid:durableId="979461315">
-    <w:abstractNumId w:val="73"/>
-  </w:num>
-  <w:num w:numId="41" w16cid:durableId="479081933">
-    <w:abstractNumId w:val="59"/>
-  </w:num>
-  <w:num w:numId="42" w16cid:durableId="1063985503">
-    <w:abstractNumId w:val="35"/>
-  </w:num>
-  <w:num w:numId="43" w16cid:durableId="981276411">
-    <w:abstractNumId w:val="72"/>
-  </w:num>
-  <w:num w:numId="44" w16cid:durableId="1052314342">
-    <w:abstractNumId w:val="50"/>
-  </w:num>
-  <w:num w:numId="45" w16cid:durableId="672684833">
+  <w:num w:numId="92" w16cid:durableId="626089564">
     <w:abstractNumId w:val="46"/>
   </w:num>
-  <w:num w:numId="46" w16cid:durableId="1736665802">
-    <w:abstractNumId w:val="43"/>
-  </w:num>
-  <w:num w:numId="47" w16cid:durableId="558983115">
-    <w:abstractNumId w:val="82"/>
-  </w:num>
-  <w:num w:numId="48" w16cid:durableId="2122453155">
-    <w:abstractNumId w:val="30"/>
-  </w:num>
-  <w:num w:numId="49" w16cid:durableId="1727682907">
-    <w:abstractNumId w:val="81"/>
-  </w:num>
-  <w:num w:numId="50" w16cid:durableId="67190001">
-    <w:abstractNumId w:val="39"/>
-  </w:num>
-  <w:num w:numId="51" w16cid:durableId="1296839648">
-    <w:abstractNumId w:val="22"/>
-  </w:num>
-  <w:num w:numId="52" w16cid:durableId="278150453">
-    <w:abstractNumId w:val="7"/>
-  </w:num>
-  <w:num w:numId="53" w16cid:durableId="1360546391">
-    <w:abstractNumId w:val="62"/>
-  </w:num>
-  <w:num w:numId="54" w16cid:durableId="1915698098">
-    <w:abstractNumId w:val="21"/>
-  </w:num>
-  <w:num w:numId="55" w16cid:durableId="1710566466">
-    <w:abstractNumId w:val="60"/>
-  </w:num>
-  <w:num w:numId="56" w16cid:durableId="1520120748">
-    <w:abstractNumId w:val="28"/>
-  </w:num>
-  <w:num w:numId="57" w16cid:durableId="1669945394">
-    <w:abstractNumId w:val="16"/>
-  </w:num>
-  <w:num w:numId="58" w16cid:durableId="459612988">
-    <w:abstractNumId w:val="38"/>
-  </w:num>
-  <w:num w:numId="59" w16cid:durableId="1714307153">
-    <w:abstractNumId w:val="85"/>
-  </w:num>
-  <w:num w:numId="60" w16cid:durableId="1974943600">
-    <w:abstractNumId w:val="18"/>
-  </w:num>
-  <w:num w:numId="61" w16cid:durableId="1260722405">
-    <w:abstractNumId w:val="64"/>
-  </w:num>
-  <w:num w:numId="62" w16cid:durableId="244266147">
-    <w:abstractNumId w:val="33"/>
-  </w:num>
-  <w:num w:numId="63" w16cid:durableId="268968842">
-    <w:abstractNumId w:val="5"/>
-  </w:num>
-  <w:num w:numId="64" w16cid:durableId="2023701436">
-    <w:abstractNumId w:val="26"/>
-  </w:num>
-  <w:num w:numId="65" w16cid:durableId="636908885">
-    <w:abstractNumId w:val="58"/>
-  </w:num>
-  <w:num w:numId="66" w16cid:durableId="1568999599">
+  <w:num w:numId="93" w16cid:durableId="1633823529">
     <w:abstractNumId w:val="4"/>
-  </w:num>
-  <w:num w:numId="67" w16cid:durableId="587275692">
-    <w:abstractNumId w:val="51"/>
-  </w:num>
-  <w:num w:numId="68" w16cid:durableId="1842155980">
-    <w:abstractNumId w:val="15"/>
-  </w:num>
-  <w:num w:numId="69" w16cid:durableId="1284732228">
-    <w:abstractNumId w:val="3"/>
-  </w:num>
-  <w:num w:numId="70" w16cid:durableId="445782389">
-    <w:abstractNumId w:val="6"/>
-  </w:num>
-  <w:num w:numId="71" w16cid:durableId="1514568536">
-    <w:abstractNumId w:val="56"/>
-  </w:num>
-  <w:num w:numId="72" w16cid:durableId="1002468544">
-    <w:abstractNumId w:val="31"/>
-  </w:num>
-  <w:num w:numId="73" w16cid:durableId="1421752542">
-    <w:abstractNumId w:val="42"/>
-  </w:num>
-  <w:num w:numId="74" w16cid:durableId="317462220">
-    <w:abstractNumId w:val="70"/>
-  </w:num>
-  <w:num w:numId="75" w16cid:durableId="1445464705">
-    <w:abstractNumId w:val="45"/>
-  </w:num>
-  <w:num w:numId="76" w16cid:durableId="1186603733">
-    <w:abstractNumId w:val="37"/>
-  </w:num>
-  <w:num w:numId="77" w16cid:durableId="1006325131">
-    <w:abstractNumId w:val="76"/>
-  </w:num>
-  <w:num w:numId="78" w16cid:durableId="603073368">
-    <w:abstractNumId w:val="17"/>
-  </w:num>
-  <w:num w:numId="79" w16cid:durableId="431172375">
-    <w:abstractNumId w:val="57"/>
-  </w:num>
-  <w:num w:numId="80" w16cid:durableId="465899710">
-    <w:abstractNumId w:val="75"/>
-  </w:num>
-  <w:num w:numId="81" w16cid:durableId="1701659395">
-    <w:abstractNumId w:val="12"/>
-  </w:num>
-  <w:num w:numId="82" w16cid:durableId="1115831095">
-    <w:abstractNumId w:val="78"/>
-  </w:num>
-  <w:num w:numId="83" w16cid:durableId="13461470">
-    <w:abstractNumId w:val="86"/>
-  </w:num>
-  <w:num w:numId="84" w16cid:durableId="1858047">
-    <w:abstractNumId w:val="65"/>
-  </w:num>
-  <w:num w:numId="85" w16cid:durableId="884871096">
-    <w:abstractNumId w:val="32"/>
-  </w:num>
-  <w:num w:numId="86" w16cid:durableId="398135272">
-    <w:abstractNumId w:val="63"/>
-  </w:num>
-  <w:num w:numId="87" w16cid:durableId="1812207586">
-    <w:abstractNumId w:val="77"/>
   </w:num>
 </w:numbering>
 </file>
@@ -16992,6 +18977,19 @@
       <w:bCs/>
     </w:rPr>
   </w:style>
+  <w:style w:type="paragraph" w:styleId="ListBullet">
+    <w:name w:val="List Bullet"/>
+    <w:basedOn w:val="Normal"/>
+    <w:uiPriority w:val="99"/>
+    <w:unhideWhenUsed/>
+    <w:rsid w:val="009E1BED"/>
+    <w:pPr>
+      <w:numPr>
+        <w:numId w:val="88"/>
+      </w:numPr>
+      <w:contextualSpacing/>
+    </w:pPr>
+  </w:style>
 </w:styles>
 </file>
 

</xml_diff>